<commit_message>
Edits to manuscript and figures. Added new file for drafts.
</commit_message>
<xml_diff>
--- a/Drafts/Draft 1/Soft_selection_salmonids_Figures.docx
+++ b/Drafts/Draft 1/Soft_selection_salmonids_Figures.docx
@@ -1,9 +1,10 @@
 
 <file path=word/document.xml><?xml version="1.0" encoding="utf-8"?>
-<w:document xmlns:wpc="http://schemas.microsoft.com/office/word/2010/wordprocessingCanvas" xmlns:cx="http://schemas.microsoft.com/office/drawing/2014/chartex" xmlns:cx1="http://schemas.microsoft.com/office/drawing/2015/9/8/chartex" xmlns:cx2="http://schemas.microsoft.com/office/drawing/2015/10/21/chartex" xmlns:cx3="http://schemas.microsoft.com/office/drawing/2016/5/9/chartex" xmlns:cx4="http://schemas.microsoft.com/office/drawing/2016/5/10/chartex" xmlns:cx5="http://schemas.microsoft.com/office/drawing/2016/5/11/chartex" xmlns:cx6="http://schemas.microsoft.com/office/drawing/2016/5/12/chartex" xmlns:cx7="http://schemas.microsoft.com/office/drawing/2016/5/13/chartex" xmlns:cx8="http://schemas.microsoft.com/office/drawing/2016/5/14/chartex" xmlns:mc="http://schemas.openxmlformats.org/markup-compatibility/2006" xmlns:aink="http://schemas.microsoft.com/office/drawing/2016/ink" xmlns:am3d="http://schemas.microsoft.com/office/drawing/2017/model3d" xmlns:o="urn:schemas-microsoft-com:office:office" xmlns:oel="http://schemas.microsoft.com/office/2019/extlst" xmlns:r="http://schemas.openxmlformats.org/officeDocument/2006/relationships" xmlns:m="http://schemas.openxmlformats.org/officeDocument/2006/math" xmlns:v="urn:schemas-microsoft-com:vml" xmlns:wp14="http://schemas.microsoft.com/office/word/2010/wordprocessingDrawing" xmlns:wp="http://schemas.openxmlformats.org/drawingml/2006/wordprocessingDrawing" xmlns:w10="urn:schemas-microsoft-com:office:word" xmlns:w="http://schemas.openxmlformats.org/wordprocessingml/2006/main" xmlns:w14="http://schemas.microsoft.com/office/word/2010/wordml" xmlns:w15="http://schemas.microsoft.com/office/word/2012/wordml" xmlns:w16cex="http://schemas.microsoft.com/office/word/2018/wordml/cex" xmlns:w16cid="http://schemas.microsoft.com/office/word/2016/wordml/cid" xmlns:w16="http://schemas.microsoft.com/office/word/2018/wordml" xmlns:w16du="http://schemas.microsoft.com/office/word/2023/wordml/word16du" xmlns:w16sdtdh="http://schemas.microsoft.com/office/word/2020/wordml/sdtdatahash" xmlns:w16se="http://schemas.microsoft.com/office/word/2015/wordml/symex" xmlns:wpg="http://schemas.microsoft.com/office/word/2010/wordprocessingGroup" xmlns:wpi="http://schemas.microsoft.com/office/word/2010/wordprocessingInk" xmlns:wne="http://schemas.microsoft.com/office/word/2006/wordml" xmlns:wps="http://schemas.microsoft.com/office/word/2010/wordprocessingShape" mc:Ignorable="w14 w15 w16se w16cid w16 w16cex w16sdtdh wp14">
+<w:document xmlns:wpc="http://schemas.microsoft.com/office/word/2010/wordprocessingCanvas" xmlns:cx="http://schemas.microsoft.com/office/drawing/2014/chartex" xmlns:cx1="http://schemas.microsoft.com/office/drawing/2015/9/8/chartex" xmlns:cx2="http://schemas.microsoft.com/office/drawing/2015/10/21/chartex" xmlns:cx3="http://schemas.microsoft.com/office/drawing/2016/5/9/chartex" xmlns:cx4="http://schemas.microsoft.com/office/drawing/2016/5/10/chartex" xmlns:cx5="http://schemas.microsoft.com/office/drawing/2016/5/11/chartex" xmlns:cx6="http://schemas.microsoft.com/office/drawing/2016/5/12/chartex" xmlns:cx7="http://schemas.microsoft.com/office/drawing/2016/5/13/chartex" xmlns:cx8="http://schemas.microsoft.com/office/drawing/2016/5/14/chartex" xmlns:mc="http://schemas.openxmlformats.org/markup-compatibility/2006" xmlns:aink="http://schemas.microsoft.com/office/drawing/2016/ink" xmlns:am3d="http://schemas.microsoft.com/office/drawing/2017/model3d" xmlns:o="urn:schemas-microsoft-com:office:office" xmlns:r="http://schemas.openxmlformats.org/officeDocument/2006/relationships" xmlns:m="http://schemas.openxmlformats.org/officeDocument/2006/math" xmlns:v="urn:schemas-microsoft-com:vml" xmlns:wp14="http://schemas.microsoft.com/office/word/2010/wordprocessingDrawing" xmlns:wp="http://schemas.openxmlformats.org/drawingml/2006/wordprocessingDrawing" xmlns:w10="urn:schemas-microsoft-com:office:word" xmlns:w="http://schemas.openxmlformats.org/wordprocessingml/2006/main" xmlns:w14="http://schemas.microsoft.com/office/word/2010/wordml" xmlns:w15="http://schemas.microsoft.com/office/word/2012/wordml" xmlns:w16cid="http://schemas.microsoft.com/office/word/2016/wordml/cid" xmlns:w16se="http://schemas.microsoft.com/office/word/2015/wordml/symex" xmlns:wpg="http://schemas.microsoft.com/office/word/2010/wordprocessingGroup" xmlns:wpi="http://schemas.microsoft.com/office/word/2010/wordprocessingInk" xmlns:wne="http://schemas.microsoft.com/office/word/2006/wordml" xmlns:wps="http://schemas.microsoft.com/office/word/2010/wordprocessingShape" mc:Ignorable="w14 w15 w16se w16cid wp14">
   <w:body>
     <w:p>
       <w:pPr>
+        <w:jc w:val="both"/>
         <w:rPr>
           <w:rFonts w:ascii="Times New Roman" w:hAnsi="Times New Roman" w:cs="Times New Roman"/>
         </w:rPr>
@@ -17,11 +18,12 @@
     </w:p>
     <w:p>
       <w:pPr>
-        <w:jc w:val="center"/>
-        <w:rPr>
-          <w:rFonts w:ascii="Times New Roman" w:hAnsi="Times New Roman" w:cs="Times New Roman"/>
-        </w:rPr>
-      </w:pPr>
+        <w:jc w:val="both"/>
+        <w:rPr>
+          <w:rFonts w:ascii="Times New Roman" w:hAnsi="Times New Roman" w:cs="Times New Roman"/>
+        </w:rPr>
+      </w:pPr>
+      <w:commentRangeStart w:id="0"/>
       <w:r>
         <w:rPr>
           <w:rFonts w:ascii="Times New Roman" w:hAnsi="Times New Roman" w:cs="Times New Roman"/>
@@ -73,9 +75,17 @@
           </wp:inline>
         </w:drawing>
       </w:r>
-    </w:p>
-    <w:p>
-      <w:pPr>
+      <w:commentRangeEnd w:id="0"/>
+      <w:r>
+        <w:rPr>
+          <w:rStyle w:val="CommentReference"/>
+        </w:rPr>
+        <w:commentReference w:id="0"/>
+      </w:r>
+    </w:p>
+    <w:p>
+      <w:pPr>
+        <w:jc w:val="both"/>
         <w:rPr>
           <w:rFonts w:ascii="Times New Roman" w:hAnsi="Times New Roman" w:cs="Times New Roman"/>
         </w:rPr>
@@ -86,7 +96,7 @@
         </w:rPr>
         <w:t xml:space="preserve">Fig.1 </w:t>
       </w:r>
-      <w:bookmarkStart w:id="0" w:name="_Hlk138242499"/>
+      <w:bookmarkStart w:id="1" w:name="_Hlk138242499"/>
       <w:r>
         <w:rPr>
           <w:rFonts w:ascii="Times New Roman" w:hAnsi="Times New Roman" w:cs="Times New Roman"/>
@@ -282,20 +292,20 @@
         </w:rPr>
         <w:t xml:space="preserve"> Mean and 95% confidence intervals (grey ribbons) across </w:t>
       </w:r>
-      <w:commentRangeStart w:id="1"/>
+      <w:commentRangeStart w:id="2"/>
       <w:r>
         <w:rPr>
           <w:rFonts w:ascii="Times New Roman" w:eastAsiaTheme="minorEastAsia" w:hAnsi="Times New Roman" w:cs="Times New Roman"/>
         </w:rPr>
         <w:t>1000</w:t>
       </w:r>
-      <w:commentRangeEnd w:id="1"/>
+      <w:commentRangeEnd w:id="2"/>
       <w:r>
         <w:rPr>
           <w:rStyle w:val="CommentReference"/>
           <w:rFonts w:ascii="Times New Roman" w:hAnsi="Times New Roman" w:cs="Times New Roman"/>
         </w:rPr>
-        <w:commentReference w:id="1"/>
+        <w:commentReference w:id="2"/>
       </w:r>
       <w:r>
         <w:rPr>
@@ -454,7 +464,7 @@
         </w:rPr>
         <w:t>.</w:t>
       </w:r>
-      <w:bookmarkEnd w:id="0"/>
+      <w:bookmarkEnd w:id="1"/>
       <w:r>
         <w:rPr>
           <w:rFonts w:ascii="Times New Roman" w:eastAsiaTheme="minorEastAsia" w:hAnsi="Times New Roman" w:cs="Times New Roman"/>
@@ -544,6 +554,7 @@
     </w:p>
     <w:p>
       <w:pPr>
+        <w:jc w:val="both"/>
         <w:rPr>
           <w:rFonts w:ascii="Times New Roman" w:eastAsiaTheme="minorEastAsia" w:hAnsi="Times New Roman" w:cs="Times New Roman"/>
         </w:rPr>
@@ -557,83 +568,95 @@
     </w:p>
     <w:p>
       <w:pPr>
-        <w:rPr>
-          <w:rFonts w:ascii="Times New Roman" w:hAnsi="Times New Roman" w:cs="Times New Roman"/>
-        </w:rPr>
-      </w:pPr>
-    </w:p>
-    <w:p>
-      <w:pPr>
-        <w:rPr>
-          <w:rFonts w:ascii="Times New Roman" w:hAnsi="Times New Roman" w:cs="Times New Roman"/>
-        </w:rPr>
-      </w:pPr>
-    </w:p>
-    <w:p>
-      <w:pPr>
-        <w:rPr>
-          <w:rFonts w:ascii="Times New Roman" w:hAnsi="Times New Roman" w:cs="Times New Roman"/>
-        </w:rPr>
-      </w:pPr>
-    </w:p>
-    <w:p>
-      <w:pPr>
-        <w:rPr>
-          <w:rFonts w:ascii="Times New Roman" w:hAnsi="Times New Roman" w:cs="Times New Roman"/>
-        </w:rPr>
-      </w:pPr>
-    </w:p>
-    <w:p>
-      <w:pPr>
-        <w:rPr>
-          <w:rFonts w:ascii="Times New Roman" w:hAnsi="Times New Roman" w:cs="Times New Roman"/>
-        </w:rPr>
-      </w:pPr>
-    </w:p>
-    <w:p>
-      <w:pPr>
-        <w:rPr>
-          <w:rFonts w:ascii="Times New Roman" w:hAnsi="Times New Roman" w:cs="Times New Roman"/>
-        </w:rPr>
-      </w:pPr>
-    </w:p>
-    <w:p>
-      <w:pPr>
-        <w:rPr>
-          <w:rFonts w:ascii="Times New Roman" w:hAnsi="Times New Roman" w:cs="Times New Roman"/>
-        </w:rPr>
-      </w:pPr>
-    </w:p>
-    <w:p>
-      <w:pPr>
-        <w:rPr>
-          <w:rFonts w:ascii="Times New Roman" w:hAnsi="Times New Roman" w:cs="Times New Roman"/>
-        </w:rPr>
-      </w:pPr>
-    </w:p>
-    <w:p>
-      <w:pPr>
-        <w:rPr>
-          <w:rFonts w:ascii="Times New Roman" w:hAnsi="Times New Roman" w:cs="Times New Roman"/>
-        </w:rPr>
-      </w:pPr>
-    </w:p>
-    <w:p>
-      <w:pPr>
-        <w:rPr>
-          <w:rFonts w:ascii="Times New Roman" w:hAnsi="Times New Roman" w:cs="Times New Roman"/>
-        </w:rPr>
-      </w:pPr>
-    </w:p>
-    <w:p>
-      <w:pPr>
-        <w:rPr>
-          <w:rFonts w:ascii="Times New Roman" w:hAnsi="Times New Roman" w:cs="Times New Roman"/>
-        </w:rPr>
-      </w:pPr>
-    </w:p>
-    <w:p>
-      <w:pPr>
+        <w:jc w:val="both"/>
+        <w:rPr>
+          <w:rFonts w:ascii="Times New Roman" w:hAnsi="Times New Roman" w:cs="Times New Roman"/>
+        </w:rPr>
+      </w:pPr>
+    </w:p>
+    <w:p>
+      <w:pPr>
+        <w:jc w:val="both"/>
+        <w:rPr>
+          <w:rFonts w:ascii="Times New Roman" w:hAnsi="Times New Roman" w:cs="Times New Roman"/>
+        </w:rPr>
+      </w:pPr>
+    </w:p>
+    <w:p>
+      <w:pPr>
+        <w:jc w:val="both"/>
+        <w:rPr>
+          <w:rFonts w:ascii="Times New Roman" w:hAnsi="Times New Roman" w:cs="Times New Roman"/>
+        </w:rPr>
+      </w:pPr>
+    </w:p>
+    <w:p>
+      <w:pPr>
+        <w:jc w:val="both"/>
+        <w:rPr>
+          <w:rFonts w:ascii="Times New Roman" w:hAnsi="Times New Roman" w:cs="Times New Roman"/>
+        </w:rPr>
+      </w:pPr>
+    </w:p>
+    <w:p>
+      <w:pPr>
+        <w:jc w:val="both"/>
+        <w:rPr>
+          <w:rFonts w:ascii="Times New Roman" w:hAnsi="Times New Roman" w:cs="Times New Roman"/>
+        </w:rPr>
+      </w:pPr>
+    </w:p>
+    <w:p>
+      <w:pPr>
+        <w:jc w:val="both"/>
+        <w:rPr>
+          <w:rFonts w:ascii="Times New Roman" w:hAnsi="Times New Roman" w:cs="Times New Roman"/>
+        </w:rPr>
+      </w:pPr>
+    </w:p>
+    <w:p>
+      <w:pPr>
+        <w:jc w:val="both"/>
+        <w:rPr>
+          <w:rFonts w:ascii="Times New Roman" w:hAnsi="Times New Roman" w:cs="Times New Roman"/>
+        </w:rPr>
+      </w:pPr>
+    </w:p>
+    <w:p>
+      <w:pPr>
+        <w:jc w:val="both"/>
+        <w:rPr>
+          <w:rFonts w:ascii="Times New Roman" w:hAnsi="Times New Roman" w:cs="Times New Roman"/>
+        </w:rPr>
+      </w:pPr>
+    </w:p>
+    <w:p>
+      <w:pPr>
+        <w:jc w:val="both"/>
+        <w:rPr>
+          <w:rFonts w:ascii="Times New Roman" w:hAnsi="Times New Roman" w:cs="Times New Roman"/>
+        </w:rPr>
+      </w:pPr>
+    </w:p>
+    <w:p>
+      <w:pPr>
+        <w:jc w:val="both"/>
+        <w:rPr>
+          <w:rFonts w:ascii="Times New Roman" w:hAnsi="Times New Roman" w:cs="Times New Roman"/>
+        </w:rPr>
+      </w:pPr>
+    </w:p>
+    <w:p>
+      <w:pPr>
+        <w:jc w:val="both"/>
+        <w:rPr>
+          <w:rFonts w:ascii="Times New Roman" w:hAnsi="Times New Roman" w:cs="Times New Roman"/>
+        </w:rPr>
+      </w:pPr>
+    </w:p>
+    <w:p>
+      <w:pPr>
+        <w:jc w:val="both"/>
         <w:rPr>
           <w:rFonts w:ascii="Times New Roman" w:hAnsi="Times New Roman" w:cs="Times New Roman"/>
         </w:rPr>
@@ -648,7 +671,7 @@
     </w:p>
     <w:p>
       <w:pPr>
-        <w:jc w:val="center"/>
+        <w:jc w:val="both"/>
         <w:rPr>
           <w:rFonts w:ascii="Times New Roman" w:hAnsi="Times New Roman" w:cs="Times New Roman"/>
         </w:rPr>
@@ -676,7 +699,7 @@
                     </pic:cNvPicPr>
                   </pic:nvPicPr>
                   <pic:blipFill>
-                    <a:blip r:embed="rId10">
+                    <a:blip r:embed="rId9">
                       <a:extLst>
                         <a:ext uri="{28A0092B-C50C-407E-A947-70E740481C1C}">
                           <a14:useLocalDpi xmlns:a14="http://schemas.microsoft.com/office/drawing/2010/main" val="0"/>
@@ -707,6 +730,7 @@
     </w:p>
     <w:p>
       <w:pPr>
+        <w:jc w:val="both"/>
         <w:rPr>
           <w:rFonts w:ascii="Times New Roman" w:hAnsi="Times New Roman" w:cs="Times New Roman"/>
         </w:rPr>
@@ -848,6 +872,7 @@
         </w:rPr>
         <w:t xml:space="preserve"> and </w:t>
       </w:r>
+      <w:commentRangeStart w:id="3"/>
       <m:oMath>
         <m:sSup>
           <m:sSupPr>
@@ -896,7 +921,21 @@
           <w:rFonts w:ascii="Times New Roman" w:eastAsiaTheme="minorEastAsia" w:hAnsi="Times New Roman" w:cs="Times New Roman"/>
           <w:iCs/>
         </w:rPr>
-        <w:t>= 0.25</w:t>
+        <w:t xml:space="preserve">= </w:t>
+      </w:r>
+      <w:commentRangeEnd w:id="3"/>
+      <w:r>
+        <w:rPr>
+          <w:rStyle w:val="CommentReference"/>
+        </w:rPr>
+        <w:commentReference w:id="3"/>
+      </w:r>
+      <w:r>
+        <w:rPr>
+          <w:rFonts w:ascii="Times New Roman" w:eastAsiaTheme="minorEastAsia" w:hAnsi="Times New Roman" w:cs="Times New Roman"/>
+          <w:iCs/>
+        </w:rPr>
+        <w:t>0.25</w:t>
       </w:r>
       <w:r>
         <w:rPr>
@@ -904,20 +943,20 @@
         </w:rPr>
         <w:t xml:space="preserve">. Mean and 95% confidence intervals (grey ribbons) across </w:t>
       </w:r>
-      <w:commentRangeStart w:id="2"/>
+      <w:commentRangeStart w:id="5"/>
       <w:r>
         <w:rPr>
           <w:rFonts w:ascii="Times New Roman" w:eastAsiaTheme="minorEastAsia" w:hAnsi="Times New Roman" w:cs="Times New Roman"/>
         </w:rPr>
         <w:t>1000</w:t>
       </w:r>
-      <w:commentRangeEnd w:id="2"/>
+      <w:commentRangeEnd w:id="5"/>
       <w:r>
         <w:rPr>
           <w:rStyle w:val="CommentReference"/>
           <w:rFonts w:ascii="Times New Roman" w:hAnsi="Times New Roman" w:cs="Times New Roman"/>
         </w:rPr>
-        <w:commentReference w:id="2"/>
+        <w:commentReference w:id="5"/>
       </w:r>
       <w:r>
         <w:rPr>
@@ -1181,90 +1220,103 @@
     </w:p>
     <w:p>
       <w:pPr>
-        <w:rPr>
-          <w:rFonts w:ascii="Times New Roman" w:hAnsi="Times New Roman" w:cs="Times New Roman"/>
-        </w:rPr>
-      </w:pPr>
-    </w:p>
-    <w:p>
-      <w:pPr>
-        <w:rPr>
-          <w:rFonts w:ascii="Times New Roman" w:hAnsi="Times New Roman" w:cs="Times New Roman"/>
-        </w:rPr>
-      </w:pPr>
-    </w:p>
-    <w:p>
-      <w:pPr>
-        <w:rPr>
-          <w:rFonts w:ascii="Times New Roman" w:hAnsi="Times New Roman" w:cs="Times New Roman"/>
-        </w:rPr>
-      </w:pPr>
-    </w:p>
-    <w:p>
-      <w:pPr>
-        <w:rPr>
-          <w:rFonts w:ascii="Times New Roman" w:hAnsi="Times New Roman" w:cs="Times New Roman"/>
-        </w:rPr>
-      </w:pPr>
-    </w:p>
-    <w:p>
-      <w:pPr>
-        <w:rPr>
-          <w:rFonts w:ascii="Times New Roman" w:hAnsi="Times New Roman" w:cs="Times New Roman"/>
-        </w:rPr>
-      </w:pPr>
-    </w:p>
-    <w:p>
-      <w:pPr>
-        <w:rPr>
-          <w:rFonts w:ascii="Times New Roman" w:hAnsi="Times New Roman" w:cs="Times New Roman"/>
-        </w:rPr>
-      </w:pPr>
-    </w:p>
-    <w:p>
-      <w:pPr>
-        <w:rPr>
-          <w:rFonts w:ascii="Times New Roman" w:hAnsi="Times New Roman" w:cs="Times New Roman"/>
-        </w:rPr>
-      </w:pPr>
-    </w:p>
-    <w:p>
-      <w:pPr>
-        <w:rPr>
-          <w:rFonts w:ascii="Times New Roman" w:hAnsi="Times New Roman" w:cs="Times New Roman"/>
-        </w:rPr>
-      </w:pPr>
-    </w:p>
-    <w:p>
-      <w:pPr>
-        <w:rPr>
-          <w:rFonts w:ascii="Times New Roman" w:hAnsi="Times New Roman" w:cs="Times New Roman"/>
-        </w:rPr>
-      </w:pPr>
-    </w:p>
-    <w:p>
-      <w:pPr>
-        <w:rPr>
-          <w:rFonts w:ascii="Times New Roman" w:hAnsi="Times New Roman" w:cs="Times New Roman"/>
-        </w:rPr>
-      </w:pPr>
-    </w:p>
-    <w:p>
-      <w:pPr>
-        <w:rPr>
-          <w:rFonts w:ascii="Times New Roman" w:hAnsi="Times New Roman" w:cs="Times New Roman"/>
-        </w:rPr>
-      </w:pPr>
-    </w:p>
-    <w:p>
-      <w:pPr>
-        <w:rPr>
-          <w:rFonts w:ascii="Times New Roman" w:hAnsi="Times New Roman" w:cs="Times New Roman"/>
-        </w:rPr>
-      </w:pPr>
-    </w:p>
-    <w:p>
-      <w:pPr>
+        <w:jc w:val="both"/>
+        <w:rPr>
+          <w:rFonts w:ascii="Times New Roman" w:hAnsi="Times New Roman" w:cs="Times New Roman"/>
+        </w:rPr>
+      </w:pPr>
+    </w:p>
+    <w:p>
+      <w:pPr>
+        <w:jc w:val="both"/>
+        <w:rPr>
+          <w:rFonts w:ascii="Times New Roman" w:hAnsi="Times New Roman" w:cs="Times New Roman"/>
+        </w:rPr>
+      </w:pPr>
+    </w:p>
+    <w:p>
+      <w:pPr>
+        <w:jc w:val="both"/>
+        <w:rPr>
+          <w:rFonts w:ascii="Times New Roman" w:hAnsi="Times New Roman" w:cs="Times New Roman"/>
+        </w:rPr>
+      </w:pPr>
+    </w:p>
+    <w:p>
+      <w:pPr>
+        <w:jc w:val="both"/>
+        <w:rPr>
+          <w:rFonts w:ascii="Times New Roman" w:hAnsi="Times New Roman" w:cs="Times New Roman"/>
+        </w:rPr>
+      </w:pPr>
+    </w:p>
+    <w:p>
+      <w:pPr>
+        <w:jc w:val="both"/>
+        <w:rPr>
+          <w:rFonts w:ascii="Times New Roman" w:hAnsi="Times New Roman" w:cs="Times New Roman"/>
+        </w:rPr>
+      </w:pPr>
+    </w:p>
+    <w:p>
+      <w:pPr>
+        <w:jc w:val="both"/>
+        <w:rPr>
+          <w:rFonts w:ascii="Times New Roman" w:hAnsi="Times New Roman" w:cs="Times New Roman"/>
+        </w:rPr>
+      </w:pPr>
+    </w:p>
+    <w:p>
+      <w:pPr>
+        <w:jc w:val="both"/>
+        <w:rPr>
+          <w:rFonts w:ascii="Times New Roman" w:hAnsi="Times New Roman" w:cs="Times New Roman"/>
+        </w:rPr>
+      </w:pPr>
+    </w:p>
+    <w:p>
+      <w:pPr>
+        <w:jc w:val="both"/>
+        <w:rPr>
+          <w:rFonts w:ascii="Times New Roman" w:hAnsi="Times New Roman" w:cs="Times New Roman"/>
+        </w:rPr>
+      </w:pPr>
+    </w:p>
+    <w:p>
+      <w:pPr>
+        <w:jc w:val="both"/>
+        <w:rPr>
+          <w:rFonts w:ascii="Times New Roman" w:hAnsi="Times New Roman" w:cs="Times New Roman"/>
+        </w:rPr>
+      </w:pPr>
+    </w:p>
+    <w:p>
+      <w:pPr>
+        <w:jc w:val="both"/>
+        <w:rPr>
+          <w:rFonts w:ascii="Times New Roman" w:hAnsi="Times New Roman" w:cs="Times New Roman"/>
+        </w:rPr>
+      </w:pPr>
+    </w:p>
+    <w:p>
+      <w:pPr>
+        <w:jc w:val="both"/>
+        <w:rPr>
+          <w:rFonts w:ascii="Times New Roman" w:hAnsi="Times New Roman" w:cs="Times New Roman"/>
+        </w:rPr>
+      </w:pPr>
+    </w:p>
+    <w:p>
+      <w:pPr>
+        <w:jc w:val="both"/>
+        <w:rPr>
+          <w:rFonts w:ascii="Times New Roman" w:hAnsi="Times New Roman" w:cs="Times New Roman"/>
+        </w:rPr>
+      </w:pPr>
+    </w:p>
+    <w:p>
+      <w:pPr>
+        <w:jc w:val="both"/>
         <w:rPr>
           <w:rFonts w:ascii="Times New Roman" w:hAnsi="Times New Roman" w:cs="Times New Roman"/>
         </w:rPr>
@@ -1279,7 +1331,7 @@
     </w:p>
     <w:p>
       <w:pPr>
-        <w:jc w:val="center"/>
+        <w:jc w:val="both"/>
         <w:rPr>
           <w:rFonts w:ascii="Times New Roman" w:hAnsi="Times New Roman" w:cs="Times New Roman"/>
         </w:rPr>
@@ -1307,7 +1359,7 @@
                     </pic:cNvPicPr>
                   </pic:nvPicPr>
                   <pic:blipFill>
-                    <a:blip r:embed="rId11">
+                    <a:blip r:embed="rId10">
                       <a:extLst>
                         <a:ext uri="{28A0092B-C50C-407E-A947-70E740481C1C}">
                           <a14:useLocalDpi xmlns:a14="http://schemas.microsoft.com/office/drawing/2010/main" val="0"/>
@@ -1338,6 +1390,7 @@
     </w:p>
     <w:p>
       <w:pPr>
+        <w:jc w:val="both"/>
         <w:rPr>
           <w:rFonts w:ascii="Times New Roman" w:eastAsiaTheme="minorEastAsia" w:hAnsi="Times New Roman" w:cs="Times New Roman"/>
           <w:iCs/>
@@ -1508,7 +1561,7 @@
         </w:rPr>
         <w:t>, greatly intensifying competition for the same 500 spawning slots. Results of three scenarios (</w:t>
       </w:r>
-      <w:bookmarkStart w:id="3" w:name="_Hlk138694431"/>
+      <w:bookmarkStart w:id="6" w:name="_Hlk138694431"/>
       <w:r>
         <w:rPr>
           <w:rFonts w:ascii="Times New Roman" w:hAnsi="Times New Roman" w:cs="Times New Roman"/>
@@ -1521,20 +1574,20 @@
         </w:rPr>
         <w:t xml:space="preserve">95% confidence intervals across </w:t>
       </w:r>
-      <w:commentRangeStart w:id="4"/>
+      <w:commentRangeStart w:id="7"/>
       <w:r>
         <w:rPr>
           <w:rFonts w:ascii="Times New Roman" w:eastAsiaTheme="minorEastAsia" w:hAnsi="Times New Roman" w:cs="Times New Roman"/>
         </w:rPr>
         <w:t>1000</w:t>
       </w:r>
-      <w:commentRangeEnd w:id="4"/>
+      <w:commentRangeEnd w:id="7"/>
       <w:r>
         <w:rPr>
           <w:rStyle w:val="CommentReference"/>
           <w:rFonts w:ascii="Times New Roman" w:hAnsi="Times New Roman" w:cs="Times New Roman"/>
         </w:rPr>
-        <w:commentReference w:id="4"/>
+        <w:commentReference w:id="7"/>
       </w:r>
       <w:r>
         <w:rPr>
@@ -1542,7 +1595,7 @@
         </w:rPr>
         <w:t xml:space="preserve"> replicates</w:t>
       </w:r>
-      <w:bookmarkEnd w:id="3"/>
+      <w:bookmarkEnd w:id="6"/>
       <w:r>
         <w:rPr>
           <w:rFonts w:ascii="Times New Roman" w:eastAsiaTheme="minorEastAsia" w:hAnsi="Times New Roman" w:cs="Times New Roman"/>
@@ -2236,7 +2289,7 @@
         </w:rPr>
         <w:t xml:space="preserve">. (B) </w:t>
       </w:r>
-      <w:bookmarkStart w:id="5" w:name="_Hlk138694391"/>
+      <w:bookmarkStart w:id="8" w:name="_Hlk138694391"/>
       <w:r>
         <w:rPr>
           <w:rFonts w:ascii="Times New Roman" w:eastAsiaTheme="minorEastAsia" w:hAnsi="Times New Roman" w:cs="Times New Roman"/>
@@ -2278,7 +2331,7 @@
         </w:rPr>
         <w:t xml:space="preserve">. </w:t>
       </w:r>
-      <w:bookmarkEnd w:id="5"/>
+      <w:bookmarkEnd w:id="8"/>
       <w:r>
         <w:rPr>
           <w:rFonts w:ascii="Times New Roman" w:eastAsiaTheme="minorEastAsia" w:hAnsi="Times New Roman" w:cs="Times New Roman"/>
@@ -2436,6 +2489,7 @@
     </w:p>
     <w:p>
       <w:pPr>
+        <w:jc w:val="both"/>
         <w:rPr>
           <w:rFonts w:ascii="Times New Roman" w:eastAsiaTheme="minorEastAsia" w:hAnsi="Times New Roman" w:cs="Times New Roman"/>
           <w:iCs/>
@@ -2444,6 +2498,7 @@
     </w:p>
     <w:p>
       <w:pPr>
+        <w:jc w:val="both"/>
         <w:rPr>
           <w:rFonts w:ascii="Times New Roman" w:eastAsiaTheme="minorEastAsia" w:hAnsi="Times New Roman" w:cs="Times New Roman"/>
           <w:iCs/>
@@ -2452,6 +2507,7 @@
     </w:p>
     <w:p>
       <w:pPr>
+        <w:jc w:val="both"/>
         <w:rPr>
           <w:rFonts w:ascii="Times New Roman" w:eastAsiaTheme="minorEastAsia" w:hAnsi="Times New Roman" w:cs="Times New Roman"/>
           <w:iCs/>
@@ -2460,6 +2516,7 @@
     </w:p>
     <w:p>
       <w:pPr>
+        <w:jc w:val="both"/>
         <w:rPr>
           <w:rFonts w:ascii="Times New Roman" w:eastAsiaTheme="minorEastAsia" w:hAnsi="Times New Roman" w:cs="Times New Roman"/>
           <w:iCs/>
@@ -2468,6 +2525,7 @@
     </w:p>
     <w:p>
       <w:pPr>
+        <w:jc w:val="both"/>
         <w:rPr>
           <w:rFonts w:ascii="Times New Roman" w:eastAsiaTheme="minorEastAsia" w:hAnsi="Times New Roman" w:cs="Times New Roman"/>
           <w:iCs/>
@@ -2476,6 +2534,7 @@
     </w:p>
     <w:p>
       <w:pPr>
+        <w:jc w:val="both"/>
         <w:rPr>
           <w:rFonts w:ascii="Times New Roman" w:eastAsiaTheme="minorEastAsia" w:hAnsi="Times New Roman" w:cs="Times New Roman"/>
           <w:iCs/>
@@ -2484,6 +2543,7 @@
     </w:p>
     <w:p>
       <w:pPr>
+        <w:jc w:val="both"/>
         <w:rPr>
           <w:rFonts w:ascii="Times New Roman" w:eastAsiaTheme="minorEastAsia" w:hAnsi="Times New Roman" w:cs="Times New Roman"/>
           <w:iCs/>
@@ -2492,6 +2552,7 @@
     </w:p>
     <w:p>
       <w:pPr>
+        <w:jc w:val="both"/>
         <w:rPr>
           <w:rFonts w:ascii="Times New Roman" w:eastAsiaTheme="minorEastAsia" w:hAnsi="Times New Roman" w:cs="Times New Roman"/>
           <w:iCs/>
@@ -2500,6 +2561,7 @@
     </w:p>
     <w:p>
       <w:pPr>
+        <w:jc w:val="both"/>
         <w:rPr>
           <w:rFonts w:ascii="Times New Roman" w:eastAsiaTheme="minorEastAsia" w:hAnsi="Times New Roman" w:cs="Times New Roman"/>
           <w:iCs/>
@@ -2516,7 +2578,7 @@
     </w:p>
     <w:p>
       <w:pPr>
-        <w:jc w:val="center"/>
+        <w:jc w:val="both"/>
         <w:rPr>
           <w:rFonts w:ascii="Times New Roman" w:hAnsi="Times New Roman" w:cs="Times New Roman"/>
         </w:rPr>
@@ -2531,6 +2593,827 @@
             <wp:extent cx="4627409" cy="4597859"/>
             <wp:effectExtent l="0" t="0" r="1905" b="0"/>
             <wp:docPr id="8" name="Picture 8"/>
+            <wp:cNvGraphicFramePr>
+              <a:graphicFrameLocks xmlns:a="http://schemas.openxmlformats.org/drawingml/2006/main" noChangeAspect="1"/>
+            </wp:cNvGraphicFramePr>
+            <a:graphic xmlns:a="http://schemas.openxmlformats.org/drawingml/2006/main">
+              <a:graphicData uri="http://schemas.openxmlformats.org/drawingml/2006/picture">
+                <pic:pic xmlns:pic="http://schemas.openxmlformats.org/drawingml/2006/picture">
+                  <pic:nvPicPr>
+                    <pic:cNvPr id="0" name="Picture 4"/>
+                    <pic:cNvPicPr>
+                      <a:picLocks noChangeAspect="1" noChangeArrowheads="1"/>
+                    </pic:cNvPicPr>
+                  </pic:nvPicPr>
+                  <pic:blipFill>
+                    <a:blip r:embed="rId11">
+                      <a:extLst>
+                        <a:ext uri="{28A0092B-C50C-407E-A947-70E740481C1C}">
+                          <a14:useLocalDpi xmlns:a14="http://schemas.microsoft.com/office/drawing/2010/main" val="0"/>
+                        </a:ext>
+                      </a:extLst>
+                    </a:blip>
+                    <a:srcRect/>
+                    <a:stretch>
+                      <a:fillRect/>
+                    </a:stretch>
+                  </pic:blipFill>
+                  <pic:spPr bwMode="auto">
+                    <a:xfrm>
+                      <a:off x="0" y="0"/>
+                      <a:ext cx="4642391" cy="4612745"/>
+                    </a:xfrm>
+                    <a:prstGeom prst="rect">
+                      <a:avLst/>
+                    </a:prstGeom>
+                    <a:noFill/>
+                  </pic:spPr>
+                </pic:pic>
+              </a:graphicData>
+            </a:graphic>
+          </wp:inline>
+        </w:drawing>
+      </w:r>
+      <w:r>
+        <w:rPr>
+          <w:rFonts w:ascii="Times New Roman" w:hAnsi="Times New Roman" w:cs="Times New Roman"/>
+        </w:rPr>
+        <w:tab/>
+      </w:r>
+    </w:p>
+    <w:p>
+      <w:pPr>
+        <w:jc w:val="both"/>
+        <w:rPr>
+          <w:rFonts w:ascii="Times New Roman" w:eastAsiaTheme="minorEastAsia" w:hAnsi="Times New Roman" w:cs="Times New Roman"/>
+          <w:iCs/>
+        </w:rPr>
+      </w:pPr>
+      <w:r>
+        <w:rPr>
+          <w:rFonts w:ascii="Times New Roman" w:hAnsi="Times New Roman" w:cs="Times New Roman"/>
+        </w:rPr>
+        <w:t xml:space="preserve">Fig.4: Results of one-off intrusion simulations set 2. Mean and </w:t>
+      </w:r>
+      <w:r>
+        <w:rPr>
+          <w:rFonts w:ascii="Times New Roman" w:eastAsiaTheme="minorEastAsia" w:hAnsi="Times New Roman" w:cs="Times New Roman"/>
+        </w:rPr>
+        <w:t xml:space="preserve">95% confidence intervals across </w:t>
+      </w:r>
+      <w:commentRangeStart w:id="9"/>
+      <w:r>
+        <w:rPr>
+          <w:rFonts w:ascii="Times New Roman" w:eastAsiaTheme="minorEastAsia" w:hAnsi="Times New Roman" w:cs="Times New Roman"/>
+        </w:rPr>
+        <w:t>1000</w:t>
+      </w:r>
+      <w:commentRangeEnd w:id="9"/>
+      <w:r>
+        <w:rPr>
+          <w:rStyle w:val="CommentReference"/>
+          <w:rFonts w:ascii="Times New Roman" w:hAnsi="Times New Roman" w:cs="Times New Roman"/>
+        </w:rPr>
+        <w:commentReference w:id="9"/>
+      </w:r>
+      <w:r>
+        <w:rPr>
+          <w:rFonts w:ascii="Times New Roman" w:eastAsiaTheme="minorEastAsia" w:hAnsi="Times New Roman" w:cs="Times New Roman"/>
+        </w:rPr>
+        <w:t xml:space="preserve"> replicates shown. Red = intruders competitively inferior to locals (</w:t>
+      </w:r>
+      <m:oMath>
+        <m:sSub>
+          <m:sSubPr>
+            <m:ctrlPr>
+              <w:rPr>
+                <w:rFonts w:ascii="Cambria Math" w:hAnsi="Cambria Math" w:cs="Times New Roman"/>
+                <w:i/>
+                <w:iCs/>
+              </w:rPr>
+            </m:ctrlPr>
+          </m:sSubPr>
+          <m:e>
+            <m:acc>
+              <m:accPr>
+                <m:chr m:val="̅"/>
+                <m:ctrlPr>
+                  <w:rPr>
+                    <w:rFonts w:ascii="Cambria Math" w:hAnsi="Cambria Math" w:cs="Times New Roman"/>
+                    <w:i/>
+                  </w:rPr>
+                </m:ctrlPr>
+              </m:accPr>
+              <m:e>
+                <m:r>
+                  <w:rPr>
+                    <w:rFonts w:ascii="Cambria Math" w:hAnsi="Cambria Math" w:cs="Times New Roman"/>
+                  </w:rPr>
+                  <m:t>Z</m:t>
+                </m:r>
+              </m:e>
+            </m:acc>
+          </m:e>
+          <m:sub>
+            <m:r>
+              <w:rPr>
+                <w:rFonts w:ascii="Cambria Math" w:hAnsi="Cambria Math" w:cs="Times New Roman"/>
+              </w:rPr>
+              <m:t>SOFT</m:t>
+            </m:r>
+          </m:sub>
+        </m:sSub>
+        <m:d>
+          <m:dPr>
+            <m:ctrlPr>
+              <w:rPr>
+                <w:rFonts w:ascii="Cambria Math" w:eastAsiaTheme="minorEastAsia" w:hAnsi="Cambria Math" w:cs="Times New Roman"/>
+                <w:i/>
+                <w:iCs/>
+              </w:rPr>
+            </m:ctrlPr>
+          </m:dPr>
+          <m:e>
+            <m:r>
+              <w:rPr>
+                <w:rFonts w:ascii="Cambria Math" w:eastAsiaTheme="minorEastAsia" w:hAnsi="Cambria Math" w:cs="Times New Roman"/>
+              </w:rPr>
+              <m:t>intruders</m:t>
+            </m:r>
+          </m:e>
+        </m:d>
+        <m:r>
+          <w:rPr>
+            <w:rFonts w:ascii="Cambria Math" w:eastAsiaTheme="minorEastAsia" w:hAnsi="Cambria Math" w:cs="Times New Roman"/>
+          </w:rPr>
+          <m:t>&lt;</m:t>
+        </m:r>
+        <m:sSub>
+          <m:sSubPr>
+            <m:ctrlPr>
+              <w:rPr>
+                <w:rFonts w:ascii="Cambria Math" w:hAnsi="Cambria Math" w:cs="Times New Roman"/>
+                <w:i/>
+                <w:iCs/>
+              </w:rPr>
+            </m:ctrlPr>
+          </m:sSubPr>
+          <m:e>
+            <m:acc>
+              <m:accPr>
+                <m:chr m:val="̅"/>
+                <m:ctrlPr>
+                  <w:rPr>
+                    <w:rFonts w:ascii="Cambria Math" w:hAnsi="Cambria Math" w:cs="Times New Roman"/>
+                    <w:i/>
+                  </w:rPr>
+                </m:ctrlPr>
+              </m:accPr>
+              <m:e>
+                <m:r>
+                  <w:rPr>
+                    <w:rFonts w:ascii="Cambria Math" w:hAnsi="Cambria Math" w:cs="Times New Roman"/>
+                  </w:rPr>
+                  <m:t>Z</m:t>
+                </m:r>
+              </m:e>
+            </m:acc>
+          </m:e>
+          <m:sub>
+            <m:r>
+              <w:rPr>
+                <w:rFonts w:ascii="Cambria Math" w:hAnsi="Cambria Math" w:cs="Times New Roman"/>
+              </w:rPr>
+              <m:t>SOFT</m:t>
+            </m:r>
+          </m:sub>
+        </m:sSub>
+        <m:r>
+          <w:rPr>
+            <w:rFonts w:ascii="Cambria Math" w:eastAsiaTheme="minorEastAsia" w:hAnsi="Cambria Math" w:cs="Times New Roman"/>
+          </w:rPr>
+          <m:t>(locals))</m:t>
+        </m:r>
+      </m:oMath>
+      <w:r>
+        <w:rPr>
+          <w:rFonts w:ascii="Times New Roman" w:eastAsiaTheme="minorEastAsia" w:hAnsi="Times New Roman" w:cs="Times New Roman"/>
+        </w:rPr>
+        <w:t xml:space="preserve">; green = intruders competitively equal </w:t>
+      </w:r>
+      <w:r>
+        <w:rPr>
+          <w:rFonts w:ascii="Times New Roman" w:hAnsi="Times New Roman" w:cs="Times New Roman"/>
+        </w:rPr>
+        <w:t xml:space="preserve">to locals </w:t>
+      </w:r>
+      <w:r>
+        <w:rPr>
+          <w:rFonts w:ascii="Times New Roman" w:eastAsiaTheme="minorEastAsia" w:hAnsi="Times New Roman" w:cs="Times New Roman"/>
+        </w:rPr>
+        <w:t>(</w:t>
+      </w:r>
+      <m:oMath>
+        <m:sSub>
+          <m:sSubPr>
+            <m:ctrlPr>
+              <w:rPr>
+                <w:rFonts w:ascii="Cambria Math" w:hAnsi="Cambria Math" w:cs="Times New Roman"/>
+                <w:i/>
+                <w:iCs/>
+              </w:rPr>
+            </m:ctrlPr>
+          </m:sSubPr>
+          <m:e>
+            <m:acc>
+              <m:accPr>
+                <m:chr m:val="̅"/>
+                <m:ctrlPr>
+                  <w:rPr>
+                    <w:rFonts w:ascii="Cambria Math" w:hAnsi="Cambria Math" w:cs="Times New Roman"/>
+                    <w:i/>
+                  </w:rPr>
+                </m:ctrlPr>
+              </m:accPr>
+              <m:e>
+                <m:r>
+                  <w:rPr>
+                    <w:rFonts w:ascii="Cambria Math" w:hAnsi="Cambria Math" w:cs="Times New Roman"/>
+                  </w:rPr>
+                  <m:t>Z</m:t>
+                </m:r>
+              </m:e>
+            </m:acc>
+          </m:e>
+          <m:sub>
+            <m:r>
+              <w:rPr>
+                <w:rFonts w:ascii="Cambria Math" w:hAnsi="Cambria Math" w:cs="Times New Roman"/>
+              </w:rPr>
+              <m:t>SOFT</m:t>
+            </m:r>
+          </m:sub>
+        </m:sSub>
+        <m:d>
+          <m:dPr>
+            <m:ctrlPr>
+              <w:rPr>
+                <w:rFonts w:ascii="Cambria Math" w:eastAsiaTheme="minorEastAsia" w:hAnsi="Cambria Math" w:cs="Times New Roman"/>
+                <w:i/>
+                <w:iCs/>
+              </w:rPr>
+            </m:ctrlPr>
+          </m:dPr>
+          <m:e>
+            <m:r>
+              <w:rPr>
+                <w:rFonts w:ascii="Cambria Math" w:eastAsiaTheme="minorEastAsia" w:hAnsi="Cambria Math" w:cs="Times New Roman"/>
+              </w:rPr>
+              <m:t>intruders</m:t>
+            </m:r>
+          </m:e>
+        </m:d>
+        <m:r>
+          <w:rPr>
+            <w:rFonts w:ascii="Cambria Math" w:eastAsiaTheme="minorEastAsia" w:hAnsi="Cambria Math" w:cs="Times New Roman"/>
+          </w:rPr>
+          <m:t>=</m:t>
+        </m:r>
+        <m:sSub>
+          <m:sSubPr>
+            <m:ctrlPr>
+              <w:rPr>
+                <w:rFonts w:ascii="Cambria Math" w:hAnsi="Cambria Math" w:cs="Times New Roman"/>
+                <w:i/>
+                <w:iCs/>
+              </w:rPr>
+            </m:ctrlPr>
+          </m:sSubPr>
+          <m:e>
+            <m:acc>
+              <m:accPr>
+                <m:chr m:val="̅"/>
+                <m:ctrlPr>
+                  <w:rPr>
+                    <w:rFonts w:ascii="Cambria Math" w:hAnsi="Cambria Math" w:cs="Times New Roman"/>
+                    <w:i/>
+                  </w:rPr>
+                </m:ctrlPr>
+              </m:accPr>
+              <m:e>
+                <m:r>
+                  <w:rPr>
+                    <w:rFonts w:ascii="Cambria Math" w:hAnsi="Cambria Math" w:cs="Times New Roman"/>
+                  </w:rPr>
+                  <m:t>Z</m:t>
+                </m:r>
+              </m:e>
+            </m:acc>
+          </m:e>
+          <m:sub>
+            <m:r>
+              <w:rPr>
+                <w:rFonts w:ascii="Cambria Math" w:hAnsi="Cambria Math" w:cs="Times New Roman"/>
+              </w:rPr>
+              <m:t>SOFT</m:t>
+            </m:r>
+          </m:sub>
+        </m:sSub>
+        <m:r>
+          <w:rPr>
+            <w:rFonts w:ascii="Cambria Math" w:eastAsiaTheme="minorEastAsia" w:hAnsi="Cambria Math" w:cs="Times New Roman"/>
+          </w:rPr>
+          <m:t>(locals))</m:t>
+        </m:r>
+      </m:oMath>
+      <w:r>
+        <w:rPr>
+          <w:rFonts w:ascii="Times New Roman" w:hAnsi="Times New Roman" w:cs="Times New Roman"/>
+        </w:rPr>
+        <w:t xml:space="preserve">, and blue = </w:t>
+      </w:r>
+      <w:r>
+        <w:rPr>
+          <w:rFonts w:ascii="Times New Roman" w:eastAsiaTheme="minorEastAsia" w:hAnsi="Times New Roman" w:cs="Times New Roman"/>
+        </w:rPr>
+        <w:t>intruders competitively superior to locals (</w:t>
+      </w:r>
+      <m:oMath>
+        <m:sSub>
+          <m:sSubPr>
+            <m:ctrlPr>
+              <w:rPr>
+                <w:rFonts w:ascii="Cambria Math" w:hAnsi="Cambria Math" w:cs="Times New Roman"/>
+                <w:i/>
+                <w:iCs/>
+              </w:rPr>
+            </m:ctrlPr>
+          </m:sSubPr>
+          <m:e>
+            <m:acc>
+              <m:accPr>
+                <m:chr m:val="̅"/>
+                <m:ctrlPr>
+                  <w:rPr>
+                    <w:rFonts w:ascii="Cambria Math" w:hAnsi="Cambria Math" w:cs="Times New Roman"/>
+                    <w:i/>
+                  </w:rPr>
+                </m:ctrlPr>
+              </m:accPr>
+              <m:e>
+                <m:r>
+                  <w:rPr>
+                    <w:rFonts w:ascii="Cambria Math" w:hAnsi="Cambria Math" w:cs="Times New Roman"/>
+                  </w:rPr>
+                  <m:t>Z</m:t>
+                </m:r>
+              </m:e>
+            </m:acc>
+          </m:e>
+          <m:sub>
+            <m:r>
+              <w:rPr>
+                <w:rFonts w:ascii="Cambria Math" w:hAnsi="Cambria Math" w:cs="Times New Roman"/>
+              </w:rPr>
+              <m:t>SOFT</m:t>
+            </m:r>
+          </m:sub>
+        </m:sSub>
+        <m:d>
+          <m:dPr>
+            <m:ctrlPr>
+              <w:rPr>
+                <w:rFonts w:ascii="Cambria Math" w:eastAsiaTheme="minorEastAsia" w:hAnsi="Cambria Math" w:cs="Times New Roman"/>
+                <w:i/>
+                <w:iCs/>
+              </w:rPr>
+            </m:ctrlPr>
+          </m:dPr>
+          <m:e>
+            <m:r>
+              <w:rPr>
+                <w:rFonts w:ascii="Cambria Math" w:eastAsiaTheme="minorEastAsia" w:hAnsi="Cambria Math" w:cs="Times New Roman"/>
+              </w:rPr>
+              <m:t>intruders</m:t>
+            </m:r>
+          </m:e>
+        </m:d>
+        <m:r>
+          <w:rPr>
+            <w:rFonts w:ascii="Cambria Math" w:eastAsiaTheme="minorEastAsia" w:hAnsi="Cambria Math" w:cs="Times New Roman"/>
+          </w:rPr>
+          <m:t>&gt;</m:t>
+        </m:r>
+        <m:sSub>
+          <m:sSubPr>
+            <m:ctrlPr>
+              <w:rPr>
+                <w:rFonts w:ascii="Cambria Math" w:hAnsi="Cambria Math" w:cs="Times New Roman"/>
+                <w:i/>
+                <w:iCs/>
+              </w:rPr>
+            </m:ctrlPr>
+          </m:sSubPr>
+          <m:e>
+            <m:acc>
+              <m:accPr>
+                <m:chr m:val="̅"/>
+                <m:ctrlPr>
+                  <w:rPr>
+                    <w:rFonts w:ascii="Cambria Math" w:hAnsi="Cambria Math" w:cs="Times New Roman"/>
+                    <w:i/>
+                  </w:rPr>
+                </m:ctrlPr>
+              </m:accPr>
+              <m:e>
+                <m:r>
+                  <w:rPr>
+                    <w:rFonts w:ascii="Cambria Math" w:hAnsi="Cambria Math" w:cs="Times New Roman"/>
+                  </w:rPr>
+                  <m:t>Z</m:t>
+                </m:r>
+              </m:e>
+            </m:acc>
+          </m:e>
+          <m:sub>
+            <m:r>
+              <w:rPr>
+                <w:rFonts w:ascii="Cambria Math" w:hAnsi="Cambria Math" w:cs="Times New Roman"/>
+              </w:rPr>
+              <m:t>SOFT</m:t>
+            </m:r>
+          </m:sub>
+        </m:sSub>
+        <m:r>
+          <w:rPr>
+            <w:rFonts w:ascii="Cambria Math" w:eastAsiaTheme="minorEastAsia" w:hAnsi="Cambria Math" w:cs="Times New Roman"/>
+          </w:rPr>
+          <m:t>(locals))</m:t>
+        </m:r>
+      </m:oMath>
+      <w:r>
+        <w:rPr>
+          <w:rFonts w:ascii="Times New Roman" w:eastAsiaTheme="minorEastAsia" w:hAnsi="Times New Roman" w:cs="Times New Roman"/>
+        </w:rPr>
+        <w:t xml:space="preserve">. </w:t>
+      </w:r>
+      <m:oMath>
+        <m:r>
+          <w:rPr>
+            <w:rFonts w:ascii="Cambria Math" w:hAnsi="Cambria Math" w:cs="Times New Roman"/>
+          </w:rPr>
+          <m:t>K</m:t>
+        </m:r>
+      </m:oMath>
+      <w:r>
+        <w:rPr>
+          <w:rFonts w:ascii="Times New Roman" w:eastAsiaTheme="minorEastAsia" w:hAnsi="Times New Roman" w:cs="Times New Roman"/>
+        </w:rPr>
+        <w:t>=500 in all scenarios. Low intrusion = 250 intruders introduced in generation 2</w:t>
+      </w:r>
+      <w:r>
+        <w:rPr>
+          <w:rFonts w:ascii="Times New Roman" w:eastAsiaTheme="minorEastAsia" w:hAnsi="Times New Roman" w:cs="Times New Roman"/>
+        </w:rPr>
+        <w:t>1</w:t>
+      </w:r>
+      <w:r>
+        <w:rPr>
+          <w:rFonts w:ascii="Times New Roman" w:eastAsiaTheme="minorEastAsia" w:hAnsi="Times New Roman" w:cs="Times New Roman"/>
+        </w:rPr>
+        <w:t xml:space="preserve">; moderate intrusion = 500 intruders introduced; high intrusion = 750 intruders introduced. </w:t>
+      </w:r>
+      <w:r>
+        <w:rPr>
+          <w:rFonts w:ascii="Times New Roman" w:eastAsiaTheme="minorEastAsia" w:hAnsi="Times New Roman" w:cs="Times New Roman"/>
+        </w:rPr>
+        <w:t xml:space="preserve">Low reproductive excess: </w:t>
+      </w:r>
+      <m:oMath>
+        <m:sSub>
+          <m:sSubPr>
+            <m:ctrlPr>
+              <w:rPr>
+                <w:rFonts w:ascii="Cambria Math" w:hAnsi="Cambria Math" w:cs="Times New Roman"/>
+                <w:i/>
+                <w:iCs/>
+              </w:rPr>
+            </m:ctrlPr>
+          </m:sSubPr>
+          <m:e>
+            <m:r>
+              <w:rPr>
+                <w:rFonts w:ascii="Cambria Math" w:hAnsi="Cambria Math" w:cs="Times New Roman"/>
+              </w:rPr>
+              <m:t>W</m:t>
+            </m:r>
+          </m:e>
+          <m:sub>
+            <m:r>
+              <w:rPr>
+                <w:rFonts w:ascii="Cambria Math" w:hAnsi="Cambria Math" w:cs="Times New Roman"/>
+              </w:rPr>
+              <m:t>MAX</m:t>
+            </m:r>
+          </m:sub>
+        </m:sSub>
+        <m:r>
+          <w:rPr>
+            <w:rFonts w:ascii="Cambria Math" w:hAnsi="Cambria Math" w:cs="Times New Roman"/>
+          </w:rPr>
+          <m:t>=0.53</m:t>
+        </m:r>
+      </m:oMath>
+      <w:r>
+        <w:rPr>
+          <w:rFonts w:ascii="Times New Roman" w:eastAsiaTheme="minorEastAsia" w:hAnsi="Times New Roman" w:cs="Times New Roman"/>
+        </w:rPr>
+        <w:t xml:space="preserve">; moderate reproductive excess: </w:t>
+      </w:r>
+      <m:oMath>
+        <m:sSub>
+          <m:sSubPr>
+            <m:ctrlPr>
+              <w:rPr>
+                <w:rFonts w:ascii="Cambria Math" w:hAnsi="Cambria Math" w:cs="Times New Roman"/>
+                <w:i/>
+                <w:iCs/>
+              </w:rPr>
+            </m:ctrlPr>
+          </m:sSubPr>
+          <m:e>
+            <m:r>
+              <w:rPr>
+                <w:rFonts w:ascii="Cambria Math" w:hAnsi="Cambria Math" w:cs="Times New Roman"/>
+              </w:rPr>
+              <m:t>W</m:t>
+            </m:r>
+          </m:e>
+          <m:sub>
+            <m:r>
+              <w:rPr>
+                <w:rFonts w:ascii="Cambria Math" w:hAnsi="Cambria Math" w:cs="Times New Roman"/>
+              </w:rPr>
+              <m:t>MAX</m:t>
+            </m:r>
+          </m:sub>
+        </m:sSub>
+        <m:r>
+          <w:rPr>
+            <w:rFonts w:ascii="Cambria Math" w:hAnsi="Cambria Math" w:cs="Times New Roman"/>
+          </w:rPr>
+          <m:t>=0.58</m:t>
+        </m:r>
+      </m:oMath>
+      <w:r>
+        <w:rPr>
+          <w:rFonts w:ascii="Times New Roman" w:eastAsiaTheme="minorEastAsia" w:hAnsi="Times New Roman" w:cs="Times New Roman"/>
+        </w:rPr>
+        <w:t xml:space="preserve">; high reproductive excess: </w:t>
+      </w:r>
+      <m:oMath>
+        <m:sSub>
+          <m:sSubPr>
+            <m:ctrlPr>
+              <w:rPr>
+                <w:rFonts w:ascii="Cambria Math" w:hAnsi="Cambria Math" w:cs="Times New Roman"/>
+                <w:i/>
+                <w:iCs/>
+              </w:rPr>
+            </m:ctrlPr>
+          </m:sSubPr>
+          <m:e>
+            <m:r>
+              <w:rPr>
+                <w:rFonts w:ascii="Cambria Math" w:hAnsi="Cambria Math" w:cs="Times New Roman"/>
+              </w:rPr>
+              <m:t>W</m:t>
+            </m:r>
+          </m:e>
+          <m:sub>
+            <m:r>
+              <w:rPr>
+                <w:rFonts w:ascii="Cambria Math" w:hAnsi="Cambria Math" w:cs="Times New Roman"/>
+              </w:rPr>
+              <m:t>MAX</m:t>
+            </m:r>
+          </m:sub>
+        </m:sSub>
+        <m:r>
+          <w:rPr>
+            <w:rFonts w:ascii="Cambria Math" w:hAnsi="Cambria Math" w:cs="Times New Roman"/>
+          </w:rPr>
+          <m:t>=0.63</m:t>
+        </m:r>
+      </m:oMath>
+      <w:r>
+        <w:rPr>
+          <w:rFonts w:ascii="Times New Roman" w:eastAsiaTheme="minorEastAsia" w:hAnsi="Times New Roman" w:cs="Times New Roman"/>
+        </w:rPr>
+        <w:t xml:space="preserve">. </w:t>
+      </w:r>
+      <w:r>
+        <w:rPr>
+          <w:rFonts w:ascii="Times New Roman" w:eastAsiaTheme="minorEastAsia" w:hAnsi="Times New Roman" w:cs="Times New Roman"/>
+        </w:rPr>
+        <w:t>Each panel shows the trajectory of number of spawners over time, with the average taken each generation over only those replicate populations that persisted (</w:t>
+      </w:r>
+      <m:oMath>
+        <m:sSub>
+          <m:sSubPr>
+            <m:ctrlPr>
+              <w:rPr>
+                <w:rFonts w:ascii="Cambria Math" w:hAnsi="Cambria Math" w:cs="Times New Roman"/>
+                <w:i/>
+                <w:iCs/>
+              </w:rPr>
+            </m:ctrlPr>
+          </m:sSubPr>
+          <m:e>
+            <m:r>
+              <w:rPr>
+                <w:rFonts w:ascii="Cambria Math" w:hAnsi="Cambria Math" w:cs="Times New Roman"/>
+              </w:rPr>
+              <m:t>N</m:t>
+            </m:r>
+          </m:e>
+          <m:sub>
+            <m:r>
+              <w:rPr>
+                <w:rFonts w:ascii="Cambria Math" w:hAnsi="Cambria Math" w:cs="Times New Roman"/>
+              </w:rPr>
+              <m:t>S</m:t>
+            </m:r>
+          </m:sub>
+        </m:sSub>
+        <m:r>
+          <w:rPr>
+            <w:rFonts w:ascii="Cambria Math" w:hAnsi="Cambria Math" w:cs="Times New Roman"/>
+          </w:rPr>
+          <m:t>&gt;0</m:t>
+        </m:r>
+      </m:oMath>
+      <w:r>
+        <w:rPr>
+          <w:rFonts w:ascii="Times New Roman" w:eastAsiaTheme="minorEastAsia" w:hAnsi="Times New Roman" w:cs="Times New Roman"/>
+          <w:iCs/>
+        </w:rPr>
+        <w:t>).</w:t>
+      </w:r>
+      <w:r>
+        <w:rPr>
+          <w:rFonts w:ascii="Times New Roman" w:eastAsiaTheme="minorEastAsia" w:hAnsi="Times New Roman" w:cs="Times New Roman"/>
+          <w:iCs/>
+        </w:rPr>
+        <w:t xml:space="preserve"> </w:t>
+      </w:r>
+      <m:oMath>
+        <m:sSup>
+          <m:sSupPr>
+            <m:ctrlPr>
+              <w:rPr>
+                <w:rFonts w:ascii="Cambria Math" w:eastAsiaTheme="minorEastAsia" w:hAnsi="Cambria Math" w:cs="Times New Roman"/>
+                <w:i/>
+              </w:rPr>
+            </m:ctrlPr>
+          </m:sSupPr>
+          <m:e>
+            <m:r>
+              <w:rPr>
+                <w:rFonts w:ascii="Cambria Math" w:eastAsiaTheme="minorEastAsia" w:hAnsi="Cambria Math" w:cs="Times New Roman"/>
+              </w:rPr>
+              <m:t>h</m:t>
+            </m:r>
+          </m:e>
+          <m:sup>
+            <m:r>
+              <w:rPr>
+                <w:rFonts w:ascii="Cambria Math" w:eastAsiaTheme="minorEastAsia" w:hAnsi="Cambria Math" w:cs="Times New Roman"/>
+              </w:rPr>
+              <m:t>2</m:t>
+            </m:r>
+          </m:sup>
+        </m:sSup>
+        <m:r>
+          <w:rPr>
+            <w:rFonts w:ascii="Cambria Math" w:eastAsiaTheme="minorEastAsia" w:hAnsi="Cambria Math" w:cs="Times New Roman"/>
+          </w:rPr>
+          <m:t>(initial</m:t>
+        </m:r>
+        <m:r>
+          <m:rPr>
+            <m:sty m:val="p"/>
+          </m:rPr>
+          <w:rPr>
+            <w:rFonts w:ascii="Cambria Math" w:eastAsiaTheme="minorEastAsia" w:hAnsi="Cambria Math" w:cs="Times New Roman"/>
+          </w:rPr>
+          <m:t>)</m:t>
+        </m:r>
+      </m:oMath>
+      <w:r>
+        <w:rPr>
+          <w:rFonts w:ascii="Times New Roman" w:eastAsiaTheme="minorEastAsia" w:hAnsi="Times New Roman" w:cs="Times New Roman"/>
+          <w:iCs/>
+        </w:rPr>
+        <w:t>= 0.25</w:t>
+      </w:r>
+      <w:r>
+        <w:rPr>
+          <w:rFonts w:ascii="Times New Roman" w:eastAsiaTheme="minorEastAsia" w:hAnsi="Times New Roman" w:cs="Times New Roman"/>
+          <w:iCs/>
+        </w:rPr>
+        <w:t>.</w:t>
+      </w:r>
+    </w:p>
+    <w:p>
+      <w:pPr>
+        <w:jc w:val="both"/>
+        <w:rPr>
+          <w:rFonts w:ascii="Times New Roman" w:eastAsiaTheme="minorEastAsia" w:hAnsi="Times New Roman" w:cs="Times New Roman"/>
+          <w:iCs/>
+        </w:rPr>
+      </w:pPr>
+    </w:p>
+    <w:p>
+      <w:pPr>
+        <w:jc w:val="both"/>
+        <w:rPr>
+          <w:rFonts w:ascii="Times New Roman" w:hAnsi="Times New Roman" w:cs="Times New Roman"/>
+        </w:rPr>
+      </w:pPr>
+    </w:p>
+    <w:p>
+      <w:pPr>
+        <w:jc w:val="both"/>
+        <w:rPr>
+          <w:rFonts w:ascii="Times New Roman" w:hAnsi="Times New Roman" w:cs="Times New Roman"/>
+        </w:rPr>
+      </w:pPr>
+    </w:p>
+    <w:p>
+      <w:pPr>
+        <w:jc w:val="both"/>
+        <w:rPr>
+          <w:rFonts w:ascii="Times New Roman" w:hAnsi="Times New Roman" w:cs="Times New Roman"/>
+        </w:rPr>
+      </w:pPr>
+    </w:p>
+    <w:p>
+      <w:pPr>
+        <w:jc w:val="both"/>
+        <w:rPr>
+          <w:rFonts w:ascii="Times New Roman" w:hAnsi="Times New Roman" w:cs="Times New Roman"/>
+        </w:rPr>
+      </w:pPr>
+    </w:p>
+    <w:p>
+      <w:pPr>
+        <w:jc w:val="both"/>
+        <w:rPr>
+          <w:rFonts w:ascii="Times New Roman" w:hAnsi="Times New Roman" w:cs="Times New Roman"/>
+        </w:rPr>
+      </w:pPr>
+    </w:p>
+    <w:p>
+      <w:pPr>
+        <w:jc w:val="both"/>
+        <w:rPr>
+          <w:rFonts w:ascii="Times New Roman" w:hAnsi="Times New Roman" w:cs="Times New Roman"/>
+        </w:rPr>
+      </w:pPr>
+    </w:p>
+    <w:p>
+      <w:pPr>
+        <w:jc w:val="both"/>
+        <w:rPr>
+          <w:rFonts w:ascii="Times New Roman" w:hAnsi="Times New Roman" w:cs="Times New Roman"/>
+        </w:rPr>
+      </w:pPr>
+      <w:r>
+        <w:rPr>
+          <w:rFonts w:ascii="Times New Roman" w:hAnsi="Times New Roman" w:cs="Times New Roman"/>
+        </w:rPr>
+        <w:t>Figure 5</w:t>
+      </w:r>
+    </w:p>
+    <w:p>
+      <w:pPr>
+        <w:jc w:val="both"/>
+        <w:rPr>
+          <w:rFonts w:ascii="Times New Roman" w:hAnsi="Times New Roman" w:cs="Times New Roman"/>
+        </w:rPr>
+      </w:pPr>
+      <w:r>
+        <w:rPr>
+          <w:rFonts w:ascii="Times New Roman" w:hAnsi="Times New Roman" w:cs="Times New Roman"/>
+          <w:noProof/>
+        </w:rPr>
+        <w:lastRenderedPageBreak/>
+        <w:drawing>
+          <wp:inline distT="0" distB="0" distL="0" distR="0" wp14:anchorId="3A9E0700" wp14:editId="2517D830">
+            <wp:extent cx="4372172" cy="4355377"/>
+            <wp:effectExtent l="0" t="0" r="0" b="7620"/>
+            <wp:docPr id="10" name="Picture 10"/>
             <wp:cNvGraphicFramePr>
               <a:graphicFrameLocks xmlns:a="http://schemas.openxmlformats.org/drawingml/2006/main" noChangeAspect="1"/>
             </wp:cNvGraphicFramePr>
@@ -2559,7 +3442,7 @@
                   <pic:spPr bwMode="auto">
                     <a:xfrm>
                       <a:off x="0" y="0"/>
-                      <a:ext cx="4642391" cy="4612745"/>
+                      <a:ext cx="4382268" cy="4365434"/>
                     </a:xfrm>
                     <a:prstGeom prst="rect">
                       <a:avLst/>
@@ -2575,491 +3458,54 @@
     </w:p>
     <w:p>
       <w:pPr>
-        <w:rPr>
-          <w:rFonts w:ascii="Times New Roman" w:eastAsiaTheme="minorEastAsia" w:hAnsi="Times New Roman" w:cs="Times New Roman"/>
-          <w:iCs/>
-        </w:rPr>
-      </w:pPr>
-      <w:r>
-        <w:rPr>
-          <w:rFonts w:ascii="Times New Roman" w:hAnsi="Times New Roman" w:cs="Times New Roman"/>
-        </w:rPr>
-        <w:t xml:space="preserve">Fig.4: Results of one-off intrusion simulations set 2. Mean and </w:t>
-      </w:r>
-      <w:r>
-        <w:rPr>
-          <w:rFonts w:ascii="Times New Roman" w:eastAsiaTheme="minorEastAsia" w:hAnsi="Times New Roman" w:cs="Times New Roman"/>
-        </w:rPr>
-        <w:t xml:space="preserve">95% confidence intervals across </w:t>
-      </w:r>
-      <w:commentRangeStart w:id="6"/>
-      <w:r>
-        <w:rPr>
-          <w:rFonts w:ascii="Times New Roman" w:eastAsiaTheme="minorEastAsia" w:hAnsi="Times New Roman" w:cs="Times New Roman"/>
-        </w:rPr>
-        <w:t>1000</w:t>
-      </w:r>
-      <w:commentRangeEnd w:id="6"/>
-      <w:r>
-        <w:rPr>
-          <w:rStyle w:val="CommentReference"/>
-          <w:rFonts w:ascii="Times New Roman" w:hAnsi="Times New Roman" w:cs="Times New Roman"/>
-        </w:rPr>
-        <w:commentReference w:id="6"/>
-      </w:r>
-      <w:r>
-        <w:rPr>
-          <w:rFonts w:ascii="Times New Roman" w:eastAsiaTheme="minorEastAsia" w:hAnsi="Times New Roman" w:cs="Times New Roman"/>
-        </w:rPr>
-        <w:t xml:space="preserve"> replicates shown. Red = intruders competitively inferior to locals (</w:t>
-      </w:r>
-      <m:oMath>
-        <m:sSub>
-          <m:sSubPr>
-            <m:ctrlPr>
-              <w:rPr>
-                <w:rFonts w:ascii="Cambria Math" w:hAnsi="Cambria Math" w:cs="Times New Roman"/>
-                <w:i/>
-                <w:iCs/>
-              </w:rPr>
-            </m:ctrlPr>
-          </m:sSubPr>
-          <m:e>
-            <m:acc>
-              <m:accPr>
-                <m:chr m:val="̅"/>
-                <m:ctrlPr>
-                  <w:rPr>
-                    <w:rFonts w:ascii="Cambria Math" w:hAnsi="Cambria Math" w:cs="Times New Roman"/>
-                    <w:i/>
-                  </w:rPr>
-                </m:ctrlPr>
-              </m:accPr>
-              <m:e>
-                <m:r>
-                  <w:rPr>
-                    <w:rFonts w:ascii="Cambria Math" w:hAnsi="Cambria Math" w:cs="Times New Roman"/>
-                  </w:rPr>
-                  <m:t>Z</m:t>
-                </m:r>
-              </m:e>
-            </m:acc>
-          </m:e>
-          <m:sub>
-            <m:r>
-              <w:rPr>
-                <w:rFonts w:ascii="Cambria Math" w:hAnsi="Cambria Math" w:cs="Times New Roman"/>
-              </w:rPr>
-              <m:t>SOFT</m:t>
-            </m:r>
-          </m:sub>
-        </m:sSub>
-        <m:d>
-          <m:dPr>
-            <m:ctrlPr>
-              <w:rPr>
-                <w:rFonts w:ascii="Cambria Math" w:eastAsiaTheme="minorEastAsia" w:hAnsi="Cambria Math" w:cs="Times New Roman"/>
-                <w:i/>
-                <w:iCs/>
-              </w:rPr>
-            </m:ctrlPr>
-          </m:dPr>
-          <m:e>
-            <m:r>
-              <w:rPr>
-                <w:rFonts w:ascii="Cambria Math" w:eastAsiaTheme="minorEastAsia" w:hAnsi="Cambria Math" w:cs="Times New Roman"/>
-              </w:rPr>
-              <m:t>intruders</m:t>
-            </m:r>
-          </m:e>
-        </m:d>
-        <m:r>
-          <w:rPr>
-            <w:rFonts w:ascii="Cambria Math" w:eastAsiaTheme="minorEastAsia" w:hAnsi="Cambria Math" w:cs="Times New Roman"/>
-          </w:rPr>
-          <m:t>&lt;</m:t>
-        </m:r>
-        <m:sSub>
-          <m:sSubPr>
-            <m:ctrlPr>
-              <w:rPr>
-                <w:rFonts w:ascii="Cambria Math" w:hAnsi="Cambria Math" w:cs="Times New Roman"/>
-                <w:i/>
-                <w:iCs/>
-              </w:rPr>
-            </m:ctrlPr>
-          </m:sSubPr>
-          <m:e>
-            <m:acc>
-              <m:accPr>
-                <m:chr m:val="̅"/>
-                <m:ctrlPr>
-                  <w:rPr>
-                    <w:rFonts w:ascii="Cambria Math" w:hAnsi="Cambria Math" w:cs="Times New Roman"/>
-                    <w:i/>
-                  </w:rPr>
-                </m:ctrlPr>
-              </m:accPr>
-              <m:e>
-                <m:r>
-                  <w:rPr>
-                    <w:rFonts w:ascii="Cambria Math" w:hAnsi="Cambria Math" w:cs="Times New Roman"/>
-                  </w:rPr>
-                  <m:t>Z</m:t>
-                </m:r>
-              </m:e>
-            </m:acc>
-          </m:e>
-          <m:sub>
-            <m:r>
-              <w:rPr>
-                <w:rFonts w:ascii="Cambria Math" w:hAnsi="Cambria Math" w:cs="Times New Roman"/>
-              </w:rPr>
-              <m:t>SOFT</m:t>
-            </m:r>
-          </m:sub>
-        </m:sSub>
-        <m:r>
-          <w:rPr>
-            <w:rFonts w:ascii="Cambria Math" w:eastAsiaTheme="minorEastAsia" w:hAnsi="Cambria Math" w:cs="Times New Roman"/>
-          </w:rPr>
-          <m:t>(locals))</m:t>
-        </m:r>
-      </m:oMath>
-      <w:r>
-        <w:rPr>
-          <w:rFonts w:ascii="Times New Roman" w:eastAsiaTheme="minorEastAsia" w:hAnsi="Times New Roman" w:cs="Times New Roman"/>
-        </w:rPr>
-        <w:t xml:space="preserve">; green = intruders competitively equal </w:t>
-      </w:r>
-      <w:r>
-        <w:rPr>
-          <w:rFonts w:ascii="Times New Roman" w:hAnsi="Times New Roman" w:cs="Times New Roman"/>
-        </w:rPr>
-        <w:t xml:space="preserve">to locals </w:t>
-      </w:r>
-      <w:r>
-        <w:rPr>
-          <w:rFonts w:ascii="Times New Roman" w:eastAsiaTheme="minorEastAsia" w:hAnsi="Times New Roman" w:cs="Times New Roman"/>
-        </w:rPr>
-        <w:t>(</w:t>
-      </w:r>
-      <m:oMath>
-        <m:sSub>
-          <m:sSubPr>
-            <m:ctrlPr>
-              <w:rPr>
-                <w:rFonts w:ascii="Cambria Math" w:hAnsi="Cambria Math" w:cs="Times New Roman"/>
-                <w:i/>
-                <w:iCs/>
-              </w:rPr>
-            </m:ctrlPr>
-          </m:sSubPr>
-          <m:e>
-            <m:acc>
-              <m:accPr>
-                <m:chr m:val="̅"/>
-                <m:ctrlPr>
-                  <w:rPr>
-                    <w:rFonts w:ascii="Cambria Math" w:hAnsi="Cambria Math" w:cs="Times New Roman"/>
-                    <w:i/>
-                  </w:rPr>
-                </m:ctrlPr>
-              </m:accPr>
-              <m:e>
-                <m:r>
-                  <w:rPr>
-                    <w:rFonts w:ascii="Cambria Math" w:hAnsi="Cambria Math" w:cs="Times New Roman"/>
-                  </w:rPr>
-                  <m:t>Z</m:t>
-                </m:r>
-              </m:e>
-            </m:acc>
-          </m:e>
-          <m:sub>
-            <m:r>
-              <w:rPr>
-                <w:rFonts w:ascii="Cambria Math" w:hAnsi="Cambria Math" w:cs="Times New Roman"/>
-              </w:rPr>
-              <m:t>SOFT</m:t>
-            </m:r>
-          </m:sub>
-        </m:sSub>
-        <m:d>
-          <m:dPr>
-            <m:ctrlPr>
-              <w:rPr>
-                <w:rFonts w:ascii="Cambria Math" w:eastAsiaTheme="minorEastAsia" w:hAnsi="Cambria Math" w:cs="Times New Roman"/>
-                <w:i/>
-                <w:iCs/>
-              </w:rPr>
-            </m:ctrlPr>
-          </m:dPr>
-          <m:e>
-            <m:r>
-              <w:rPr>
-                <w:rFonts w:ascii="Cambria Math" w:eastAsiaTheme="minorEastAsia" w:hAnsi="Cambria Math" w:cs="Times New Roman"/>
-              </w:rPr>
-              <m:t>intruders</m:t>
-            </m:r>
-          </m:e>
-        </m:d>
-        <m:r>
-          <w:rPr>
-            <w:rFonts w:ascii="Cambria Math" w:eastAsiaTheme="minorEastAsia" w:hAnsi="Cambria Math" w:cs="Times New Roman"/>
-          </w:rPr>
-          <m:t>=</m:t>
-        </m:r>
-        <m:sSub>
-          <m:sSubPr>
-            <m:ctrlPr>
-              <w:rPr>
-                <w:rFonts w:ascii="Cambria Math" w:hAnsi="Cambria Math" w:cs="Times New Roman"/>
-                <w:i/>
-                <w:iCs/>
-              </w:rPr>
-            </m:ctrlPr>
-          </m:sSubPr>
-          <m:e>
-            <m:acc>
-              <m:accPr>
-                <m:chr m:val="̅"/>
-                <m:ctrlPr>
-                  <w:rPr>
-                    <w:rFonts w:ascii="Cambria Math" w:hAnsi="Cambria Math" w:cs="Times New Roman"/>
-                    <w:i/>
-                  </w:rPr>
-                </m:ctrlPr>
-              </m:accPr>
-              <m:e>
-                <m:r>
-                  <w:rPr>
-                    <w:rFonts w:ascii="Cambria Math" w:hAnsi="Cambria Math" w:cs="Times New Roman"/>
-                  </w:rPr>
-                  <m:t>Z</m:t>
-                </m:r>
-              </m:e>
-            </m:acc>
-          </m:e>
-          <m:sub>
-            <m:r>
-              <w:rPr>
-                <w:rFonts w:ascii="Cambria Math" w:hAnsi="Cambria Math" w:cs="Times New Roman"/>
-              </w:rPr>
-              <m:t>SOFT</m:t>
-            </m:r>
-          </m:sub>
-        </m:sSub>
-        <m:r>
-          <w:rPr>
-            <w:rFonts w:ascii="Cambria Math" w:eastAsiaTheme="minorEastAsia" w:hAnsi="Cambria Math" w:cs="Times New Roman"/>
-          </w:rPr>
-          <m:t>(locals))</m:t>
-        </m:r>
-      </m:oMath>
-      <w:r>
-        <w:rPr>
-          <w:rFonts w:ascii="Times New Roman" w:hAnsi="Times New Roman" w:cs="Times New Roman"/>
-        </w:rPr>
-        <w:t xml:space="preserve">, and blue = </w:t>
-      </w:r>
-      <w:r>
-        <w:rPr>
-          <w:rFonts w:ascii="Times New Roman" w:eastAsiaTheme="minorEastAsia" w:hAnsi="Times New Roman" w:cs="Times New Roman"/>
-        </w:rPr>
-        <w:t>intruders competitively superior to locals (</w:t>
-      </w:r>
-      <m:oMath>
-        <m:sSub>
-          <m:sSubPr>
-            <m:ctrlPr>
-              <w:rPr>
-                <w:rFonts w:ascii="Cambria Math" w:hAnsi="Cambria Math" w:cs="Times New Roman"/>
-                <w:i/>
-                <w:iCs/>
-              </w:rPr>
-            </m:ctrlPr>
-          </m:sSubPr>
-          <m:e>
-            <m:acc>
-              <m:accPr>
-                <m:chr m:val="̅"/>
-                <m:ctrlPr>
-                  <w:rPr>
-                    <w:rFonts w:ascii="Cambria Math" w:hAnsi="Cambria Math" w:cs="Times New Roman"/>
-                    <w:i/>
-                  </w:rPr>
-                </m:ctrlPr>
-              </m:accPr>
-              <m:e>
-                <m:r>
-                  <w:rPr>
-                    <w:rFonts w:ascii="Cambria Math" w:hAnsi="Cambria Math" w:cs="Times New Roman"/>
-                  </w:rPr>
-                  <m:t>Z</m:t>
-                </m:r>
-              </m:e>
-            </m:acc>
-          </m:e>
-          <m:sub>
-            <m:r>
-              <w:rPr>
-                <w:rFonts w:ascii="Cambria Math" w:hAnsi="Cambria Math" w:cs="Times New Roman"/>
-              </w:rPr>
-              <m:t>SOFT</m:t>
-            </m:r>
-          </m:sub>
-        </m:sSub>
-        <m:d>
-          <m:dPr>
-            <m:ctrlPr>
-              <w:rPr>
-                <w:rFonts w:ascii="Cambria Math" w:eastAsiaTheme="minorEastAsia" w:hAnsi="Cambria Math" w:cs="Times New Roman"/>
-                <w:i/>
-                <w:iCs/>
-              </w:rPr>
-            </m:ctrlPr>
-          </m:dPr>
-          <m:e>
-            <m:r>
-              <w:rPr>
-                <w:rFonts w:ascii="Cambria Math" w:eastAsiaTheme="minorEastAsia" w:hAnsi="Cambria Math" w:cs="Times New Roman"/>
-              </w:rPr>
-              <m:t>intruders</m:t>
-            </m:r>
-          </m:e>
-        </m:d>
-        <m:r>
-          <w:rPr>
-            <w:rFonts w:ascii="Cambria Math" w:eastAsiaTheme="minorEastAsia" w:hAnsi="Cambria Math" w:cs="Times New Roman"/>
-          </w:rPr>
-          <m:t>&gt;</m:t>
-        </m:r>
-        <m:sSub>
-          <m:sSubPr>
-            <m:ctrlPr>
-              <w:rPr>
-                <w:rFonts w:ascii="Cambria Math" w:hAnsi="Cambria Math" w:cs="Times New Roman"/>
-                <w:i/>
-                <w:iCs/>
-              </w:rPr>
-            </m:ctrlPr>
-          </m:sSubPr>
-          <m:e>
-            <m:acc>
-              <m:accPr>
-                <m:chr m:val="̅"/>
-                <m:ctrlPr>
-                  <w:rPr>
-                    <w:rFonts w:ascii="Cambria Math" w:hAnsi="Cambria Math" w:cs="Times New Roman"/>
-                    <w:i/>
-                  </w:rPr>
-                </m:ctrlPr>
-              </m:accPr>
-              <m:e>
-                <m:r>
-                  <w:rPr>
-                    <w:rFonts w:ascii="Cambria Math" w:hAnsi="Cambria Math" w:cs="Times New Roman"/>
-                  </w:rPr>
-                  <m:t>Z</m:t>
-                </m:r>
-              </m:e>
-            </m:acc>
-          </m:e>
-          <m:sub>
-            <m:r>
-              <w:rPr>
-                <w:rFonts w:ascii="Cambria Math" w:hAnsi="Cambria Math" w:cs="Times New Roman"/>
-              </w:rPr>
-              <m:t>SOFT</m:t>
-            </m:r>
-          </m:sub>
-        </m:sSub>
-        <m:r>
-          <w:rPr>
-            <w:rFonts w:ascii="Cambria Math" w:eastAsiaTheme="minorEastAsia" w:hAnsi="Cambria Math" w:cs="Times New Roman"/>
-          </w:rPr>
-          <m:t>(locals))</m:t>
-        </m:r>
-      </m:oMath>
-      <w:r>
-        <w:rPr>
-          <w:rFonts w:ascii="Times New Roman" w:eastAsiaTheme="minorEastAsia" w:hAnsi="Times New Roman" w:cs="Times New Roman"/>
-        </w:rPr>
-        <w:t xml:space="preserve">. </w:t>
+        <w:jc w:val="both"/>
+        <w:rPr>
+          <w:rFonts w:ascii="Times New Roman" w:eastAsiaTheme="minorEastAsia" w:hAnsi="Times New Roman" w:cs="Times New Roman"/>
+        </w:rPr>
+      </w:pPr>
+      <w:r>
+        <w:rPr>
+          <w:rFonts w:ascii="Times New Roman" w:hAnsi="Times New Roman" w:cs="Times New Roman"/>
+        </w:rPr>
+        <w:t>Fig.</w:t>
+      </w:r>
+      <w:r>
+        <w:rPr>
+          <w:rFonts w:ascii="Times New Roman" w:hAnsi="Times New Roman" w:cs="Times New Roman"/>
+        </w:rPr>
+        <w:t>5</w:t>
+      </w:r>
+      <w:r>
+        <w:rPr>
+          <w:rFonts w:ascii="Times New Roman" w:hAnsi="Times New Roman" w:cs="Times New Roman"/>
+        </w:rPr>
+        <w:t>: Results of continuous intrusion simulations set 1. Prior to intrusion in generation 2</w:t>
+      </w:r>
+      <w:r>
+        <w:rPr>
+          <w:rFonts w:ascii="Times New Roman" w:hAnsi="Times New Roman" w:cs="Times New Roman"/>
+        </w:rPr>
+        <w:t>1</w:t>
+      </w:r>
+      <w:r>
+        <w:rPr>
+          <w:rFonts w:ascii="Times New Roman" w:hAnsi="Times New Roman" w:cs="Times New Roman"/>
+        </w:rPr>
+        <w:t xml:space="preserve">, the wild population has a </w:t>
       </w:r>
       <m:oMath>
         <m:r>
           <w:rPr>
             <w:rFonts w:ascii="Cambria Math" w:hAnsi="Cambria Math" w:cs="Times New Roman"/>
           </w:rPr>
-          <m:t>K</m:t>
+          <m:t>RPS</m:t>
         </m:r>
       </m:oMath>
       <w:r>
         <w:rPr>
           <w:rFonts w:ascii="Times New Roman" w:eastAsiaTheme="minorEastAsia" w:hAnsi="Times New Roman" w:cs="Times New Roman"/>
         </w:rPr>
-        <w:t>=500 in all scenarios. Low intrusion = 250 intruders introduced in generation 2</w:t>
-      </w:r>
-      <w:r>
-        <w:rPr>
-          <w:rFonts w:ascii="Times New Roman" w:eastAsiaTheme="minorEastAsia" w:hAnsi="Times New Roman" w:cs="Times New Roman"/>
-        </w:rPr>
-        <w:t>1</w:t>
-      </w:r>
-      <w:r>
-        <w:rPr>
-          <w:rFonts w:ascii="Times New Roman" w:eastAsiaTheme="minorEastAsia" w:hAnsi="Times New Roman" w:cs="Times New Roman"/>
-        </w:rPr>
-        <w:t xml:space="preserve">; moderate intrusion = 500 intruders introduced; high intrusion = 750 intruders introduced. </w:t>
-      </w:r>
-      <w:r>
-        <w:rPr>
-          <w:rFonts w:ascii="Times New Roman" w:eastAsiaTheme="minorEastAsia" w:hAnsi="Times New Roman" w:cs="Times New Roman"/>
-        </w:rPr>
-        <w:t xml:space="preserve">Low reproductive excess: </w:t>
-      </w:r>
-      <m:oMath>
-        <m:sSub>
-          <m:sSubPr>
-            <m:ctrlPr>
-              <w:rPr>
-                <w:rFonts w:ascii="Cambria Math" w:hAnsi="Cambria Math" w:cs="Times New Roman"/>
-                <w:i/>
-                <w:iCs/>
-              </w:rPr>
-            </m:ctrlPr>
-          </m:sSubPr>
-          <m:e>
-            <m:r>
-              <w:rPr>
-                <w:rFonts w:ascii="Cambria Math" w:hAnsi="Cambria Math" w:cs="Times New Roman"/>
-              </w:rPr>
-              <m:t>W</m:t>
-            </m:r>
-          </m:e>
-          <m:sub>
-            <m:r>
-              <w:rPr>
-                <w:rFonts w:ascii="Cambria Math" w:hAnsi="Cambria Math" w:cs="Times New Roman"/>
-              </w:rPr>
-              <m:t>MAX</m:t>
-            </m:r>
-          </m:sub>
-        </m:sSub>
-        <m:r>
-          <w:rPr>
-            <w:rFonts w:ascii="Cambria Math" w:hAnsi="Cambria Math" w:cs="Times New Roman"/>
-          </w:rPr>
-          <m:t>=0.53</m:t>
-        </m:r>
-      </m:oMath>
-      <w:r>
-        <w:rPr>
-          <w:rFonts w:ascii="Times New Roman" w:eastAsiaTheme="minorEastAsia" w:hAnsi="Times New Roman" w:cs="Times New Roman"/>
-        </w:rPr>
-        <w:t xml:space="preserve">; moderate reproductive excess: </w:t>
+        <w:t xml:space="preserve"> of ~1.1 (</w:t>
       </w:r>
       <m:oMath>
         <m:sSub>
@@ -3100,7 +3546,90 @@
         <w:rPr>
           <w:rFonts w:ascii="Times New Roman" w:eastAsiaTheme="minorEastAsia" w:hAnsi="Times New Roman" w:cs="Times New Roman"/>
         </w:rPr>
-        <w:t xml:space="preserve">; high reproductive excess: </w:t>
+        <w:t xml:space="preserve">), such that ~550 recruits compete for </w:t>
+      </w:r>
+      <m:oMath>
+        <m:r>
+          <w:rPr>
+            <w:rFonts w:ascii="Cambria Math" w:hAnsi="Cambria Math" w:cs="Times New Roman"/>
+          </w:rPr>
+          <m:t>K</m:t>
+        </m:r>
+      </m:oMath>
+      <w:r>
+        <w:rPr>
+          <w:rFonts w:ascii="Times New Roman" w:eastAsiaTheme="minorEastAsia" w:hAnsi="Times New Roman" w:cs="Times New Roman"/>
+        </w:rPr>
+        <w:t>= 500 spawning slots. From generation 2</w:t>
+      </w:r>
+      <w:r>
+        <w:rPr>
+          <w:rFonts w:ascii="Times New Roman" w:eastAsiaTheme="minorEastAsia" w:hAnsi="Times New Roman" w:cs="Times New Roman"/>
+        </w:rPr>
+        <w:t>1</w:t>
+      </w:r>
+      <w:r>
+        <w:rPr>
+          <w:rFonts w:ascii="Times New Roman" w:eastAsiaTheme="minorEastAsia" w:hAnsi="Times New Roman" w:cs="Times New Roman"/>
+        </w:rPr>
+        <w:t xml:space="preserve"> onwards, 25 </w:t>
+      </w:r>
+      <w:r>
+        <w:rPr>
+          <w:rFonts w:ascii="Times New Roman" w:hAnsi="Times New Roman" w:cs="Times New Roman"/>
+        </w:rPr>
+        <w:t xml:space="preserve">foreign/domesticated fish intrude each generation just prior to spawning. Results of three scenarios (mean and </w:t>
+      </w:r>
+      <w:r>
+        <w:rPr>
+          <w:rFonts w:ascii="Times New Roman" w:eastAsiaTheme="minorEastAsia" w:hAnsi="Times New Roman" w:cs="Times New Roman"/>
+        </w:rPr>
+        <w:t xml:space="preserve">95% confidence intervals across </w:t>
+      </w:r>
+      <w:commentRangeStart w:id="10"/>
+      <w:r>
+        <w:rPr>
+          <w:rFonts w:ascii="Times New Roman" w:eastAsiaTheme="minorEastAsia" w:hAnsi="Times New Roman" w:cs="Times New Roman"/>
+        </w:rPr>
+        <w:t>1000</w:t>
+      </w:r>
+      <w:commentRangeEnd w:id="10"/>
+      <w:r>
+        <w:rPr>
+          <w:rStyle w:val="CommentReference"/>
+          <w:rFonts w:ascii="Times New Roman" w:hAnsi="Times New Roman" w:cs="Times New Roman"/>
+        </w:rPr>
+        <w:commentReference w:id="10"/>
+      </w:r>
+      <w:r>
+        <w:rPr>
+          <w:rFonts w:ascii="Times New Roman" w:eastAsiaTheme="minorEastAsia" w:hAnsi="Times New Roman" w:cs="Times New Roman"/>
+        </w:rPr>
+        <w:t xml:space="preserve"> replicates) are shown: red = intruders competitively inferior to locals; green = intruders competitively equal </w:t>
+      </w:r>
+      <w:r>
+        <w:rPr>
+          <w:rFonts w:ascii="Times New Roman" w:hAnsi="Times New Roman" w:cs="Times New Roman"/>
+        </w:rPr>
+        <w:t xml:space="preserve">to locals, and blue = </w:t>
+      </w:r>
+      <w:r>
+        <w:rPr>
+          <w:rFonts w:ascii="Times New Roman" w:eastAsiaTheme="minorEastAsia" w:hAnsi="Times New Roman" w:cs="Times New Roman"/>
+        </w:rPr>
+        <w:t>intruders competitively superior to locals</w:t>
+      </w:r>
+      <w:r>
+        <w:rPr>
+          <w:rFonts w:ascii="Times New Roman" w:eastAsiaTheme="minorEastAsia" w:hAnsi="Times New Roman" w:cs="Times New Roman"/>
+        </w:rPr>
+        <w:t xml:space="preserve">. </w:t>
+      </w:r>
+      <w:r>
+        <w:rPr>
+          <w:rFonts w:ascii="Times New Roman" w:hAnsi="Times New Roman" w:cs="Times New Roman"/>
+        </w:rPr>
+        <w:t xml:space="preserve">The intruders are maladapted with respect to </w:t>
       </w:r>
       <m:oMath>
         <m:sSub>
@@ -3118,7 +3647,7 @@
               <w:rPr>
                 <w:rFonts w:ascii="Cambria Math" w:hAnsi="Cambria Math" w:cs="Times New Roman"/>
               </w:rPr>
-              <m:t>W</m:t>
+              <m:t>Z</m:t>
             </m:r>
           </m:e>
           <m:sub>
@@ -3126,28 +3655,222 @@
               <w:rPr>
                 <w:rFonts w:ascii="Cambria Math" w:hAnsi="Cambria Math" w:cs="Times New Roman"/>
               </w:rPr>
-              <m:t>MAX</m:t>
+              <m:t>HARD</m:t>
+            </m:r>
+          </m:sub>
+        </m:sSub>
+      </m:oMath>
+      <w:r>
+        <w:rPr>
+          <w:rFonts w:ascii="Times New Roman" w:eastAsiaTheme="minorEastAsia" w:hAnsi="Times New Roman" w:cs="Times New Roman"/>
+          <w:iCs/>
+        </w:rPr>
+        <w:t xml:space="preserve"> in all three cases</w:t>
+      </w:r>
+      <w:r>
+        <w:rPr>
+          <w:rFonts w:ascii="Times New Roman" w:eastAsiaTheme="minorEastAsia" w:hAnsi="Times New Roman" w:cs="Times New Roman"/>
+          <w:iCs/>
+        </w:rPr>
+        <w:t xml:space="preserve">. </w:t>
+      </w:r>
+      <w:r>
+        <w:rPr>
+          <w:rFonts w:ascii="Times New Roman" w:eastAsiaTheme="minorEastAsia" w:hAnsi="Times New Roman" w:cs="Times New Roman"/>
+        </w:rPr>
+        <w:t xml:space="preserve">(A) Evolutionary trajectory of </w:t>
+      </w:r>
+      <m:oMath>
+        <m:sSub>
+          <m:sSubPr>
+            <m:ctrlPr>
+              <w:rPr>
+                <w:rFonts w:ascii="Cambria Math" w:hAnsi="Cambria Math" w:cs="Times New Roman"/>
+                <w:i/>
+                <w:iCs/>
+              </w:rPr>
+            </m:ctrlPr>
+          </m:sSubPr>
+          <m:e>
+            <m:r>
+              <w:rPr>
+                <w:rFonts w:ascii="Cambria Math" w:hAnsi="Cambria Math" w:cs="Times New Roman"/>
+              </w:rPr>
+              <m:t>Z</m:t>
+            </m:r>
+          </m:e>
+          <m:sub>
+            <m:r>
+              <w:rPr>
+                <w:rFonts w:ascii="Cambria Math" w:hAnsi="Cambria Math" w:cs="Times New Roman"/>
+              </w:rPr>
+              <m:t>HARD</m:t>
+            </m:r>
+          </m:sub>
+        </m:sSub>
+      </m:oMath>
+      <w:r>
+        <w:rPr>
+          <w:rFonts w:ascii="Times New Roman" w:eastAsiaTheme="minorEastAsia" w:hAnsi="Times New Roman" w:cs="Times New Roman"/>
+          <w:iCs/>
+        </w:rPr>
+        <w:t xml:space="preserve"> (dashed line = optimum)</w:t>
+      </w:r>
+      <w:r>
+        <w:rPr>
+          <w:rFonts w:ascii="Times New Roman" w:eastAsiaTheme="minorEastAsia" w:hAnsi="Times New Roman" w:cs="Times New Roman"/>
+        </w:rPr>
+        <w:t xml:space="preserve">. </w:t>
+      </w:r>
+      <w:r>
+        <w:rPr>
+          <w:rFonts w:ascii="Times New Roman" w:eastAsiaTheme="minorEastAsia" w:hAnsi="Times New Roman" w:cs="Times New Roman"/>
+        </w:rPr>
+        <w:t xml:space="preserve">(B) Trajectory of </w:t>
+      </w:r>
+      <m:oMath>
+        <m:r>
+          <w:rPr>
+            <w:rFonts w:ascii="Cambria Math" w:hAnsi="Cambria Math" w:cs="Times New Roman"/>
+          </w:rPr>
+          <m:t>RPS</m:t>
+        </m:r>
+      </m:oMath>
+      <w:r>
+        <w:rPr>
+          <w:rFonts w:ascii="Times New Roman" w:eastAsiaTheme="minorEastAsia" w:hAnsi="Times New Roman" w:cs="Times New Roman"/>
+        </w:rPr>
+        <w:t xml:space="preserve"> over time (dashed line = replacement).</w:t>
+      </w:r>
+      <w:r>
+        <w:rPr>
+          <w:rFonts w:ascii="Times New Roman" w:eastAsiaTheme="minorEastAsia" w:hAnsi="Times New Roman" w:cs="Times New Roman"/>
+        </w:rPr>
+        <w:t xml:space="preserve"> </w:t>
+      </w:r>
+      <w:r>
+        <w:rPr>
+          <w:rFonts w:ascii="Times New Roman" w:eastAsiaTheme="minorEastAsia" w:hAnsi="Times New Roman" w:cs="Times New Roman"/>
+        </w:rPr>
+        <w:t>(</w:t>
+      </w:r>
+      <w:r>
+        <w:rPr>
+          <w:rFonts w:ascii="Times New Roman" w:eastAsiaTheme="minorEastAsia" w:hAnsi="Times New Roman" w:cs="Times New Roman"/>
+        </w:rPr>
+        <w:t>C</w:t>
+      </w:r>
+      <w:r>
+        <w:rPr>
+          <w:rFonts w:ascii="Times New Roman" w:eastAsiaTheme="minorEastAsia" w:hAnsi="Times New Roman" w:cs="Times New Roman"/>
+        </w:rPr>
+        <w:t xml:space="preserve">) Evolutionary trajectory of </w:t>
+      </w:r>
+      <m:oMath>
+        <m:sSub>
+          <m:sSubPr>
+            <m:ctrlPr>
+              <w:rPr>
+                <w:rFonts w:ascii="Cambria Math" w:hAnsi="Cambria Math" w:cs="Times New Roman"/>
+                <w:i/>
+                <w:iCs/>
+              </w:rPr>
+            </m:ctrlPr>
+          </m:sSubPr>
+          <m:e>
+            <m:r>
+              <w:rPr>
+                <w:rFonts w:ascii="Cambria Math" w:hAnsi="Cambria Math" w:cs="Times New Roman"/>
+              </w:rPr>
+              <m:t>Z</m:t>
+            </m:r>
+          </m:e>
+          <m:sub>
+            <m:r>
+              <w:rPr>
+                <w:rFonts w:ascii="Cambria Math" w:hAnsi="Cambria Math" w:cs="Times New Roman"/>
+              </w:rPr>
+              <m:t>HARD</m:t>
+            </m:r>
+          </m:sub>
+        </m:sSub>
+      </m:oMath>
+      <w:r>
+        <w:rPr>
+          <w:rFonts w:ascii="Times New Roman" w:eastAsiaTheme="minorEastAsia" w:hAnsi="Times New Roman" w:cs="Times New Roman"/>
+        </w:rPr>
+        <w:t xml:space="preserve">. </w:t>
+      </w:r>
+      <w:r>
+        <w:rPr>
+          <w:rFonts w:ascii="Times New Roman" w:eastAsiaTheme="minorEastAsia" w:hAnsi="Times New Roman" w:cs="Times New Roman"/>
+        </w:rPr>
+        <w:t xml:space="preserve">(D) Changes in frequency of foreign/domesticated allele at neutral locus over time. </w:t>
+      </w:r>
+      <w:r>
+        <w:rPr>
+          <w:rFonts w:ascii="Times New Roman" w:eastAsiaTheme="minorEastAsia" w:hAnsi="Times New Roman" w:cs="Times New Roman"/>
+        </w:rPr>
+        <w:t>(</w:t>
+      </w:r>
+      <w:r>
+        <w:rPr>
+          <w:rFonts w:ascii="Times New Roman" w:eastAsiaTheme="minorEastAsia" w:hAnsi="Times New Roman" w:cs="Times New Roman"/>
+        </w:rPr>
+        <w:t>E</w:t>
+      </w:r>
+      <w:r>
+        <w:rPr>
+          <w:rFonts w:ascii="Times New Roman" w:eastAsiaTheme="minorEastAsia" w:hAnsi="Times New Roman" w:cs="Times New Roman"/>
+        </w:rPr>
+        <w:t xml:space="preserve">) Trajectory of number of spawners </w:t>
+      </w:r>
+      <m:oMath>
+        <m:sSub>
+          <m:sSubPr>
+            <m:ctrlPr>
+              <w:rPr>
+                <w:rFonts w:ascii="Cambria Math" w:hAnsi="Cambria Math" w:cs="Times New Roman"/>
+                <w:i/>
+                <w:iCs/>
+              </w:rPr>
+            </m:ctrlPr>
+          </m:sSubPr>
+          <m:e>
+            <m:r>
+              <w:rPr>
+                <w:rFonts w:ascii="Cambria Math" w:hAnsi="Cambria Math" w:cs="Times New Roman"/>
+              </w:rPr>
+              <m:t>N</m:t>
+            </m:r>
+          </m:e>
+          <m:sub>
+            <m:r>
+              <w:rPr>
+                <w:rFonts w:ascii="Cambria Math" w:hAnsi="Cambria Math" w:cs="Times New Roman"/>
+              </w:rPr>
+              <m:t>S</m:t>
             </m:r>
           </m:sub>
         </m:sSub>
         <m:r>
           <w:rPr>
-            <w:rFonts w:ascii="Cambria Math" w:hAnsi="Cambria Math" w:cs="Times New Roman"/>
+            <w:rFonts w:ascii="Cambria Math" w:eastAsiaTheme="minorEastAsia" w:hAnsi="Cambria Math" w:cs="Times New Roman"/>
           </w:rPr>
-          <m:t>=0.63</m:t>
+          <m:t xml:space="preserve"> </m:t>
         </m:r>
       </m:oMath>
       <w:r>
         <w:rPr>
           <w:rFonts w:ascii="Times New Roman" w:eastAsiaTheme="minorEastAsia" w:hAnsi="Times New Roman" w:cs="Times New Roman"/>
         </w:rPr>
-        <w:t xml:space="preserve">. </w:t>
-      </w:r>
-      <w:r>
-        <w:rPr>
-          <w:rFonts w:ascii="Times New Roman" w:eastAsiaTheme="minorEastAsia" w:hAnsi="Times New Roman" w:cs="Times New Roman"/>
-        </w:rPr>
-        <w:t>Each panel shows the trajectory of number of spawners over time, with the average taken each generation over only those replicate populations that persisted (</w:t>
+        <w:t xml:space="preserve">over time. </w:t>
+      </w:r>
+      <w:r>
+        <w:rPr>
+          <w:rFonts w:ascii="Times New Roman" w:eastAsiaTheme="minorEastAsia" w:hAnsi="Times New Roman" w:cs="Times New Roman"/>
+        </w:rPr>
+        <w:t xml:space="preserve">(F) Trajectory of number of recruits </w:t>
       </w:r>
       <m:oMath>
         <m:sSub>
@@ -3173,28 +3896,26 @@
               <w:rPr>
                 <w:rFonts w:ascii="Cambria Math" w:hAnsi="Cambria Math" w:cs="Times New Roman"/>
               </w:rPr>
-              <m:t>S</m:t>
+              <m:t>R</m:t>
             </m:r>
           </m:sub>
         </m:sSub>
         <m:r>
           <w:rPr>
-            <w:rFonts w:ascii="Cambria Math" w:hAnsi="Cambria Math" w:cs="Times New Roman"/>
+            <w:rFonts w:ascii="Cambria Math" w:eastAsiaTheme="minorEastAsia" w:hAnsi="Cambria Math" w:cs="Times New Roman"/>
           </w:rPr>
-          <m:t>&gt;0</m:t>
+          <m:t xml:space="preserve"> </m:t>
         </m:r>
       </m:oMath>
       <w:r>
         <w:rPr>
           <w:rFonts w:ascii="Times New Roman" w:eastAsiaTheme="minorEastAsia" w:hAnsi="Times New Roman" w:cs="Times New Roman"/>
-          <w:iCs/>
-        </w:rPr>
-        <w:t>).</w:t>
-      </w:r>
-      <w:r>
-        <w:rPr>
-          <w:rFonts w:ascii="Times New Roman" w:eastAsiaTheme="minorEastAsia" w:hAnsi="Times New Roman" w:cs="Times New Roman"/>
-          <w:iCs/>
+        </w:rPr>
+        <w:t>over time.</w:t>
+      </w:r>
+      <w:r>
+        <w:rPr>
+          <w:rFonts w:ascii="Times New Roman" w:eastAsiaTheme="minorEastAsia" w:hAnsi="Times New Roman" w:cs="Times New Roman"/>
         </w:rPr>
         <w:t xml:space="preserve"> </w:t>
       </w:r>
@@ -3258,714 +3979,79 @@
     </w:p>
     <w:p>
       <w:pPr>
-        <w:rPr>
-          <w:rFonts w:ascii="Times New Roman" w:eastAsiaTheme="minorEastAsia" w:hAnsi="Times New Roman" w:cs="Times New Roman"/>
-          <w:iCs/>
-        </w:rPr>
-      </w:pPr>
-    </w:p>
-    <w:p>
-      <w:pPr>
-        <w:rPr>
-          <w:rFonts w:ascii="Times New Roman" w:hAnsi="Times New Roman" w:cs="Times New Roman"/>
-        </w:rPr>
-      </w:pPr>
-    </w:p>
-    <w:p>
-      <w:pPr>
-        <w:rPr>
-          <w:rFonts w:ascii="Times New Roman" w:hAnsi="Times New Roman" w:cs="Times New Roman"/>
-        </w:rPr>
-      </w:pPr>
-    </w:p>
-    <w:p>
-      <w:pPr>
-        <w:rPr>
-          <w:rFonts w:ascii="Times New Roman" w:hAnsi="Times New Roman" w:cs="Times New Roman"/>
-        </w:rPr>
-      </w:pPr>
-    </w:p>
-    <w:p>
-      <w:pPr>
-        <w:rPr>
-          <w:rFonts w:ascii="Times New Roman" w:hAnsi="Times New Roman" w:cs="Times New Roman"/>
-        </w:rPr>
-      </w:pPr>
-    </w:p>
-    <w:p>
-      <w:pPr>
-        <w:rPr>
-          <w:rFonts w:ascii="Times New Roman" w:hAnsi="Times New Roman" w:cs="Times New Roman"/>
-        </w:rPr>
-      </w:pPr>
-    </w:p>
-    <w:p>
-      <w:pPr>
-        <w:rPr>
-          <w:rFonts w:ascii="Times New Roman" w:hAnsi="Times New Roman" w:cs="Times New Roman"/>
-        </w:rPr>
-      </w:pPr>
-    </w:p>
-    <w:p>
-      <w:pPr>
-        <w:rPr>
-          <w:rFonts w:ascii="Times New Roman" w:hAnsi="Times New Roman" w:cs="Times New Roman"/>
-        </w:rPr>
-      </w:pPr>
-      <w:r>
-        <w:rPr>
-          <w:rFonts w:ascii="Times New Roman" w:hAnsi="Times New Roman" w:cs="Times New Roman"/>
-        </w:rPr>
-        <w:lastRenderedPageBreak/>
-        <w:t>Figure 5</w:t>
-      </w:r>
-    </w:p>
-    <w:p>
-      <w:pPr>
-        <w:jc w:val="center"/>
-        <w:rPr>
-          <w:rFonts w:ascii="Times New Roman" w:hAnsi="Times New Roman" w:cs="Times New Roman"/>
-        </w:rPr>
-      </w:pPr>
-      <w:r>
-        <w:rPr>
-          <w:rFonts w:ascii="Times New Roman" w:hAnsi="Times New Roman" w:cs="Times New Roman"/>
-          <w:noProof/>
-        </w:rPr>
-        <w:drawing>
-          <wp:inline distT="0" distB="0" distL="0" distR="0" wp14:anchorId="3A9E0700" wp14:editId="2517D830">
-            <wp:extent cx="4372172" cy="4355377"/>
-            <wp:effectExtent l="0" t="0" r="0" b="7620"/>
-            <wp:docPr id="10" name="Picture 10"/>
-            <wp:cNvGraphicFramePr>
-              <a:graphicFrameLocks xmlns:a="http://schemas.openxmlformats.org/drawingml/2006/main" noChangeAspect="1"/>
-            </wp:cNvGraphicFramePr>
-            <a:graphic xmlns:a="http://schemas.openxmlformats.org/drawingml/2006/main">
-              <a:graphicData uri="http://schemas.openxmlformats.org/drawingml/2006/picture">
-                <pic:pic xmlns:pic="http://schemas.openxmlformats.org/drawingml/2006/picture">
-                  <pic:nvPicPr>
-                    <pic:cNvPr id="0" name="Picture 4"/>
-                    <pic:cNvPicPr>
-                      <a:picLocks noChangeAspect="1" noChangeArrowheads="1"/>
-                    </pic:cNvPicPr>
-                  </pic:nvPicPr>
-                  <pic:blipFill>
-                    <a:blip r:embed="rId13">
-                      <a:extLst>
-                        <a:ext uri="{28A0092B-C50C-407E-A947-70E740481C1C}">
-                          <a14:useLocalDpi xmlns:a14="http://schemas.microsoft.com/office/drawing/2010/main" val="0"/>
-                        </a:ext>
-                      </a:extLst>
-                    </a:blip>
-                    <a:srcRect/>
-                    <a:stretch>
-                      <a:fillRect/>
-                    </a:stretch>
-                  </pic:blipFill>
-                  <pic:spPr bwMode="auto">
-                    <a:xfrm>
-                      <a:off x="0" y="0"/>
-                      <a:ext cx="4382268" cy="4365434"/>
-                    </a:xfrm>
-                    <a:prstGeom prst="rect">
-                      <a:avLst/>
-                    </a:prstGeom>
-                    <a:noFill/>
-                  </pic:spPr>
-                </pic:pic>
-              </a:graphicData>
-            </a:graphic>
-          </wp:inline>
-        </w:drawing>
-      </w:r>
-    </w:p>
-    <w:p>
-      <w:pPr>
-        <w:rPr>
-          <w:rFonts w:ascii="Times New Roman" w:eastAsiaTheme="minorEastAsia" w:hAnsi="Times New Roman" w:cs="Times New Roman"/>
-        </w:rPr>
-      </w:pPr>
-      <w:r>
-        <w:rPr>
-          <w:rFonts w:ascii="Times New Roman" w:hAnsi="Times New Roman" w:cs="Times New Roman"/>
-        </w:rPr>
-        <w:t>Fig.</w:t>
-      </w:r>
-      <w:r>
-        <w:rPr>
-          <w:rFonts w:ascii="Times New Roman" w:hAnsi="Times New Roman" w:cs="Times New Roman"/>
-        </w:rPr>
-        <w:t>5</w:t>
-      </w:r>
-      <w:r>
-        <w:rPr>
-          <w:rFonts w:ascii="Times New Roman" w:hAnsi="Times New Roman" w:cs="Times New Roman"/>
-        </w:rPr>
-        <w:t>: Results of continuous intrusion simulations set 1. Prior to intrusion in generation 2</w:t>
-      </w:r>
-      <w:r>
-        <w:rPr>
-          <w:rFonts w:ascii="Times New Roman" w:hAnsi="Times New Roman" w:cs="Times New Roman"/>
-        </w:rPr>
-        <w:t>1</w:t>
-      </w:r>
-      <w:r>
-        <w:rPr>
-          <w:rFonts w:ascii="Times New Roman" w:hAnsi="Times New Roman" w:cs="Times New Roman"/>
-        </w:rPr>
-        <w:t xml:space="preserve">, the wild population has a </w:t>
-      </w:r>
-      <m:oMath>
-        <m:r>
-          <w:rPr>
-            <w:rFonts w:ascii="Cambria Math" w:hAnsi="Cambria Math" w:cs="Times New Roman"/>
-          </w:rPr>
-          <m:t>RPS</m:t>
-        </m:r>
-      </m:oMath>
-      <w:r>
-        <w:rPr>
-          <w:rFonts w:ascii="Times New Roman" w:eastAsiaTheme="minorEastAsia" w:hAnsi="Times New Roman" w:cs="Times New Roman"/>
-        </w:rPr>
-        <w:t xml:space="preserve"> of ~1.1 (</w:t>
-      </w:r>
-      <m:oMath>
-        <m:sSub>
-          <m:sSubPr>
-            <m:ctrlPr>
-              <w:rPr>
-                <w:rFonts w:ascii="Cambria Math" w:hAnsi="Cambria Math" w:cs="Times New Roman"/>
-                <w:i/>
-                <w:iCs/>
-              </w:rPr>
-            </m:ctrlPr>
-          </m:sSubPr>
-          <m:e>
-            <m:r>
-              <w:rPr>
-                <w:rFonts w:ascii="Cambria Math" w:hAnsi="Cambria Math" w:cs="Times New Roman"/>
-              </w:rPr>
-              <m:t>W</m:t>
-            </m:r>
-          </m:e>
-          <m:sub>
-            <m:r>
-              <w:rPr>
-                <w:rFonts w:ascii="Cambria Math" w:hAnsi="Cambria Math" w:cs="Times New Roman"/>
-              </w:rPr>
-              <m:t>MAX</m:t>
-            </m:r>
-          </m:sub>
-        </m:sSub>
-        <m:r>
-          <w:rPr>
-            <w:rFonts w:ascii="Cambria Math" w:hAnsi="Cambria Math" w:cs="Times New Roman"/>
-          </w:rPr>
-          <m:t>=0.58</m:t>
-        </m:r>
-      </m:oMath>
-      <w:r>
-        <w:rPr>
-          <w:rFonts w:ascii="Times New Roman" w:eastAsiaTheme="minorEastAsia" w:hAnsi="Times New Roman" w:cs="Times New Roman"/>
-        </w:rPr>
-        <w:t xml:space="preserve">), such that ~550 recruits compete for </w:t>
-      </w:r>
-      <m:oMath>
-        <m:r>
-          <w:rPr>
-            <w:rFonts w:ascii="Cambria Math" w:hAnsi="Cambria Math" w:cs="Times New Roman"/>
-          </w:rPr>
-          <m:t>K</m:t>
-        </m:r>
-      </m:oMath>
-      <w:r>
-        <w:rPr>
-          <w:rFonts w:ascii="Times New Roman" w:eastAsiaTheme="minorEastAsia" w:hAnsi="Times New Roman" w:cs="Times New Roman"/>
-        </w:rPr>
-        <w:t>= 500 spawning slots. From generation 2</w:t>
-      </w:r>
-      <w:r>
-        <w:rPr>
-          <w:rFonts w:ascii="Times New Roman" w:eastAsiaTheme="minorEastAsia" w:hAnsi="Times New Roman" w:cs="Times New Roman"/>
-        </w:rPr>
-        <w:t>1</w:t>
-      </w:r>
-      <w:r>
-        <w:rPr>
-          <w:rFonts w:ascii="Times New Roman" w:eastAsiaTheme="minorEastAsia" w:hAnsi="Times New Roman" w:cs="Times New Roman"/>
-        </w:rPr>
-        <w:t xml:space="preserve"> onwards, 25 </w:t>
-      </w:r>
-      <w:r>
-        <w:rPr>
-          <w:rFonts w:ascii="Times New Roman" w:hAnsi="Times New Roman" w:cs="Times New Roman"/>
-        </w:rPr>
-        <w:t xml:space="preserve">foreign/domesticated fish intrude each generation just prior to spawning. Results of three scenarios (mean and </w:t>
-      </w:r>
-      <w:r>
-        <w:rPr>
-          <w:rFonts w:ascii="Times New Roman" w:eastAsiaTheme="minorEastAsia" w:hAnsi="Times New Roman" w:cs="Times New Roman"/>
-        </w:rPr>
-        <w:t xml:space="preserve">95% confidence intervals across </w:t>
-      </w:r>
-      <w:commentRangeStart w:id="7"/>
-      <w:r>
-        <w:rPr>
-          <w:rFonts w:ascii="Times New Roman" w:eastAsiaTheme="minorEastAsia" w:hAnsi="Times New Roman" w:cs="Times New Roman"/>
-        </w:rPr>
-        <w:t>1000</w:t>
-      </w:r>
-      <w:commentRangeEnd w:id="7"/>
-      <w:r>
-        <w:rPr>
-          <w:rStyle w:val="CommentReference"/>
-          <w:rFonts w:ascii="Times New Roman" w:hAnsi="Times New Roman" w:cs="Times New Roman"/>
-        </w:rPr>
-        <w:commentReference w:id="7"/>
-      </w:r>
-      <w:r>
-        <w:rPr>
-          <w:rFonts w:ascii="Times New Roman" w:eastAsiaTheme="minorEastAsia" w:hAnsi="Times New Roman" w:cs="Times New Roman"/>
-        </w:rPr>
-        <w:t xml:space="preserve"> replicates) are shown: red = intruders competitively inferior to locals; green = intruders competitively equal </w:t>
-      </w:r>
-      <w:r>
-        <w:rPr>
-          <w:rFonts w:ascii="Times New Roman" w:hAnsi="Times New Roman" w:cs="Times New Roman"/>
-        </w:rPr>
-        <w:t xml:space="preserve">to locals, and blue = </w:t>
-      </w:r>
-      <w:r>
-        <w:rPr>
-          <w:rFonts w:ascii="Times New Roman" w:eastAsiaTheme="minorEastAsia" w:hAnsi="Times New Roman" w:cs="Times New Roman"/>
-        </w:rPr>
-        <w:t>intruders competitively superior to locals</w:t>
-      </w:r>
-      <w:r>
-        <w:rPr>
-          <w:rFonts w:ascii="Times New Roman" w:eastAsiaTheme="minorEastAsia" w:hAnsi="Times New Roman" w:cs="Times New Roman"/>
-        </w:rPr>
-        <w:t xml:space="preserve">. </w:t>
-      </w:r>
-      <w:r>
-        <w:rPr>
-          <w:rFonts w:ascii="Times New Roman" w:hAnsi="Times New Roman" w:cs="Times New Roman"/>
-        </w:rPr>
-        <w:t xml:space="preserve">The intruders are maladapted with respect to </w:t>
-      </w:r>
-      <m:oMath>
-        <m:sSub>
-          <m:sSubPr>
-            <m:ctrlPr>
-              <w:rPr>
-                <w:rFonts w:ascii="Cambria Math" w:hAnsi="Cambria Math" w:cs="Times New Roman"/>
-                <w:i/>
-                <w:iCs/>
-              </w:rPr>
-            </m:ctrlPr>
-          </m:sSubPr>
-          <m:e>
-            <m:r>
-              <w:rPr>
-                <w:rFonts w:ascii="Cambria Math" w:hAnsi="Cambria Math" w:cs="Times New Roman"/>
-              </w:rPr>
-              <m:t>Z</m:t>
-            </m:r>
-          </m:e>
-          <m:sub>
-            <m:r>
-              <w:rPr>
-                <w:rFonts w:ascii="Cambria Math" w:hAnsi="Cambria Math" w:cs="Times New Roman"/>
-              </w:rPr>
-              <m:t>HARD</m:t>
-            </m:r>
-          </m:sub>
-        </m:sSub>
-      </m:oMath>
-      <w:r>
-        <w:rPr>
-          <w:rFonts w:ascii="Times New Roman" w:eastAsiaTheme="minorEastAsia" w:hAnsi="Times New Roman" w:cs="Times New Roman"/>
-          <w:iCs/>
-        </w:rPr>
-        <w:t xml:space="preserve"> in all three cases</w:t>
-      </w:r>
-      <w:r>
-        <w:rPr>
-          <w:rFonts w:ascii="Times New Roman" w:eastAsiaTheme="minorEastAsia" w:hAnsi="Times New Roman" w:cs="Times New Roman"/>
-          <w:iCs/>
-        </w:rPr>
-        <w:t xml:space="preserve">. </w:t>
-      </w:r>
-      <w:r>
-        <w:rPr>
-          <w:rFonts w:ascii="Times New Roman" w:eastAsiaTheme="minorEastAsia" w:hAnsi="Times New Roman" w:cs="Times New Roman"/>
-        </w:rPr>
-        <w:t xml:space="preserve">(A) Evolutionary trajectory of </w:t>
-      </w:r>
-      <m:oMath>
-        <m:sSub>
-          <m:sSubPr>
-            <m:ctrlPr>
-              <w:rPr>
-                <w:rFonts w:ascii="Cambria Math" w:hAnsi="Cambria Math" w:cs="Times New Roman"/>
-                <w:i/>
-                <w:iCs/>
-              </w:rPr>
-            </m:ctrlPr>
-          </m:sSubPr>
-          <m:e>
-            <m:r>
-              <w:rPr>
-                <w:rFonts w:ascii="Cambria Math" w:hAnsi="Cambria Math" w:cs="Times New Roman"/>
-              </w:rPr>
-              <m:t>Z</m:t>
-            </m:r>
-          </m:e>
-          <m:sub>
-            <m:r>
-              <w:rPr>
-                <w:rFonts w:ascii="Cambria Math" w:hAnsi="Cambria Math" w:cs="Times New Roman"/>
-              </w:rPr>
-              <m:t>HARD</m:t>
-            </m:r>
-          </m:sub>
-        </m:sSub>
-      </m:oMath>
-      <w:r>
-        <w:rPr>
-          <w:rFonts w:ascii="Times New Roman" w:eastAsiaTheme="minorEastAsia" w:hAnsi="Times New Roman" w:cs="Times New Roman"/>
-          <w:iCs/>
-        </w:rPr>
-        <w:t xml:space="preserve"> (dashed line = optimum)</w:t>
-      </w:r>
-      <w:r>
-        <w:rPr>
-          <w:rFonts w:ascii="Times New Roman" w:eastAsiaTheme="minorEastAsia" w:hAnsi="Times New Roman" w:cs="Times New Roman"/>
-        </w:rPr>
-        <w:t xml:space="preserve">. </w:t>
-      </w:r>
-      <w:r>
-        <w:rPr>
-          <w:rFonts w:ascii="Times New Roman" w:eastAsiaTheme="minorEastAsia" w:hAnsi="Times New Roman" w:cs="Times New Roman"/>
-        </w:rPr>
-        <w:t xml:space="preserve">(B) Trajectory of </w:t>
-      </w:r>
-      <m:oMath>
-        <m:r>
-          <w:rPr>
-            <w:rFonts w:ascii="Cambria Math" w:hAnsi="Cambria Math" w:cs="Times New Roman"/>
-          </w:rPr>
-          <m:t>RPS</m:t>
-        </m:r>
-      </m:oMath>
-      <w:r>
-        <w:rPr>
-          <w:rFonts w:ascii="Times New Roman" w:eastAsiaTheme="minorEastAsia" w:hAnsi="Times New Roman" w:cs="Times New Roman"/>
-        </w:rPr>
-        <w:t xml:space="preserve"> over time (dashed line = replacement).</w:t>
-      </w:r>
-      <w:r>
-        <w:rPr>
-          <w:rFonts w:ascii="Times New Roman" w:eastAsiaTheme="minorEastAsia" w:hAnsi="Times New Roman" w:cs="Times New Roman"/>
-        </w:rPr>
-        <w:t xml:space="preserve"> </w:t>
-      </w:r>
-      <w:r>
-        <w:rPr>
-          <w:rFonts w:ascii="Times New Roman" w:eastAsiaTheme="minorEastAsia" w:hAnsi="Times New Roman" w:cs="Times New Roman"/>
-        </w:rPr>
-        <w:t>(</w:t>
-      </w:r>
-      <w:r>
-        <w:rPr>
-          <w:rFonts w:ascii="Times New Roman" w:eastAsiaTheme="minorEastAsia" w:hAnsi="Times New Roman" w:cs="Times New Roman"/>
-        </w:rPr>
-        <w:t>C</w:t>
-      </w:r>
-      <w:r>
-        <w:rPr>
-          <w:rFonts w:ascii="Times New Roman" w:eastAsiaTheme="minorEastAsia" w:hAnsi="Times New Roman" w:cs="Times New Roman"/>
-        </w:rPr>
-        <w:t xml:space="preserve">) Evolutionary trajectory of </w:t>
-      </w:r>
-      <m:oMath>
-        <m:sSub>
-          <m:sSubPr>
-            <m:ctrlPr>
-              <w:rPr>
-                <w:rFonts w:ascii="Cambria Math" w:hAnsi="Cambria Math" w:cs="Times New Roman"/>
-                <w:i/>
-                <w:iCs/>
-              </w:rPr>
-            </m:ctrlPr>
-          </m:sSubPr>
-          <m:e>
-            <m:r>
-              <w:rPr>
-                <w:rFonts w:ascii="Cambria Math" w:hAnsi="Cambria Math" w:cs="Times New Roman"/>
-              </w:rPr>
-              <m:t>Z</m:t>
-            </m:r>
-          </m:e>
-          <m:sub>
-            <m:r>
-              <w:rPr>
-                <w:rFonts w:ascii="Cambria Math" w:hAnsi="Cambria Math" w:cs="Times New Roman"/>
-              </w:rPr>
-              <m:t>HARD</m:t>
-            </m:r>
-          </m:sub>
-        </m:sSub>
-      </m:oMath>
-      <w:r>
-        <w:rPr>
-          <w:rFonts w:ascii="Times New Roman" w:eastAsiaTheme="minorEastAsia" w:hAnsi="Times New Roman" w:cs="Times New Roman"/>
-        </w:rPr>
-        <w:t xml:space="preserve">. </w:t>
-      </w:r>
-      <w:r>
-        <w:rPr>
-          <w:rFonts w:ascii="Times New Roman" w:eastAsiaTheme="minorEastAsia" w:hAnsi="Times New Roman" w:cs="Times New Roman"/>
-        </w:rPr>
-        <w:t xml:space="preserve">(D) Changes in frequency of foreign/domesticated allele at neutral locus over time. </w:t>
-      </w:r>
-      <w:r>
-        <w:rPr>
-          <w:rFonts w:ascii="Times New Roman" w:eastAsiaTheme="minorEastAsia" w:hAnsi="Times New Roman" w:cs="Times New Roman"/>
-        </w:rPr>
-        <w:t>(</w:t>
-      </w:r>
-      <w:r>
-        <w:rPr>
-          <w:rFonts w:ascii="Times New Roman" w:eastAsiaTheme="minorEastAsia" w:hAnsi="Times New Roman" w:cs="Times New Roman"/>
-        </w:rPr>
-        <w:t>E</w:t>
-      </w:r>
-      <w:r>
-        <w:rPr>
-          <w:rFonts w:ascii="Times New Roman" w:eastAsiaTheme="minorEastAsia" w:hAnsi="Times New Roman" w:cs="Times New Roman"/>
-        </w:rPr>
-        <w:t xml:space="preserve">) Trajectory of number of spawners </w:t>
-      </w:r>
-      <m:oMath>
-        <m:sSub>
-          <m:sSubPr>
-            <m:ctrlPr>
-              <w:rPr>
-                <w:rFonts w:ascii="Cambria Math" w:hAnsi="Cambria Math" w:cs="Times New Roman"/>
-                <w:i/>
-                <w:iCs/>
-              </w:rPr>
-            </m:ctrlPr>
-          </m:sSubPr>
-          <m:e>
-            <m:r>
-              <w:rPr>
-                <w:rFonts w:ascii="Cambria Math" w:hAnsi="Cambria Math" w:cs="Times New Roman"/>
-              </w:rPr>
-              <m:t>N</m:t>
-            </m:r>
-          </m:e>
-          <m:sub>
-            <m:r>
-              <w:rPr>
-                <w:rFonts w:ascii="Cambria Math" w:hAnsi="Cambria Math" w:cs="Times New Roman"/>
-              </w:rPr>
-              <m:t>S</m:t>
-            </m:r>
-          </m:sub>
-        </m:sSub>
-        <m:r>
-          <w:rPr>
-            <w:rFonts w:ascii="Cambria Math" w:eastAsiaTheme="minorEastAsia" w:hAnsi="Cambria Math" w:cs="Times New Roman"/>
-          </w:rPr>
-          <m:t xml:space="preserve"> </m:t>
-        </m:r>
-      </m:oMath>
-      <w:r>
-        <w:rPr>
-          <w:rFonts w:ascii="Times New Roman" w:eastAsiaTheme="minorEastAsia" w:hAnsi="Times New Roman" w:cs="Times New Roman"/>
-        </w:rPr>
-        <w:t xml:space="preserve">over time. </w:t>
-      </w:r>
-      <w:r>
-        <w:rPr>
-          <w:rFonts w:ascii="Times New Roman" w:eastAsiaTheme="minorEastAsia" w:hAnsi="Times New Roman" w:cs="Times New Roman"/>
-        </w:rPr>
-        <w:t xml:space="preserve">(F) Trajectory of number of recruits </w:t>
-      </w:r>
-      <m:oMath>
-        <m:sSub>
-          <m:sSubPr>
-            <m:ctrlPr>
-              <w:rPr>
-                <w:rFonts w:ascii="Cambria Math" w:hAnsi="Cambria Math" w:cs="Times New Roman"/>
-                <w:i/>
-                <w:iCs/>
-              </w:rPr>
-            </m:ctrlPr>
-          </m:sSubPr>
-          <m:e>
-            <m:r>
-              <w:rPr>
-                <w:rFonts w:ascii="Cambria Math" w:hAnsi="Cambria Math" w:cs="Times New Roman"/>
-              </w:rPr>
-              <m:t>N</m:t>
-            </m:r>
-          </m:e>
-          <m:sub>
-            <m:r>
-              <w:rPr>
-                <w:rFonts w:ascii="Cambria Math" w:hAnsi="Cambria Math" w:cs="Times New Roman"/>
-              </w:rPr>
-              <m:t>R</m:t>
-            </m:r>
-          </m:sub>
-        </m:sSub>
-        <m:r>
-          <w:rPr>
-            <w:rFonts w:ascii="Cambria Math" w:eastAsiaTheme="minorEastAsia" w:hAnsi="Cambria Math" w:cs="Times New Roman"/>
-          </w:rPr>
-          <m:t xml:space="preserve"> </m:t>
-        </m:r>
-      </m:oMath>
-      <w:r>
-        <w:rPr>
-          <w:rFonts w:ascii="Times New Roman" w:eastAsiaTheme="minorEastAsia" w:hAnsi="Times New Roman" w:cs="Times New Roman"/>
-        </w:rPr>
-        <w:t>over time.</w:t>
-      </w:r>
-      <w:r>
-        <w:rPr>
-          <w:rFonts w:ascii="Times New Roman" w:eastAsiaTheme="minorEastAsia" w:hAnsi="Times New Roman" w:cs="Times New Roman"/>
-        </w:rPr>
-        <w:t xml:space="preserve"> </w:t>
-      </w:r>
-      <m:oMath>
-        <m:sSup>
-          <m:sSupPr>
-            <m:ctrlPr>
-              <w:rPr>
-                <w:rFonts w:ascii="Cambria Math" w:eastAsiaTheme="minorEastAsia" w:hAnsi="Cambria Math" w:cs="Times New Roman"/>
-                <w:i/>
-              </w:rPr>
-            </m:ctrlPr>
-          </m:sSupPr>
-          <m:e>
-            <m:r>
-              <w:rPr>
-                <w:rFonts w:ascii="Cambria Math" w:eastAsiaTheme="minorEastAsia" w:hAnsi="Cambria Math" w:cs="Times New Roman"/>
-              </w:rPr>
-              <m:t>h</m:t>
-            </m:r>
-          </m:e>
-          <m:sup>
-            <m:r>
-              <w:rPr>
-                <w:rFonts w:ascii="Cambria Math" w:eastAsiaTheme="minorEastAsia" w:hAnsi="Cambria Math" w:cs="Times New Roman"/>
-              </w:rPr>
-              <m:t>2</m:t>
-            </m:r>
-          </m:sup>
-        </m:sSup>
-        <m:r>
-          <w:rPr>
-            <w:rFonts w:ascii="Cambria Math" w:eastAsiaTheme="minorEastAsia" w:hAnsi="Cambria Math" w:cs="Times New Roman"/>
-          </w:rPr>
-          <m:t>(initial</m:t>
-        </m:r>
-        <m:r>
-          <m:rPr>
-            <m:sty m:val="p"/>
-          </m:rPr>
-          <w:rPr>
-            <w:rFonts w:ascii="Cambria Math" w:eastAsiaTheme="minorEastAsia" w:hAnsi="Cambria Math" w:cs="Times New Roman"/>
-          </w:rPr>
-          <m:t>)</m:t>
-        </m:r>
-      </m:oMath>
-      <w:r>
-        <w:rPr>
-          <w:rFonts w:ascii="Times New Roman" w:eastAsiaTheme="minorEastAsia" w:hAnsi="Times New Roman" w:cs="Times New Roman"/>
-          <w:iCs/>
-        </w:rPr>
-        <w:t>= 0.25</w:t>
-      </w:r>
-      <w:r>
-        <w:rPr>
-          <w:rFonts w:ascii="Times New Roman" w:eastAsiaTheme="minorEastAsia" w:hAnsi="Times New Roman" w:cs="Times New Roman"/>
-          <w:iCs/>
-        </w:rPr>
-        <w:t>.</w:t>
-      </w:r>
-    </w:p>
-    <w:p>
-      <w:pPr>
-        <w:rPr>
-          <w:rFonts w:ascii="Times New Roman" w:eastAsiaTheme="minorEastAsia" w:hAnsi="Times New Roman" w:cs="Times New Roman"/>
-        </w:rPr>
-      </w:pPr>
-    </w:p>
-    <w:p>
-      <w:pPr>
-        <w:rPr>
-          <w:rFonts w:ascii="Times New Roman" w:eastAsiaTheme="minorEastAsia" w:hAnsi="Times New Roman" w:cs="Times New Roman"/>
-        </w:rPr>
-      </w:pPr>
-    </w:p>
-    <w:p>
-      <w:pPr>
-        <w:rPr>
-          <w:rFonts w:ascii="Times New Roman" w:eastAsiaTheme="minorEastAsia" w:hAnsi="Times New Roman" w:cs="Times New Roman"/>
-        </w:rPr>
-      </w:pPr>
-    </w:p>
-    <w:p>
-      <w:pPr>
-        <w:rPr>
-          <w:rFonts w:ascii="Times New Roman" w:eastAsiaTheme="minorEastAsia" w:hAnsi="Times New Roman" w:cs="Times New Roman"/>
-        </w:rPr>
-      </w:pPr>
-    </w:p>
-    <w:p>
-      <w:pPr>
-        <w:rPr>
-          <w:rFonts w:ascii="Times New Roman" w:eastAsiaTheme="minorEastAsia" w:hAnsi="Times New Roman" w:cs="Times New Roman"/>
-        </w:rPr>
-      </w:pPr>
-    </w:p>
-    <w:p>
-      <w:pPr>
-        <w:rPr>
-          <w:rFonts w:ascii="Times New Roman" w:eastAsiaTheme="minorEastAsia" w:hAnsi="Times New Roman" w:cs="Times New Roman"/>
-        </w:rPr>
-      </w:pPr>
-    </w:p>
-    <w:p>
-      <w:pPr>
-        <w:rPr>
-          <w:rFonts w:ascii="Times New Roman" w:eastAsiaTheme="minorEastAsia" w:hAnsi="Times New Roman" w:cs="Times New Roman"/>
-        </w:rPr>
-      </w:pPr>
-    </w:p>
-    <w:p>
-      <w:pPr>
-        <w:rPr>
-          <w:rFonts w:ascii="Times New Roman" w:eastAsiaTheme="minorEastAsia" w:hAnsi="Times New Roman" w:cs="Times New Roman"/>
-        </w:rPr>
-      </w:pPr>
-    </w:p>
-    <w:p>
-      <w:pPr>
-        <w:rPr>
-          <w:rFonts w:ascii="Times New Roman" w:eastAsiaTheme="minorEastAsia" w:hAnsi="Times New Roman" w:cs="Times New Roman"/>
-        </w:rPr>
-      </w:pPr>
-      <w:r>
-        <w:rPr>
-          <w:rFonts w:ascii="Times New Roman" w:eastAsiaTheme="minorEastAsia" w:hAnsi="Times New Roman" w:cs="Times New Roman"/>
-        </w:rPr>
-        <w:lastRenderedPageBreak/>
+        <w:jc w:val="both"/>
+        <w:rPr>
+          <w:rFonts w:ascii="Times New Roman" w:eastAsiaTheme="minorEastAsia" w:hAnsi="Times New Roman" w:cs="Times New Roman"/>
+        </w:rPr>
+      </w:pPr>
+    </w:p>
+    <w:p>
+      <w:pPr>
+        <w:jc w:val="both"/>
+        <w:rPr>
+          <w:rFonts w:ascii="Times New Roman" w:eastAsiaTheme="minorEastAsia" w:hAnsi="Times New Roman" w:cs="Times New Roman"/>
+        </w:rPr>
+      </w:pPr>
+    </w:p>
+    <w:p>
+      <w:pPr>
+        <w:jc w:val="both"/>
+        <w:rPr>
+          <w:rFonts w:ascii="Times New Roman" w:eastAsiaTheme="minorEastAsia" w:hAnsi="Times New Roman" w:cs="Times New Roman"/>
+        </w:rPr>
+      </w:pPr>
+    </w:p>
+    <w:p>
+      <w:pPr>
+        <w:jc w:val="both"/>
+        <w:rPr>
+          <w:rFonts w:ascii="Times New Roman" w:eastAsiaTheme="minorEastAsia" w:hAnsi="Times New Roman" w:cs="Times New Roman"/>
+        </w:rPr>
+      </w:pPr>
+    </w:p>
+    <w:p>
+      <w:pPr>
+        <w:jc w:val="both"/>
+        <w:rPr>
+          <w:rFonts w:ascii="Times New Roman" w:eastAsiaTheme="minorEastAsia" w:hAnsi="Times New Roman" w:cs="Times New Roman"/>
+        </w:rPr>
+      </w:pPr>
+    </w:p>
+    <w:p>
+      <w:pPr>
+        <w:jc w:val="both"/>
+        <w:rPr>
+          <w:rFonts w:ascii="Times New Roman" w:eastAsiaTheme="minorEastAsia" w:hAnsi="Times New Roman" w:cs="Times New Roman"/>
+        </w:rPr>
+      </w:pPr>
+    </w:p>
+    <w:p>
+      <w:pPr>
+        <w:jc w:val="both"/>
+        <w:rPr>
+          <w:rFonts w:ascii="Times New Roman" w:eastAsiaTheme="minorEastAsia" w:hAnsi="Times New Roman" w:cs="Times New Roman"/>
+        </w:rPr>
+      </w:pPr>
+    </w:p>
+    <w:p>
+      <w:pPr>
+        <w:jc w:val="both"/>
+        <w:rPr>
+          <w:rFonts w:ascii="Times New Roman" w:eastAsiaTheme="minorEastAsia" w:hAnsi="Times New Roman" w:cs="Times New Roman"/>
+        </w:rPr>
+      </w:pPr>
+    </w:p>
+    <w:p>
+      <w:pPr>
+        <w:jc w:val="both"/>
+        <w:rPr>
+          <w:rFonts w:ascii="Times New Roman" w:eastAsiaTheme="minorEastAsia" w:hAnsi="Times New Roman" w:cs="Times New Roman"/>
+        </w:rPr>
+      </w:pPr>
+      <w:r>
+        <w:rPr>
+          <w:rFonts w:ascii="Times New Roman" w:eastAsiaTheme="minorEastAsia" w:hAnsi="Times New Roman" w:cs="Times New Roman"/>
+        </w:rPr>
         <w:t xml:space="preserve">Figure </w:t>
       </w:r>
       <w:r>
@@ -3977,7 +4063,7 @@
     </w:p>
     <w:p>
       <w:pPr>
-        <w:jc w:val="center"/>
+        <w:jc w:val="both"/>
         <w:rPr>
           <w:rFonts w:ascii="Times New Roman" w:eastAsiaTheme="minorEastAsia" w:hAnsi="Times New Roman" w:cs="Times New Roman"/>
           <w:iCs/>
@@ -3989,6 +4075,7 @@
           <w:iCs/>
           <w:noProof/>
         </w:rPr>
+        <w:lastRenderedPageBreak/>
         <w:drawing>
           <wp:inline distT="0" distB="0" distL="0" distR="0" wp14:anchorId="126A0DEC" wp14:editId="70CEAA29">
             <wp:extent cx="4462052" cy="4444912"/>
@@ -4007,7 +4094,7 @@
                     </pic:cNvPicPr>
                   </pic:nvPicPr>
                   <pic:blipFill>
-                    <a:blip r:embed="rId14">
+                    <a:blip r:embed="rId13">
                       <a:extLst>
                         <a:ext uri="{28A0092B-C50C-407E-A947-70E740481C1C}">
                           <a14:useLocalDpi xmlns:a14="http://schemas.microsoft.com/office/drawing/2010/main" val="0"/>
@@ -4038,6 +4125,7 @@
     </w:p>
     <w:p>
       <w:pPr>
+        <w:jc w:val="both"/>
         <w:rPr>
           <w:rFonts w:ascii="Times New Roman" w:eastAsiaTheme="minorEastAsia" w:hAnsi="Times New Roman" w:cs="Times New Roman"/>
         </w:rPr>
@@ -4141,20 +4229,20 @@
         </w:rPr>
         <w:t xml:space="preserve">95% confidence intervals across </w:t>
       </w:r>
-      <w:commentRangeStart w:id="8"/>
+      <w:commentRangeStart w:id="11"/>
       <w:r>
         <w:rPr>
           <w:rFonts w:ascii="Times New Roman" w:eastAsiaTheme="minorEastAsia" w:hAnsi="Times New Roman" w:cs="Times New Roman"/>
         </w:rPr>
         <w:t>1000</w:t>
       </w:r>
-      <w:commentRangeEnd w:id="8"/>
+      <w:commentRangeEnd w:id="11"/>
       <w:r>
         <w:rPr>
           <w:rStyle w:val="CommentReference"/>
           <w:rFonts w:ascii="Times New Roman" w:hAnsi="Times New Roman" w:cs="Times New Roman"/>
         </w:rPr>
-        <w:commentReference w:id="8"/>
+        <w:commentReference w:id="11"/>
       </w:r>
       <w:r>
         <w:rPr>
@@ -4461,20 +4549,23 @@
     </w:p>
     <w:p>
       <w:pPr>
-        <w:rPr>
-          <w:rFonts w:ascii="Times New Roman" w:eastAsiaTheme="minorEastAsia" w:hAnsi="Times New Roman" w:cs="Times New Roman"/>
-        </w:rPr>
-      </w:pPr>
-    </w:p>
-    <w:p>
-      <w:pPr>
-        <w:rPr>
-          <w:rFonts w:ascii="Times New Roman" w:hAnsi="Times New Roman" w:cs="Times New Roman"/>
-        </w:rPr>
-      </w:pPr>
-    </w:p>
-    <w:p>
-      <w:pPr>
+        <w:jc w:val="both"/>
+        <w:rPr>
+          <w:rFonts w:ascii="Times New Roman" w:eastAsiaTheme="minorEastAsia" w:hAnsi="Times New Roman" w:cs="Times New Roman"/>
+        </w:rPr>
+      </w:pPr>
+    </w:p>
+    <w:p>
+      <w:pPr>
+        <w:jc w:val="both"/>
+        <w:rPr>
+          <w:rFonts w:ascii="Times New Roman" w:hAnsi="Times New Roman" w:cs="Times New Roman"/>
+        </w:rPr>
+      </w:pPr>
+    </w:p>
+    <w:p>
+      <w:pPr>
+        <w:jc w:val="both"/>
         <w:rPr>
           <w:rFonts w:ascii="Times New Roman" w:hAnsi="Times New Roman" w:cs="Times New Roman"/>
         </w:rPr>
@@ -4491,8 +4582,8 @@
 </file>
 
 <file path=word/comments.xml><?xml version="1.0" encoding="utf-8"?>
-<w:comments xmlns:wpc="http://schemas.microsoft.com/office/word/2010/wordprocessingCanvas" xmlns:cx="http://schemas.microsoft.com/office/drawing/2014/chartex" xmlns:cx1="http://schemas.microsoft.com/office/drawing/2015/9/8/chartex" xmlns:cx2="http://schemas.microsoft.com/office/drawing/2015/10/21/chartex" xmlns:cx3="http://schemas.microsoft.com/office/drawing/2016/5/9/chartex" xmlns:cx4="http://schemas.microsoft.com/office/drawing/2016/5/10/chartex" xmlns:cx5="http://schemas.microsoft.com/office/drawing/2016/5/11/chartex" xmlns:cx6="http://schemas.microsoft.com/office/drawing/2016/5/12/chartex" xmlns:cx7="http://schemas.microsoft.com/office/drawing/2016/5/13/chartex" xmlns:cx8="http://schemas.microsoft.com/office/drawing/2016/5/14/chartex" xmlns:mc="http://schemas.openxmlformats.org/markup-compatibility/2006" xmlns:aink="http://schemas.microsoft.com/office/drawing/2016/ink" xmlns:am3d="http://schemas.microsoft.com/office/drawing/2017/model3d" xmlns:o="urn:schemas-microsoft-com:office:office" xmlns:oel="http://schemas.microsoft.com/office/2019/extlst" xmlns:r="http://schemas.openxmlformats.org/officeDocument/2006/relationships" xmlns:m="http://schemas.openxmlformats.org/officeDocument/2006/math" xmlns:v="urn:schemas-microsoft-com:vml" xmlns:wp14="http://schemas.microsoft.com/office/word/2010/wordprocessingDrawing" xmlns:wp="http://schemas.openxmlformats.org/drawingml/2006/wordprocessingDrawing" xmlns:w10="urn:schemas-microsoft-com:office:word" xmlns:w="http://schemas.openxmlformats.org/wordprocessingml/2006/main" xmlns:w14="http://schemas.microsoft.com/office/word/2010/wordml" xmlns:w15="http://schemas.microsoft.com/office/word/2012/wordml" xmlns:w16cex="http://schemas.microsoft.com/office/word/2018/wordml/cex" xmlns:w16cid="http://schemas.microsoft.com/office/word/2016/wordml/cid" xmlns:w16="http://schemas.microsoft.com/office/word/2018/wordml" xmlns:w16du="http://schemas.microsoft.com/office/word/2023/wordml/word16du" xmlns:w16sdtdh="http://schemas.microsoft.com/office/word/2020/wordml/sdtdatahash" xmlns:w16se="http://schemas.microsoft.com/office/word/2015/wordml/symex" xmlns:wpg="http://schemas.microsoft.com/office/word/2010/wordprocessingGroup" xmlns:wpi="http://schemas.microsoft.com/office/word/2010/wordprocessingInk" xmlns:wne="http://schemas.microsoft.com/office/word/2006/wordml" xmlns:wps="http://schemas.microsoft.com/office/word/2010/wordprocessingShape" mc:Ignorable="w14 w15 w16se w16cid w16 w16cex w16sdtdh wp14">
-  <w:comment w:id="1" w:author="Thomas Reed" w:date="2023-06-21T10:40:00Z" w:initials="TR">
+<w:comments xmlns:wpc="http://schemas.microsoft.com/office/word/2010/wordprocessingCanvas" xmlns:cx="http://schemas.microsoft.com/office/drawing/2014/chartex" xmlns:cx1="http://schemas.microsoft.com/office/drawing/2015/9/8/chartex" xmlns:cx2="http://schemas.microsoft.com/office/drawing/2015/10/21/chartex" xmlns:cx3="http://schemas.microsoft.com/office/drawing/2016/5/9/chartex" xmlns:cx4="http://schemas.microsoft.com/office/drawing/2016/5/10/chartex" xmlns:cx5="http://schemas.microsoft.com/office/drawing/2016/5/11/chartex" xmlns:cx6="http://schemas.microsoft.com/office/drawing/2016/5/12/chartex" xmlns:cx7="http://schemas.microsoft.com/office/drawing/2016/5/13/chartex" xmlns:cx8="http://schemas.microsoft.com/office/drawing/2016/5/14/chartex" xmlns:mc="http://schemas.openxmlformats.org/markup-compatibility/2006" xmlns:aink="http://schemas.microsoft.com/office/drawing/2016/ink" xmlns:am3d="http://schemas.microsoft.com/office/drawing/2017/model3d" xmlns:o="urn:schemas-microsoft-com:office:office" xmlns:r="http://schemas.openxmlformats.org/officeDocument/2006/relationships" xmlns:m="http://schemas.openxmlformats.org/officeDocument/2006/math" xmlns:v="urn:schemas-microsoft-com:vml" xmlns:wp14="http://schemas.microsoft.com/office/word/2010/wordprocessingDrawing" xmlns:wp="http://schemas.openxmlformats.org/drawingml/2006/wordprocessingDrawing" xmlns:w10="urn:schemas-microsoft-com:office:word" xmlns:w="http://schemas.openxmlformats.org/wordprocessingml/2006/main" xmlns:w14="http://schemas.microsoft.com/office/word/2010/wordml" xmlns:w15="http://schemas.microsoft.com/office/word/2012/wordml" xmlns:w16cid="http://schemas.microsoft.com/office/word/2016/wordml/cid" xmlns:w16se="http://schemas.microsoft.com/office/word/2015/wordml/symex" xmlns:wpg="http://schemas.microsoft.com/office/word/2010/wordprocessingGroup" xmlns:wpi="http://schemas.microsoft.com/office/word/2010/wordprocessingInk" xmlns:wne="http://schemas.microsoft.com/office/word/2006/wordml" xmlns:wps="http://schemas.microsoft.com/office/word/2010/wordprocessingShape" mc:Ignorable="w14 w15 w16se w16cid wp14">
+  <w:comment w:id="0" w:author="O'Sullivan, Ronan James" w:date="2023-07-03T13:16:00Z" w:initials="ORJ">
     <w:p>
       <w:pPr>
         <w:pStyle w:val="CommentText"/>
@@ -4504,7 +4595,20 @@
         <w:annotationRef/>
       </w:r>
       <w:r>
-        <w:t>Actually currently just 20 reps, but will crank this up to 1000 eventually</w:t>
+        <w:t xml:space="preserve">x-axes labels could be moved to the top of each plot. Link between label and x-axis can then also be explicitly stated in the figure caption. </w:t>
+      </w:r>
+    </w:p>
+    <w:p>
+      <w:pPr>
+        <w:pStyle w:val="CommentText"/>
+      </w:pPr>
+    </w:p>
+    <w:p>
+      <w:pPr>
+        <w:pStyle w:val="CommentText"/>
+      </w:pPr>
+      <w:r>
+        <w:t>Legend can be made prettier.</w:t>
       </w:r>
     </w:p>
   </w:comment>
@@ -4519,12 +4623,17 @@
         </w:rPr>
         <w:annotationRef/>
       </w:r>
-      <w:r>
-        <w:t>Actually currently just 20 reps, but will crank this up to 1000 eventually</w:t>
+      <w:proofErr w:type="gramStart"/>
+      <w:r>
+        <w:t>Actually</w:t>
+      </w:r>
+      <w:proofErr w:type="gramEnd"/>
+      <w:r>
+        <w:t xml:space="preserve"> currently just 20 reps, but will crank this up to 1000 eventually</w:t>
       </w:r>
     </w:p>
   </w:comment>
-  <w:comment w:id="4" w:author="Thomas Reed" w:date="2023-06-21T10:40:00Z" w:initials="TR">
+  <w:comment w:id="3" w:author="O'Sullivan, Ronan James" w:date="2023-07-03T13:20:00Z" w:initials="ORJ">
     <w:p>
       <w:pPr>
         <w:pStyle w:val="CommentText"/>
@@ -4536,11 +4645,28 @@
         <w:annotationRef/>
       </w:r>
       <w:r>
-        <w:t>Actually currently just 20 reps, but will crank this up to 1000 eventually</w:t>
-      </w:r>
+        <w:t xml:space="preserve">Could we just say “…and initial </w:t>
+      </w:r>
+      <w:r>
+        <w:rPr>
+          <w:i/>
+        </w:rPr>
+        <w:t>h2</w:t>
+      </w:r>
+      <w:r>
+        <w:t xml:space="preserve">….” </w:t>
+      </w:r>
+      <w:r>
+        <w:t xml:space="preserve">rather than making it sound like another </w:t>
+      </w:r>
+      <w:r>
+        <w:t>parameter?</w:t>
+      </w:r>
+      <w:bookmarkStart w:id="4" w:name="_GoBack"/>
+      <w:bookmarkEnd w:id="4"/>
     </w:p>
   </w:comment>
-  <w:comment w:id="6" w:author="Thomas Reed" w:date="2023-06-21T10:40:00Z" w:initials="TR">
+  <w:comment w:id="5" w:author="Thomas Reed" w:date="2023-06-21T10:40:00Z" w:initials="TR">
     <w:p>
       <w:pPr>
         <w:pStyle w:val="CommentText"/>
@@ -4551,8 +4677,13 @@
         </w:rPr>
         <w:annotationRef/>
       </w:r>
-      <w:r>
-        <w:t>Actually currently just 20 reps, but will crank this up to 1000 eventually</w:t>
+      <w:proofErr w:type="gramStart"/>
+      <w:r>
+        <w:t>Actually</w:t>
+      </w:r>
+      <w:proofErr w:type="gramEnd"/>
+      <w:r>
+        <w:t xml:space="preserve"> currently just 20 reps, but will crank this up to 1000 eventually</w:t>
       </w:r>
     </w:p>
   </w:comment>
@@ -4567,12 +4698,17 @@
         </w:rPr>
         <w:annotationRef/>
       </w:r>
-      <w:r>
-        <w:t>Actually currently just 20 reps, but will crank this up to 1000 eventually</w:t>
+      <w:proofErr w:type="gramStart"/>
+      <w:r>
+        <w:t>Actually</w:t>
+      </w:r>
+      <w:proofErr w:type="gramEnd"/>
+      <w:r>
+        <w:t xml:space="preserve"> currently just 20 reps, but will crank this up to 1000 eventually</w:t>
       </w:r>
     </w:p>
   </w:comment>
-  <w:comment w:id="8" w:author="Thomas Reed" w:date="2023-06-21T10:40:00Z" w:initials="TR">
+  <w:comment w:id="9" w:author="Thomas Reed" w:date="2023-06-21T10:40:00Z" w:initials="TR">
     <w:p>
       <w:pPr>
         <w:pStyle w:val="CommentText"/>
@@ -4583,8 +4719,55 @@
         </w:rPr>
         <w:annotationRef/>
       </w:r>
-      <w:r>
-        <w:t>Actually currently just 20 reps, but will crank this up to 1000 eventually</w:t>
+      <w:proofErr w:type="gramStart"/>
+      <w:r>
+        <w:t>Actually</w:t>
+      </w:r>
+      <w:proofErr w:type="gramEnd"/>
+      <w:r>
+        <w:t xml:space="preserve"> currently just 20 reps, but will crank this up to 1000 eventually</w:t>
+      </w:r>
+    </w:p>
+  </w:comment>
+  <w:comment w:id="10" w:author="Thomas Reed" w:date="2023-06-21T10:40:00Z" w:initials="TR">
+    <w:p>
+      <w:pPr>
+        <w:pStyle w:val="CommentText"/>
+      </w:pPr>
+      <w:r>
+        <w:rPr>
+          <w:rStyle w:val="CommentReference"/>
+        </w:rPr>
+        <w:annotationRef/>
+      </w:r>
+      <w:proofErr w:type="gramStart"/>
+      <w:r>
+        <w:t>Actually</w:t>
+      </w:r>
+      <w:proofErr w:type="gramEnd"/>
+      <w:r>
+        <w:t xml:space="preserve"> currently just 20 reps, but will crank this up to 1000 eventually</w:t>
+      </w:r>
+    </w:p>
+  </w:comment>
+  <w:comment w:id="11" w:author="Thomas Reed" w:date="2023-06-21T10:40:00Z" w:initials="TR">
+    <w:p>
+      <w:pPr>
+        <w:pStyle w:val="CommentText"/>
+      </w:pPr>
+      <w:r>
+        <w:rPr>
+          <w:rStyle w:val="CommentReference"/>
+        </w:rPr>
+        <w:annotationRef/>
+      </w:r>
+      <w:proofErr w:type="gramStart"/>
+      <w:r>
+        <w:t>Actually</w:t>
+      </w:r>
+      <w:proofErr w:type="gramEnd"/>
+      <w:r>
+        <w:t xml:space="preserve"> currently just 20 reps, but will crank this up to 1000 eventually</w:t>
       </w:r>
     </w:p>
   </w:comment>
@@ -4592,8 +4775,10 @@
 </file>
 
 <file path=word/commentsExtended.xml><?xml version="1.0" encoding="utf-8"?>
-<w15:commentsEx xmlns:wpc="http://schemas.microsoft.com/office/word/2010/wordprocessingCanvas" xmlns:cx="http://schemas.microsoft.com/office/drawing/2014/chartex" xmlns:cx1="http://schemas.microsoft.com/office/drawing/2015/9/8/chartex" xmlns:cx2="http://schemas.microsoft.com/office/drawing/2015/10/21/chartex" xmlns:cx3="http://schemas.microsoft.com/office/drawing/2016/5/9/chartex" xmlns:cx4="http://schemas.microsoft.com/office/drawing/2016/5/10/chartex" xmlns:cx5="http://schemas.microsoft.com/office/drawing/2016/5/11/chartex" xmlns:cx6="http://schemas.microsoft.com/office/drawing/2016/5/12/chartex" xmlns:cx7="http://schemas.microsoft.com/office/drawing/2016/5/13/chartex" xmlns:cx8="http://schemas.microsoft.com/office/drawing/2016/5/14/chartex" xmlns:mc="http://schemas.openxmlformats.org/markup-compatibility/2006" xmlns:aink="http://schemas.microsoft.com/office/drawing/2016/ink" xmlns:am3d="http://schemas.microsoft.com/office/drawing/2017/model3d" xmlns:o="urn:schemas-microsoft-com:office:office" xmlns:oel="http://schemas.microsoft.com/office/2019/extlst" xmlns:r="http://schemas.openxmlformats.org/officeDocument/2006/relationships" xmlns:m="http://schemas.openxmlformats.org/officeDocument/2006/math" xmlns:v="urn:schemas-microsoft-com:vml" xmlns:wp14="http://schemas.microsoft.com/office/word/2010/wordprocessingDrawing" xmlns:wp="http://schemas.openxmlformats.org/drawingml/2006/wordprocessingDrawing" xmlns:w10="urn:schemas-microsoft-com:office:word" xmlns:w="http://schemas.openxmlformats.org/wordprocessingml/2006/main" xmlns:w14="http://schemas.microsoft.com/office/word/2010/wordml" xmlns:w15="http://schemas.microsoft.com/office/word/2012/wordml" xmlns:w16cex="http://schemas.microsoft.com/office/word/2018/wordml/cex" xmlns:w16cid="http://schemas.microsoft.com/office/word/2016/wordml/cid" xmlns:w16="http://schemas.microsoft.com/office/word/2018/wordml" xmlns:w16du="http://schemas.microsoft.com/office/word/2023/wordml/word16du" xmlns:w16sdtdh="http://schemas.microsoft.com/office/word/2020/wordml/sdtdatahash" xmlns:w16se="http://schemas.microsoft.com/office/word/2015/wordml/symex" xmlns:wpg="http://schemas.microsoft.com/office/word/2010/wordprocessingGroup" xmlns:wpi="http://schemas.microsoft.com/office/word/2010/wordprocessingInk" xmlns:wne="http://schemas.microsoft.com/office/word/2006/wordml" xmlns:wps="http://schemas.microsoft.com/office/word/2010/wordprocessingShape" mc:Ignorable="w14 w15 w16se w16cid w16 w16cex w16sdtdh wp14">
+<w15:commentsEx xmlns:wpc="http://schemas.microsoft.com/office/word/2010/wordprocessingCanvas" xmlns:cx="http://schemas.microsoft.com/office/drawing/2014/chartex" xmlns:cx1="http://schemas.microsoft.com/office/drawing/2015/9/8/chartex" xmlns:cx2="http://schemas.microsoft.com/office/drawing/2015/10/21/chartex" xmlns:cx3="http://schemas.microsoft.com/office/drawing/2016/5/9/chartex" xmlns:cx4="http://schemas.microsoft.com/office/drawing/2016/5/10/chartex" xmlns:cx5="http://schemas.microsoft.com/office/drawing/2016/5/11/chartex" xmlns:cx6="http://schemas.microsoft.com/office/drawing/2016/5/12/chartex" xmlns:cx7="http://schemas.microsoft.com/office/drawing/2016/5/13/chartex" xmlns:cx8="http://schemas.microsoft.com/office/drawing/2016/5/14/chartex" xmlns:mc="http://schemas.openxmlformats.org/markup-compatibility/2006" xmlns:aink="http://schemas.microsoft.com/office/drawing/2016/ink" xmlns:am3d="http://schemas.microsoft.com/office/drawing/2017/model3d" xmlns:o="urn:schemas-microsoft-com:office:office" xmlns:r="http://schemas.openxmlformats.org/officeDocument/2006/relationships" xmlns:m="http://schemas.openxmlformats.org/officeDocument/2006/math" xmlns:v="urn:schemas-microsoft-com:vml" xmlns:wp14="http://schemas.microsoft.com/office/word/2010/wordprocessingDrawing" xmlns:wp="http://schemas.openxmlformats.org/drawingml/2006/wordprocessingDrawing" xmlns:w10="urn:schemas-microsoft-com:office:word" xmlns:w="http://schemas.openxmlformats.org/wordprocessingml/2006/main" xmlns:w14="http://schemas.microsoft.com/office/word/2010/wordml" xmlns:w15="http://schemas.microsoft.com/office/word/2012/wordml" xmlns:w16cid="http://schemas.microsoft.com/office/word/2016/wordml/cid" xmlns:w16se="http://schemas.microsoft.com/office/word/2015/wordml/symex" xmlns:wpg="http://schemas.microsoft.com/office/word/2010/wordprocessingGroup" xmlns:wpi="http://schemas.microsoft.com/office/word/2010/wordprocessingInk" xmlns:wne="http://schemas.microsoft.com/office/word/2006/wordml" xmlns:wps="http://schemas.microsoft.com/office/word/2010/wordprocessingShape" mc:Ignorable="w14 w15 w16se w16cid wp14">
+  <w15:commentEx w15:paraId="13F0586A" w15:done="0"/>
   <w15:commentEx w15:paraId="3800DBA5" w15:done="0"/>
+  <w15:commentEx w15:paraId="6ED9F25A" w15:done="0"/>
   <w15:commentEx w15:paraId="5B90F008" w15:done="0"/>
   <w15:commentEx w15:paraId="7232AEEB" w15:done="0"/>
   <w15:commentEx w15:paraId="7E312120" w15:done="0"/>
@@ -4614,8 +4799,10 @@
 </file>
 
 <file path=word/commentsIds.xml><?xml version="1.0" encoding="utf-8"?>
-<w16cid:commentsIds xmlns:wpc="http://schemas.microsoft.com/office/word/2010/wordprocessingCanvas" xmlns:cx="http://schemas.microsoft.com/office/drawing/2014/chartex" xmlns:cx1="http://schemas.microsoft.com/office/drawing/2015/9/8/chartex" xmlns:cx2="http://schemas.microsoft.com/office/drawing/2015/10/21/chartex" xmlns:cx3="http://schemas.microsoft.com/office/drawing/2016/5/9/chartex" xmlns:cx4="http://schemas.microsoft.com/office/drawing/2016/5/10/chartex" xmlns:cx5="http://schemas.microsoft.com/office/drawing/2016/5/11/chartex" xmlns:cx6="http://schemas.microsoft.com/office/drawing/2016/5/12/chartex" xmlns:cx7="http://schemas.microsoft.com/office/drawing/2016/5/13/chartex" xmlns:cx8="http://schemas.microsoft.com/office/drawing/2016/5/14/chartex" xmlns:mc="http://schemas.openxmlformats.org/markup-compatibility/2006" xmlns:aink="http://schemas.microsoft.com/office/drawing/2016/ink" xmlns:am3d="http://schemas.microsoft.com/office/drawing/2017/model3d" xmlns:o="urn:schemas-microsoft-com:office:office" xmlns:oel="http://schemas.microsoft.com/office/2019/extlst" xmlns:r="http://schemas.openxmlformats.org/officeDocument/2006/relationships" xmlns:m="http://schemas.openxmlformats.org/officeDocument/2006/math" xmlns:v="urn:schemas-microsoft-com:vml" xmlns:wp14="http://schemas.microsoft.com/office/word/2010/wordprocessingDrawing" xmlns:wp="http://schemas.openxmlformats.org/drawingml/2006/wordprocessingDrawing" xmlns:w10="urn:schemas-microsoft-com:office:word" xmlns:w="http://schemas.openxmlformats.org/wordprocessingml/2006/main" xmlns:w14="http://schemas.microsoft.com/office/word/2010/wordml" xmlns:w15="http://schemas.microsoft.com/office/word/2012/wordml" xmlns:w16cex="http://schemas.microsoft.com/office/word/2018/wordml/cex" xmlns:w16cid="http://schemas.microsoft.com/office/word/2016/wordml/cid" xmlns:w16="http://schemas.microsoft.com/office/word/2018/wordml" xmlns:w16du="http://schemas.microsoft.com/office/word/2023/wordml/word16du" xmlns:w16sdtdh="http://schemas.microsoft.com/office/word/2020/wordml/sdtdatahash" xmlns:w16se="http://schemas.microsoft.com/office/word/2015/wordml/symex" xmlns:wpg="http://schemas.microsoft.com/office/word/2010/wordprocessingGroup" xmlns:wpi="http://schemas.microsoft.com/office/word/2010/wordprocessingInk" xmlns:wne="http://schemas.microsoft.com/office/word/2006/wordml" xmlns:wps="http://schemas.microsoft.com/office/word/2010/wordprocessingShape" mc:Ignorable="w14 w15 w16se w16cid w16 w16cex w16sdtdh wp14">
+<w16cid:commentsIds xmlns:wpc="http://schemas.microsoft.com/office/word/2010/wordprocessingCanvas" xmlns:cx="http://schemas.microsoft.com/office/drawing/2014/chartex" xmlns:cx1="http://schemas.microsoft.com/office/drawing/2015/9/8/chartex" xmlns:cx2="http://schemas.microsoft.com/office/drawing/2015/10/21/chartex" xmlns:cx3="http://schemas.microsoft.com/office/drawing/2016/5/9/chartex" xmlns:cx4="http://schemas.microsoft.com/office/drawing/2016/5/10/chartex" xmlns:cx5="http://schemas.microsoft.com/office/drawing/2016/5/11/chartex" xmlns:cx6="http://schemas.microsoft.com/office/drawing/2016/5/12/chartex" xmlns:cx7="http://schemas.microsoft.com/office/drawing/2016/5/13/chartex" xmlns:cx8="http://schemas.microsoft.com/office/drawing/2016/5/14/chartex" xmlns:mc="http://schemas.openxmlformats.org/markup-compatibility/2006" xmlns:aink="http://schemas.microsoft.com/office/drawing/2016/ink" xmlns:am3d="http://schemas.microsoft.com/office/drawing/2017/model3d" xmlns:o="urn:schemas-microsoft-com:office:office" xmlns:r="http://schemas.openxmlformats.org/officeDocument/2006/relationships" xmlns:m="http://schemas.openxmlformats.org/officeDocument/2006/math" xmlns:v="urn:schemas-microsoft-com:vml" xmlns:wp14="http://schemas.microsoft.com/office/word/2010/wordprocessingDrawing" xmlns:wp="http://schemas.openxmlformats.org/drawingml/2006/wordprocessingDrawing" xmlns:w10="urn:schemas-microsoft-com:office:word" xmlns:w="http://schemas.openxmlformats.org/wordprocessingml/2006/main" xmlns:w14="http://schemas.microsoft.com/office/word/2010/wordml" xmlns:w15="http://schemas.microsoft.com/office/word/2012/wordml" xmlns:w16cid="http://schemas.microsoft.com/office/word/2016/wordml/cid" xmlns:w16se="http://schemas.microsoft.com/office/word/2015/wordml/symex" xmlns:wpg="http://schemas.microsoft.com/office/word/2010/wordprocessingGroup" xmlns:wpi="http://schemas.microsoft.com/office/word/2010/wordprocessingInk" xmlns:wne="http://schemas.microsoft.com/office/word/2006/wordml" xmlns:wps="http://schemas.microsoft.com/office/word/2010/wordprocessingShape" mc:Ignorable="w14 w15 w16se w16cid wp14">
+  <w16cid:commentId w16cid:paraId="13F0586A" w16cid:durableId="284D48A2"/>
   <w16cid:commentId w16cid:paraId="3800DBA5" w16cid:durableId="283D5216"/>
+  <w16cid:commentId w16cid:paraId="6ED9F25A" w16cid:durableId="284D49A1"/>
   <w16cid:commentId w16cid:paraId="5B90F008" w16cid:durableId="283E7A48"/>
   <w16cid:commentId w16cid:paraId="7232AEEB" w16cid:durableId="284016E5"/>
   <w16cid:commentId w16cid:paraId="7E312120" w16cid:durableId="2843D9FF"/>
@@ -4625,7 +4812,10 @@
 </file>
 
 <file path=word/people.xml><?xml version="1.0" encoding="utf-8"?>
-<w15:people xmlns:wpc="http://schemas.microsoft.com/office/word/2010/wordprocessingCanvas" xmlns:cx="http://schemas.microsoft.com/office/drawing/2014/chartex" xmlns:cx1="http://schemas.microsoft.com/office/drawing/2015/9/8/chartex" xmlns:cx2="http://schemas.microsoft.com/office/drawing/2015/10/21/chartex" xmlns:cx3="http://schemas.microsoft.com/office/drawing/2016/5/9/chartex" xmlns:cx4="http://schemas.microsoft.com/office/drawing/2016/5/10/chartex" xmlns:cx5="http://schemas.microsoft.com/office/drawing/2016/5/11/chartex" xmlns:cx6="http://schemas.microsoft.com/office/drawing/2016/5/12/chartex" xmlns:cx7="http://schemas.microsoft.com/office/drawing/2016/5/13/chartex" xmlns:cx8="http://schemas.microsoft.com/office/drawing/2016/5/14/chartex" xmlns:mc="http://schemas.openxmlformats.org/markup-compatibility/2006" xmlns:aink="http://schemas.microsoft.com/office/drawing/2016/ink" xmlns:am3d="http://schemas.microsoft.com/office/drawing/2017/model3d" xmlns:o="urn:schemas-microsoft-com:office:office" xmlns:oel="http://schemas.microsoft.com/office/2019/extlst" xmlns:r="http://schemas.openxmlformats.org/officeDocument/2006/relationships" xmlns:m="http://schemas.openxmlformats.org/officeDocument/2006/math" xmlns:v="urn:schemas-microsoft-com:vml" xmlns:wp14="http://schemas.microsoft.com/office/word/2010/wordprocessingDrawing" xmlns:wp="http://schemas.openxmlformats.org/drawingml/2006/wordprocessingDrawing" xmlns:w10="urn:schemas-microsoft-com:office:word" xmlns:w="http://schemas.openxmlformats.org/wordprocessingml/2006/main" xmlns:w14="http://schemas.microsoft.com/office/word/2010/wordml" xmlns:w15="http://schemas.microsoft.com/office/word/2012/wordml" xmlns:w16cex="http://schemas.microsoft.com/office/word/2018/wordml/cex" xmlns:w16cid="http://schemas.microsoft.com/office/word/2016/wordml/cid" xmlns:w16="http://schemas.microsoft.com/office/word/2018/wordml" xmlns:w16du="http://schemas.microsoft.com/office/word/2023/wordml/word16du" xmlns:w16sdtdh="http://schemas.microsoft.com/office/word/2020/wordml/sdtdatahash" xmlns:w16se="http://schemas.microsoft.com/office/word/2015/wordml/symex" xmlns:wpg="http://schemas.microsoft.com/office/word/2010/wordprocessingGroup" xmlns:wpi="http://schemas.microsoft.com/office/word/2010/wordprocessingInk" xmlns:wne="http://schemas.microsoft.com/office/word/2006/wordml" xmlns:wps="http://schemas.microsoft.com/office/word/2010/wordprocessingShape" mc:Ignorable="w14 w15 w16se w16cid w16 w16cex w16sdtdh wp14">
+<w15:people xmlns:wpc="http://schemas.microsoft.com/office/word/2010/wordprocessingCanvas" xmlns:cx="http://schemas.microsoft.com/office/drawing/2014/chartex" xmlns:cx1="http://schemas.microsoft.com/office/drawing/2015/9/8/chartex" xmlns:cx2="http://schemas.microsoft.com/office/drawing/2015/10/21/chartex" xmlns:cx3="http://schemas.microsoft.com/office/drawing/2016/5/9/chartex" xmlns:cx4="http://schemas.microsoft.com/office/drawing/2016/5/10/chartex" xmlns:cx5="http://schemas.microsoft.com/office/drawing/2016/5/11/chartex" xmlns:cx6="http://schemas.microsoft.com/office/drawing/2016/5/12/chartex" xmlns:cx7="http://schemas.microsoft.com/office/drawing/2016/5/13/chartex" xmlns:cx8="http://schemas.microsoft.com/office/drawing/2016/5/14/chartex" xmlns:mc="http://schemas.openxmlformats.org/markup-compatibility/2006" xmlns:aink="http://schemas.microsoft.com/office/drawing/2016/ink" xmlns:am3d="http://schemas.microsoft.com/office/drawing/2017/model3d" xmlns:o="urn:schemas-microsoft-com:office:office" xmlns:r="http://schemas.openxmlformats.org/officeDocument/2006/relationships" xmlns:m="http://schemas.openxmlformats.org/officeDocument/2006/math" xmlns:v="urn:schemas-microsoft-com:vml" xmlns:wp14="http://schemas.microsoft.com/office/word/2010/wordprocessingDrawing" xmlns:wp="http://schemas.openxmlformats.org/drawingml/2006/wordprocessingDrawing" xmlns:w10="urn:schemas-microsoft-com:office:word" xmlns:w="http://schemas.openxmlformats.org/wordprocessingml/2006/main" xmlns:w14="http://schemas.microsoft.com/office/word/2010/wordml" xmlns:w15="http://schemas.microsoft.com/office/word/2012/wordml" xmlns:w16cid="http://schemas.microsoft.com/office/word/2016/wordml/cid" xmlns:w16se="http://schemas.microsoft.com/office/word/2015/wordml/symex" xmlns:wpg="http://schemas.microsoft.com/office/word/2010/wordprocessingGroup" xmlns:wpi="http://schemas.microsoft.com/office/word/2010/wordprocessingInk" xmlns:wne="http://schemas.microsoft.com/office/word/2006/wordml" xmlns:wps="http://schemas.microsoft.com/office/word/2010/wordprocessingShape" mc:Ignorable="w14 w15 w16se w16cid wp14">
+  <w15:person w15:author="O'Sullivan, Ronan James">
+    <w15:presenceInfo w15:providerId="AD" w15:userId="S-1-5-21-16020293-282541685-632688529-463093"/>
+  </w15:person>
   <w15:person w15:author="Thomas Reed">
     <w15:presenceInfo w15:providerId="AD" w15:userId="S::treed@ucc.ie::23e47013-11bb-41a6-9937-9615cd3a16d8"/>
   </w15:person>
@@ -4633,7 +4823,7 @@
 </file>
 
 <file path=word/styles.xml><?xml version="1.0" encoding="utf-8"?>
-<w:styles xmlns:mc="http://schemas.openxmlformats.org/markup-compatibility/2006" xmlns:r="http://schemas.openxmlformats.org/officeDocument/2006/relationships" xmlns:w="http://schemas.openxmlformats.org/wordprocessingml/2006/main" xmlns:w14="http://schemas.microsoft.com/office/word/2010/wordml" xmlns:w15="http://schemas.microsoft.com/office/word/2012/wordml" xmlns:w16cex="http://schemas.microsoft.com/office/word/2018/wordml/cex" xmlns:w16cid="http://schemas.microsoft.com/office/word/2016/wordml/cid" xmlns:w16="http://schemas.microsoft.com/office/word/2018/wordml" xmlns:w16sdtdh="http://schemas.microsoft.com/office/word/2020/wordml/sdtdatahash" xmlns:w16se="http://schemas.microsoft.com/office/word/2015/wordml/symex" mc:Ignorable="w14 w15 w16se w16cid w16 w16cex w16sdtdh">
+<w:styles xmlns:mc="http://schemas.openxmlformats.org/markup-compatibility/2006" xmlns:r="http://schemas.openxmlformats.org/officeDocument/2006/relationships" xmlns:w="http://schemas.openxmlformats.org/wordprocessingml/2006/main" xmlns:w14="http://schemas.microsoft.com/office/word/2010/wordml" xmlns:w15="http://schemas.microsoft.com/office/word/2012/wordml" xmlns:w16cid="http://schemas.microsoft.com/office/word/2016/wordml/cid" xmlns:w16se="http://schemas.microsoft.com/office/word/2015/wordml/symex" mc:Ignorable="w14 w15 w16se w16cid">
   <w:docDefaults>
     <w:rPrDefault>
       <w:rPr>
@@ -4651,7 +4841,7 @@
       </w:pPr>
     </w:pPrDefault>
   </w:docDefaults>
-  <w:latentStyles w:defLockedState="0" w:defUIPriority="99" w:defSemiHidden="0" w:defUnhideWhenUsed="0" w:defQFormat="0" w:count="376">
+  <w:latentStyles w:defLockedState="0" w:defUIPriority="99" w:defSemiHidden="0" w:defUnhideWhenUsed="0" w:defQFormat="0" w:count="375">
     <w:lsdException w:name="Normal" w:uiPriority="0" w:qFormat="1"/>
     <w:lsdException w:name="heading 1" w:uiPriority="9" w:qFormat="1"/>
     <w:lsdException w:name="heading 2" w:semiHidden="1" w:uiPriority="9" w:unhideWhenUsed="1" w:qFormat="1"/>
@@ -5027,7 +5217,6 @@
     <w:lsdException w:name="Smart Hyperlink" w:semiHidden="1" w:unhideWhenUsed="1"/>
     <w:lsdException w:name="Hashtag" w:semiHidden="1" w:unhideWhenUsed="1"/>
     <w:lsdException w:name="Unresolved Mention" w:semiHidden="1" w:unhideWhenUsed="1"/>
-    <w:lsdException w:name="Smart Link" w:semiHidden="1" w:unhideWhenUsed="1"/>
   </w:latentStyles>
   <w:style w:type="paragraph" w:default="1" w:styleId="Normal">
     <w:name w:val="Normal"/>
@@ -5134,6 +5323,36 @@
     <w:rsid w:val="00F97799"/>
     <w:rPr>
       <w:color w:val="808080"/>
+    </w:rPr>
+  </w:style>
+  <w:style w:type="paragraph" w:styleId="BalloonText">
+    <w:name w:val="Balloon Text"/>
+    <w:basedOn w:val="Normal"/>
+    <w:link w:val="BalloonTextChar"/>
+    <w:uiPriority w:val="99"/>
+    <w:semiHidden/>
+    <w:unhideWhenUsed/>
+    <w:rsid w:val="003D41A3"/>
+    <w:pPr>
+      <w:spacing w:after="0" w:line="240" w:lineRule="auto"/>
+    </w:pPr>
+    <w:rPr>
+      <w:rFonts w:ascii="Segoe UI" w:hAnsi="Segoe UI" w:cs="Segoe UI"/>
+      <w:sz w:val="18"/>
+      <w:szCs w:val="18"/>
+    </w:rPr>
+  </w:style>
+  <w:style w:type="character" w:customStyle="1" w:styleId="BalloonTextChar">
+    <w:name w:val="Balloon Text Char"/>
+    <w:basedOn w:val="DefaultParagraphFont"/>
+    <w:link w:val="BalloonText"/>
+    <w:uiPriority w:val="99"/>
+    <w:semiHidden/>
+    <w:rsid w:val="003D41A3"/>
+    <w:rPr>
+      <w:rFonts w:ascii="Segoe UI" w:hAnsi="Segoe UI" w:cs="Segoe UI"/>
+      <w:sz w:val="18"/>
+      <w:szCs w:val="18"/>
     </w:rPr>
   </w:style>
 </w:styles>
@@ -5439,7 +5658,7 @@
 </file>
 
 <file path=customXml/itemProps1.xml><?xml version="1.0" encoding="utf-8"?>
-<ds:datastoreItem xmlns:ds="http://schemas.openxmlformats.org/officeDocument/2006/customXml" ds:itemID="{C4427743-655B-44C3-A5C3-E29180A5E76F}">
+<ds:datastoreItem xmlns:ds="http://schemas.openxmlformats.org/officeDocument/2006/customXml" ds:itemID="{6A44FD74-5F83-4808-B992-61E2890A66B7}">
   <ds:schemaRefs>
     <ds:schemaRef ds:uri="http://schemas.openxmlformats.org/officeDocument/2006/bibliography"/>
   </ds:schemaRefs>

</xml_diff>

<commit_message>
Added a potential title
</commit_message>
<xml_diff>
--- a/Drafts/Draft 1/Soft_selection_salmonids_Figures.docx
+++ b/Drafts/Draft 1/Soft_selection_salmonids_Figures.docx
@@ -96,7 +96,7 @@
         </w:rPr>
         <w:t xml:space="preserve">Fig.1 </w:t>
       </w:r>
-      <w:bookmarkStart w:id="1" w:name="_Hlk138242499"/>
+      <w:bookmarkStart w:id="2" w:name="_Hlk138242499"/>
       <w:r>
         <w:rPr>
           <w:rFonts w:ascii="Times New Roman" w:hAnsi="Times New Roman" w:cs="Times New Roman"/>
@@ -292,20 +292,20 @@
         </w:rPr>
         <w:t xml:space="preserve"> Mean and 95% confidence intervals (grey ribbons) across </w:t>
       </w:r>
-      <w:commentRangeStart w:id="2"/>
+      <w:commentRangeStart w:id="3"/>
       <w:r>
         <w:rPr>
           <w:rFonts w:ascii="Times New Roman" w:eastAsiaTheme="minorEastAsia" w:hAnsi="Times New Roman" w:cs="Times New Roman"/>
         </w:rPr>
         <w:t>1000</w:t>
       </w:r>
-      <w:commentRangeEnd w:id="2"/>
+      <w:commentRangeEnd w:id="3"/>
       <w:r>
         <w:rPr>
           <w:rStyle w:val="CommentReference"/>
           <w:rFonts w:ascii="Times New Roman" w:hAnsi="Times New Roman" w:cs="Times New Roman"/>
         </w:rPr>
-        <w:commentReference w:id="2"/>
+        <w:commentReference w:id="3"/>
       </w:r>
       <w:r>
         <w:rPr>
@@ -464,7 +464,7 @@
         </w:rPr>
         <w:t>.</w:t>
       </w:r>
-      <w:bookmarkEnd w:id="1"/>
+      <w:bookmarkEnd w:id="2"/>
       <w:r>
         <w:rPr>
           <w:rFonts w:ascii="Times New Roman" w:eastAsiaTheme="minorEastAsia" w:hAnsi="Times New Roman" w:cs="Times New Roman"/>
@@ -872,7 +872,7 @@
         </w:rPr>
         <w:t xml:space="preserve"> and </w:t>
       </w:r>
-      <w:commentRangeStart w:id="3"/>
+      <w:commentRangeStart w:id="4"/>
       <m:oMath>
         <m:sSup>
           <m:sSupPr>
@@ -923,12 +923,12 @@
         </w:rPr>
         <w:t xml:space="preserve">= </w:t>
       </w:r>
-      <w:commentRangeEnd w:id="3"/>
+      <w:commentRangeEnd w:id="4"/>
       <w:r>
         <w:rPr>
           <w:rStyle w:val="CommentReference"/>
         </w:rPr>
-        <w:commentReference w:id="3"/>
+        <w:commentReference w:id="4"/>
       </w:r>
       <w:r>
         <w:rPr>
@@ -4611,8 +4611,26 @@
         <w:t>Legend can be made prettier.</w:t>
       </w:r>
     </w:p>
+    <w:p>
+      <w:pPr>
+        <w:pStyle w:val="CommentText"/>
+      </w:pPr>
+    </w:p>
+    <w:p>
+      <w:pPr>
+        <w:pStyle w:val="CommentText"/>
+      </w:pPr>
+      <w:r>
+        <w:t>I can take care of this</w:t>
+      </w:r>
+      <w:r>
+        <w:t>!</w:t>
+      </w:r>
+      <w:bookmarkStart w:id="1" w:name="_GoBack"/>
+      <w:bookmarkEnd w:id="1"/>
+    </w:p>
   </w:comment>
-  <w:comment w:id="2" w:author="Thomas Reed" w:date="2023-06-21T10:40:00Z" w:initials="TR">
+  <w:comment w:id="3" w:author="Thomas Reed" w:date="2023-06-21T10:40:00Z" w:initials="TR">
     <w:p>
       <w:pPr>
         <w:pStyle w:val="CommentText"/>
@@ -4633,7 +4651,7 @@
       </w:r>
     </w:p>
   </w:comment>
-  <w:comment w:id="3" w:author="O'Sullivan, Ronan James" w:date="2023-07-03T13:20:00Z" w:initials="ORJ">
+  <w:comment w:id="4" w:author="O'Sullivan, Ronan James" w:date="2023-07-03T13:20:00Z" w:initials="ORJ">
     <w:p>
       <w:pPr>
         <w:pStyle w:val="CommentText"/>
@@ -4654,16 +4672,8 @@
         <w:t>h2</w:t>
       </w:r>
       <w:r>
-        <w:t xml:space="preserve">….” </w:t>
-      </w:r>
-      <w:r>
-        <w:t xml:space="preserve">rather than making it sound like another </w:t>
-      </w:r>
-      <w:r>
-        <w:t>parameter?</w:t>
-      </w:r>
-      <w:bookmarkStart w:id="4" w:name="_GoBack"/>
-      <w:bookmarkEnd w:id="4"/>
+        <w:t>….” rather than making it sound like another parameter?</w:t>
+      </w:r>
     </w:p>
   </w:comment>
   <w:comment w:id="5" w:author="Thomas Reed" w:date="2023-06-21T10:40:00Z" w:initials="TR">
@@ -5658,7 +5668,7 @@
 </file>
 
 <file path=customXml/itemProps1.xml><?xml version="1.0" encoding="utf-8"?>
-<ds:datastoreItem xmlns:ds="http://schemas.openxmlformats.org/officeDocument/2006/customXml" ds:itemID="{6A44FD74-5F83-4808-B992-61E2890A66B7}">
+<ds:datastoreItem xmlns:ds="http://schemas.openxmlformats.org/officeDocument/2006/customXml" ds:itemID="{9CF8486D-7A00-4CF1-BED0-D34BB99E49A2}">
   <ds:schemaRefs>
     <ds:schemaRef ds:uri="http://schemas.openxmlformats.org/officeDocument/2006/bibliography"/>
   </ds:schemaRefs>

</xml_diff>

<commit_message>
Ronan's edits to Draft 1
</commit_message>
<xml_diff>
--- a/Drafts/Draft 1/Soft_selection_salmonids_Figures.docx
+++ b/Drafts/Draft 1/Soft_selection_salmonids_Figures.docx
@@ -6,24 +6,27 @@
       <w:pPr>
         <w:jc w:val="both"/>
         <w:rPr>
-          <w:rFonts w:ascii="Times New Roman" w:hAnsi="Times New Roman" w:cs="Times New Roman"/>
-        </w:rPr>
-      </w:pPr>
-      <w:r>
-        <w:rPr>
-          <w:rFonts w:ascii="Times New Roman" w:hAnsi="Times New Roman" w:cs="Times New Roman"/>
-        </w:rPr>
-        <w:t>Figure 1</w:t>
-      </w:r>
-    </w:p>
-    <w:p>
-      <w:pPr>
-        <w:jc w:val="both"/>
-        <w:rPr>
-          <w:rFonts w:ascii="Times New Roman" w:hAnsi="Times New Roman" w:cs="Times New Roman"/>
-        </w:rPr>
-      </w:pPr>
-      <w:commentRangeStart w:id="0"/>
+          <w:del w:id="0" w:author="O'Sullivan, Ronan James" w:date="2023-07-11T11:04:00Z"/>
+          <w:rFonts w:ascii="Times New Roman" w:hAnsi="Times New Roman" w:cs="Times New Roman"/>
+        </w:rPr>
+      </w:pPr>
+      <w:del w:id="1" w:author="O'Sullivan, Ronan James" w:date="2023-07-11T11:04:00Z">
+        <w:r>
+          <w:rPr>
+            <w:rFonts w:ascii="Times New Roman" w:hAnsi="Times New Roman" w:cs="Times New Roman"/>
+          </w:rPr>
+          <w:delText>Figure 1</w:delText>
+        </w:r>
+      </w:del>
+    </w:p>
+    <w:p>
+      <w:pPr>
+        <w:jc w:val="both"/>
+        <w:rPr>
+          <w:rFonts w:ascii="Times New Roman" w:hAnsi="Times New Roman" w:cs="Times New Roman"/>
+        </w:rPr>
+      </w:pPr>
+      <w:commentRangeStart w:id="2"/>
       <w:r>
         <w:rPr>
           <w:rFonts w:ascii="Times New Roman" w:hAnsi="Times New Roman" w:cs="Times New Roman"/>
@@ -75,12 +78,12 @@
           </wp:inline>
         </w:drawing>
       </w:r>
-      <w:commentRangeEnd w:id="0"/>
+      <w:commentRangeEnd w:id="2"/>
       <w:r>
         <w:rPr>
           <w:rStyle w:val="CommentReference"/>
         </w:rPr>
-        <w:commentReference w:id="0"/>
+        <w:commentReference w:id="2"/>
       </w:r>
     </w:p>
     <w:p>
@@ -96,7 +99,7 @@
         </w:rPr>
         <w:t xml:space="preserve">Fig.1 </w:t>
       </w:r>
-      <w:bookmarkStart w:id="2" w:name="_Hlk138242499"/>
+      <w:bookmarkStart w:id="3" w:name="_Hlk138242499"/>
       <w:r>
         <w:rPr>
           <w:rFonts w:ascii="Times New Roman" w:hAnsi="Times New Roman" w:cs="Times New Roman"/>
@@ -292,20 +295,20 @@
         </w:rPr>
         <w:t xml:space="preserve"> Mean and 95% confidence intervals (grey ribbons) across </w:t>
       </w:r>
-      <w:commentRangeStart w:id="3"/>
+      <w:commentRangeStart w:id="4"/>
       <w:r>
         <w:rPr>
           <w:rFonts w:ascii="Times New Roman" w:eastAsiaTheme="minorEastAsia" w:hAnsi="Times New Roman" w:cs="Times New Roman"/>
         </w:rPr>
         <w:t>1000</w:t>
       </w:r>
-      <w:commentRangeEnd w:id="3"/>
+      <w:commentRangeEnd w:id="4"/>
       <w:r>
         <w:rPr>
           <w:rStyle w:val="CommentReference"/>
           <w:rFonts w:ascii="Times New Roman" w:hAnsi="Times New Roman" w:cs="Times New Roman"/>
         </w:rPr>
-        <w:commentReference w:id="3"/>
+        <w:commentReference w:id="4"/>
       </w:r>
       <w:r>
         <w:rPr>
@@ -464,7 +467,7 @@
         </w:rPr>
         <w:t>.</w:t>
       </w:r>
-      <w:bookmarkEnd w:id="2"/>
+      <w:bookmarkEnd w:id="3"/>
       <w:r>
         <w:rPr>
           <w:rFonts w:ascii="Times New Roman" w:eastAsiaTheme="minorEastAsia" w:hAnsi="Times New Roman" w:cs="Times New Roman"/>
@@ -658,16 +661,19 @@
       <w:pPr>
         <w:jc w:val="both"/>
         <w:rPr>
-          <w:rFonts w:ascii="Times New Roman" w:hAnsi="Times New Roman" w:cs="Times New Roman"/>
-        </w:rPr>
-      </w:pPr>
-      <w:r>
-        <w:rPr>
-          <w:rFonts w:ascii="Times New Roman" w:hAnsi="Times New Roman" w:cs="Times New Roman"/>
-        </w:rPr>
-        <w:lastRenderedPageBreak/>
-        <w:t>Figure 2</w:t>
-      </w:r>
+          <w:del w:id="5" w:author="O'Sullivan, Ronan James" w:date="2023-07-11T11:14:00Z"/>
+          <w:rFonts w:ascii="Times New Roman" w:hAnsi="Times New Roman" w:cs="Times New Roman"/>
+        </w:rPr>
+      </w:pPr>
+      <w:del w:id="6" w:author="O'Sullivan, Ronan James" w:date="2023-07-11T11:14:00Z">
+        <w:r>
+          <w:rPr>
+            <w:rFonts w:ascii="Times New Roman" w:hAnsi="Times New Roman" w:cs="Times New Roman"/>
+          </w:rPr>
+          <w:lastRenderedPageBreak/>
+          <w:delText>Figure 2</w:delText>
+        </w:r>
+      </w:del>
     </w:p>
     <w:p>
       <w:pPr>
@@ -872,7 +878,7 @@
         </w:rPr>
         <w:t xml:space="preserve"> and </w:t>
       </w:r>
-      <w:commentRangeStart w:id="4"/>
+      <w:commentRangeStart w:id="7"/>
       <m:oMath>
         <m:sSup>
           <m:sSupPr>
@@ -923,12 +929,12 @@
         </w:rPr>
         <w:t xml:space="preserve">= </w:t>
       </w:r>
-      <w:commentRangeEnd w:id="4"/>
+      <w:commentRangeEnd w:id="7"/>
       <w:r>
         <w:rPr>
           <w:rStyle w:val="CommentReference"/>
         </w:rPr>
-        <w:commentReference w:id="4"/>
+        <w:commentReference w:id="7"/>
       </w:r>
       <w:r>
         <w:rPr>
@@ -943,20 +949,20 @@
         </w:rPr>
         <w:t xml:space="preserve">. Mean and 95% confidence intervals (grey ribbons) across </w:t>
       </w:r>
-      <w:commentRangeStart w:id="5"/>
+      <w:commentRangeStart w:id="8"/>
       <w:r>
         <w:rPr>
           <w:rFonts w:ascii="Times New Roman" w:eastAsiaTheme="minorEastAsia" w:hAnsi="Times New Roman" w:cs="Times New Roman"/>
         </w:rPr>
         <w:t>1000</w:t>
       </w:r>
-      <w:commentRangeEnd w:id="5"/>
+      <w:commentRangeEnd w:id="8"/>
       <w:r>
         <w:rPr>
           <w:rStyle w:val="CommentReference"/>
           <w:rFonts w:ascii="Times New Roman" w:hAnsi="Times New Roman" w:cs="Times New Roman"/>
         </w:rPr>
-        <w:commentReference w:id="5"/>
+        <w:commentReference w:id="8"/>
       </w:r>
       <w:r>
         <w:rPr>
@@ -1030,20 +1036,52 @@
         <w:rPr>
           <w:rFonts w:ascii="Times New Roman" w:hAnsi="Times New Roman" w:cs="Times New Roman"/>
         </w:rPr>
-        <w:t>) over time.</w:t>
-      </w:r>
-      <w:r>
-        <w:rPr>
-          <w:rFonts w:ascii="Times New Roman" w:eastAsiaTheme="minorEastAsia" w:hAnsi="Times New Roman" w:cs="Times New Roman"/>
-        </w:rPr>
-        <w:t xml:space="preserve"> </w:t>
-      </w:r>
-      <w:r>
-        <w:rPr>
-          <w:rFonts w:ascii="Times New Roman" w:eastAsiaTheme="minorEastAsia" w:hAnsi="Times New Roman" w:cs="Times New Roman"/>
-        </w:rPr>
-        <w:t xml:space="preserve"> </w:t>
-      </w:r>
+        <w:t>) over time</w:t>
+      </w:r>
+      <w:ins w:id="9" w:author="O'Sullivan, Ronan James" w:date="2023-07-11T11:15:00Z">
+        <w:r>
+          <w:rPr>
+            <w:rFonts w:ascii="Times New Roman" w:hAnsi="Times New Roman" w:cs="Times New Roman"/>
+          </w:rPr>
+          <w:t xml:space="preserve"> where the dashed line represents e</w:t>
+        </w:r>
+      </w:ins>
+      <w:ins w:id="10" w:author="O'Sullivan, Ronan James" w:date="2023-07-11T11:16:00Z">
+        <w:r>
+          <w:rPr>
+            <w:rFonts w:ascii="Times New Roman" w:hAnsi="Times New Roman" w:cs="Times New Roman"/>
+          </w:rPr>
+          <w:t>xact population replacement (i.e. no increase/decrease between generations)</w:t>
+        </w:r>
+      </w:ins>
+      <w:r>
+        <w:rPr>
+          <w:rFonts w:ascii="Times New Roman" w:hAnsi="Times New Roman" w:cs="Times New Roman"/>
+        </w:rPr>
+        <w:t>.</w:t>
+      </w:r>
+      <w:ins w:id="11" w:author="O'Sullivan, Ronan James" w:date="2023-07-11T11:16:00Z">
+        <w:r>
+          <w:rPr>
+            <w:rFonts w:ascii="Times New Roman" w:eastAsiaTheme="minorEastAsia" w:hAnsi="Times New Roman" w:cs="Times New Roman"/>
+          </w:rPr>
+          <w:t xml:space="preserve"> </w:t>
+        </w:r>
+      </w:ins>
+      <w:del w:id="12" w:author="O'Sullivan, Ronan James" w:date="2023-07-11T11:16:00Z">
+        <w:r>
+          <w:rPr>
+            <w:rFonts w:ascii="Times New Roman" w:eastAsiaTheme="minorEastAsia" w:hAnsi="Times New Roman" w:cs="Times New Roman"/>
+          </w:rPr>
+          <w:delText xml:space="preserve"> </w:delText>
+        </w:r>
+        <w:r>
+          <w:rPr>
+            <w:rFonts w:ascii="Times New Roman" w:eastAsiaTheme="minorEastAsia" w:hAnsi="Times New Roman" w:cs="Times New Roman"/>
+          </w:rPr>
+          <w:delText xml:space="preserve"> </w:delText>
+        </w:r>
+      </w:del>
       <w:r>
         <w:rPr>
           <w:rFonts w:ascii="Times New Roman" w:eastAsiaTheme="minorEastAsia" w:hAnsi="Times New Roman" w:cs="Times New Roman"/>
@@ -1149,7 +1187,14 @@
         <w:rPr>
           <w:rFonts w:ascii="Times New Roman" w:eastAsiaTheme="minorEastAsia" w:hAnsi="Times New Roman" w:cs="Times New Roman"/>
         </w:rPr>
-        <w:t xml:space="preserve">. In all panels, </w:t>
+        <w:t xml:space="preserve">. </w:t>
+      </w:r>
+      <w:commentRangeStart w:id="13"/>
+      <w:r>
+        <w:rPr>
+          <w:rFonts w:ascii="Times New Roman" w:eastAsiaTheme="minorEastAsia" w:hAnsi="Times New Roman" w:cs="Times New Roman"/>
+        </w:rPr>
+        <w:t xml:space="preserve">In all panels, </w:t>
       </w:r>
       <w:r>
         <w:rPr>
@@ -1217,117 +1262,134 @@
         </w:rPr>
         <w:t>.</w:t>
       </w:r>
-    </w:p>
-    <w:p>
-      <w:pPr>
-        <w:jc w:val="both"/>
-        <w:rPr>
-          <w:rFonts w:ascii="Times New Roman" w:hAnsi="Times New Roman" w:cs="Times New Roman"/>
-        </w:rPr>
-      </w:pPr>
-    </w:p>
-    <w:p>
-      <w:pPr>
-        <w:jc w:val="both"/>
-        <w:rPr>
-          <w:rFonts w:ascii="Times New Roman" w:hAnsi="Times New Roman" w:cs="Times New Roman"/>
-        </w:rPr>
-      </w:pPr>
-    </w:p>
-    <w:p>
-      <w:pPr>
-        <w:jc w:val="both"/>
-        <w:rPr>
-          <w:rFonts w:ascii="Times New Roman" w:hAnsi="Times New Roman" w:cs="Times New Roman"/>
-        </w:rPr>
-      </w:pPr>
-    </w:p>
-    <w:p>
-      <w:pPr>
-        <w:jc w:val="both"/>
-        <w:rPr>
-          <w:rFonts w:ascii="Times New Roman" w:hAnsi="Times New Roman" w:cs="Times New Roman"/>
-        </w:rPr>
-      </w:pPr>
-    </w:p>
-    <w:p>
-      <w:pPr>
-        <w:jc w:val="both"/>
-        <w:rPr>
-          <w:rFonts w:ascii="Times New Roman" w:hAnsi="Times New Roman" w:cs="Times New Roman"/>
-        </w:rPr>
-      </w:pPr>
-    </w:p>
-    <w:p>
-      <w:pPr>
-        <w:jc w:val="both"/>
-        <w:rPr>
-          <w:rFonts w:ascii="Times New Roman" w:hAnsi="Times New Roman" w:cs="Times New Roman"/>
-        </w:rPr>
-      </w:pPr>
-    </w:p>
-    <w:p>
-      <w:pPr>
-        <w:jc w:val="both"/>
-        <w:rPr>
-          <w:rFonts w:ascii="Times New Roman" w:hAnsi="Times New Roman" w:cs="Times New Roman"/>
-        </w:rPr>
-      </w:pPr>
-    </w:p>
-    <w:p>
-      <w:pPr>
-        <w:jc w:val="both"/>
-        <w:rPr>
-          <w:rFonts w:ascii="Times New Roman" w:hAnsi="Times New Roman" w:cs="Times New Roman"/>
-        </w:rPr>
-      </w:pPr>
-    </w:p>
-    <w:p>
-      <w:pPr>
-        <w:jc w:val="both"/>
-        <w:rPr>
-          <w:rFonts w:ascii="Times New Roman" w:hAnsi="Times New Roman" w:cs="Times New Roman"/>
-        </w:rPr>
-      </w:pPr>
-    </w:p>
-    <w:p>
-      <w:pPr>
-        <w:jc w:val="both"/>
-        <w:rPr>
-          <w:rFonts w:ascii="Times New Roman" w:hAnsi="Times New Roman" w:cs="Times New Roman"/>
-        </w:rPr>
-      </w:pPr>
-    </w:p>
-    <w:p>
-      <w:pPr>
-        <w:jc w:val="both"/>
-        <w:rPr>
-          <w:rFonts w:ascii="Times New Roman" w:hAnsi="Times New Roman" w:cs="Times New Roman"/>
-        </w:rPr>
-      </w:pPr>
-    </w:p>
-    <w:p>
-      <w:pPr>
-        <w:jc w:val="both"/>
-        <w:rPr>
-          <w:rFonts w:ascii="Times New Roman" w:hAnsi="Times New Roman" w:cs="Times New Roman"/>
-        </w:rPr>
-      </w:pPr>
-    </w:p>
-    <w:p>
-      <w:pPr>
-        <w:jc w:val="both"/>
-        <w:rPr>
-          <w:rFonts w:ascii="Times New Roman" w:hAnsi="Times New Roman" w:cs="Times New Roman"/>
-        </w:rPr>
-      </w:pPr>
-      <w:r>
-        <w:rPr>
-          <w:rFonts w:ascii="Times New Roman" w:hAnsi="Times New Roman" w:cs="Times New Roman"/>
-        </w:rPr>
-        <w:lastRenderedPageBreak/>
-        <w:t>Figure 3</w:t>
-      </w:r>
+      <w:commentRangeEnd w:id="13"/>
+      <w:r>
+        <w:rPr>
+          <w:rStyle w:val="CommentReference"/>
+        </w:rPr>
+        <w:commentReference w:id="13"/>
+      </w:r>
+    </w:p>
+    <w:p>
+      <w:pPr>
+        <w:jc w:val="both"/>
+        <w:rPr>
+          <w:rFonts w:ascii="Times New Roman" w:hAnsi="Times New Roman" w:cs="Times New Roman"/>
+        </w:rPr>
+      </w:pPr>
+    </w:p>
+    <w:p>
+      <w:pPr>
+        <w:jc w:val="both"/>
+        <w:rPr>
+          <w:rFonts w:ascii="Times New Roman" w:hAnsi="Times New Roman" w:cs="Times New Roman"/>
+        </w:rPr>
+      </w:pPr>
+    </w:p>
+    <w:p>
+      <w:pPr>
+        <w:jc w:val="both"/>
+        <w:rPr>
+          <w:rFonts w:ascii="Times New Roman" w:hAnsi="Times New Roman" w:cs="Times New Roman"/>
+        </w:rPr>
+      </w:pPr>
+    </w:p>
+    <w:p>
+      <w:pPr>
+        <w:jc w:val="both"/>
+        <w:rPr>
+          <w:rFonts w:ascii="Times New Roman" w:hAnsi="Times New Roman" w:cs="Times New Roman"/>
+        </w:rPr>
+      </w:pPr>
+    </w:p>
+    <w:p>
+      <w:pPr>
+        <w:jc w:val="both"/>
+        <w:rPr>
+          <w:rFonts w:ascii="Times New Roman" w:hAnsi="Times New Roman" w:cs="Times New Roman"/>
+        </w:rPr>
+      </w:pPr>
+    </w:p>
+    <w:p>
+      <w:pPr>
+        <w:jc w:val="both"/>
+        <w:rPr>
+          <w:rFonts w:ascii="Times New Roman" w:hAnsi="Times New Roman" w:cs="Times New Roman"/>
+        </w:rPr>
+      </w:pPr>
+    </w:p>
+    <w:p>
+      <w:pPr>
+        <w:jc w:val="both"/>
+        <w:rPr>
+          <w:rFonts w:ascii="Times New Roman" w:hAnsi="Times New Roman" w:cs="Times New Roman"/>
+        </w:rPr>
+      </w:pPr>
+    </w:p>
+    <w:p>
+      <w:pPr>
+        <w:jc w:val="both"/>
+        <w:rPr>
+          <w:rFonts w:ascii="Times New Roman" w:hAnsi="Times New Roman" w:cs="Times New Roman"/>
+        </w:rPr>
+      </w:pPr>
+    </w:p>
+    <w:p>
+      <w:pPr>
+        <w:jc w:val="both"/>
+        <w:rPr>
+          <w:rFonts w:ascii="Times New Roman" w:hAnsi="Times New Roman" w:cs="Times New Roman"/>
+        </w:rPr>
+      </w:pPr>
+    </w:p>
+    <w:p>
+      <w:pPr>
+        <w:jc w:val="both"/>
+        <w:rPr>
+          <w:rFonts w:ascii="Times New Roman" w:hAnsi="Times New Roman" w:cs="Times New Roman"/>
+        </w:rPr>
+      </w:pPr>
+    </w:p>
+    <w:p>
+      <w:pPr>
+        <w:jc w:val="both"/>
+        <w:rPr>
+          <w:rFonts w:ascii="Times New Roman" w:hAnsi="Times New Roman" w:cs="Times New Roman"/>
+        </w:rPr>
+      </w:pPr>
+    </w:p>
+    <w:p>
+      <w:pPr>
+        <w:jc w:val="both"/>
+        <w:rPr>
+          <w:del w:id="14" w:author="O'Sullivan, Ronan James" w:date="2023-07-11T11:25:00Z"/>
+          <w:rFonts w:ascii="Times New Roman" w:hAnsi="Times New Roman" w:cs="Times New Roman"/>
+        </w:rPr>
+      </w:pPr>
+    </w:p>
+    <w:p>
+      <w:pPr>
+        <w:tabs>
+          <w:tab w:val="left" w:pos="1286"/>
+        </w:tabs>
+        <w:jc w:val="both"/>
+        <w:rPr>
+          <w:rFonts w:ascii="Times New Roman" w:hAnsi="Times New Roman" w:cs="Times New Roman"/>
+        </w:rPr>
+        <w:pPrChange w:id="15" w:author="O'Sullivan, Ronan James" w:date="2023-07-11T11:25:00Z">
+          <w:pPr>
+            <w:jc w:val="both"/>
+          </w:pPr>
+        </w:pPrChange>
+      </w:pPr>
+      <w:del w:id="16" w:author="O'Sullivan, Ronan James" w:date="2023-07-11T11:25:00Z">
+        <w:r>
+          <w:rPr>
+            <w:rFonts w:ascii="Times New Roman" w:hAnsi="Times New Roman" w:cs="Times New Roman"/>
+          </w:rPr>
+          <w:delText>Figure 3</w:delText>
+        </w:r>
+      </w:del>
     </w:p>
     <w:p>
       <w:pPr>
@@ -1414,11 +1476,27 @@
         </w:rPr>
         <w:t xml:space="preserve">: Results of </w:t>
       </w:r>
-      <w:r>
-        <w:rPr>
-          <w:rFonts w:ascii="Times New Roman" w:hAnsi="Times New Roman" w:cs="Times New Roman"/>
-        </w:rPr>
-        <w:t>one-off intrusion</w:t>
+      <w:del w:id="17" w:author="O'Sullivan, Ronan James" w:date="2023-07-11T11:25:00Z">
+        <w:r>
+          <w:rPr>
+            <w:rFonts w:ascii="Times New Roman" w:hAnsi="Times New Roman" w:cs="Times New Roman"/>
+          </w:rPr>
+          <w:delText>one-off</w:delText>
+        </w:r>
+      </w:del>
+      <w:ins w:id="18" w:author="O'Sullivan, Ronan James" w:date="2023-07-11T11:25:00Z">
+        <w:r>
+          <w:rPr>
+            <w:rFonts w:ascii="Times New Roman" w:hAnsi="Times New Roman" w:cs="Times New Roman"/>
+          </w:rPr>
+          <w:t>acute</w:t>
+        </w:r>
+      </w:ins>
+      <w:r>
+        <w:rPr>
+          <w:rFonts w:ascii="Times New Roman" w:hAnsi="Times New Roman" w:cs="Times New Roman"/>
+        </w:rPr>
+        <w:t xml:space="preserve"> intrusion</w:t>
       </w:r>
       <w:r>
         <w:rPr>
@@ -1559,9 +1637,23 @@
         <w:rPr>
           <w:rFonts w:ascii="Times New Roman" w:hAnsi="Times New Roman" w:cs="Times New Roman"/>
         </w:rPr>
-        <w:t>, greatly intensifying competition for the same 500 spawning slots. Results of three scenarios (</w:t>
-      </w:r>
-      <w:bookmarkStart w:id="6" w:name="_Hlk138694431"/>
+        <w:t xml:space="preserve">, greatly intensifying competition for the </w:t>
+      </w:r>
+      <w:del w:id="19" w:author="O'Sullivan, Ronan James" w:date="2023-07-11T11:26:00Z">
+        <w:r>
+          <w:rPr>
+            <w:rFonts w:ascii="Times New Roman" w:hAnsi="Times New Roman" w:cs="Times New Roman"/>
+          </w:rPr>
+          <w:delText xml:space="preserve">same </w:delText>
+        </w:r>
+      </w:del>
+      <w:r>
+        <w:rPr>
+          <w:rFonts w:ascii="Times New Roman" w:hAnsi="Times New Roman" w:cs="Times New Roman"/>
+        </w:rPr>
+        <w:t>500 spawning slots. Results of three scenarios (</w:t>
+      </w:r>
+      <w:bookmarkStart w:id="20" w:name="_Hlk138694431"/>
       <w:r>
         <w:rPr>
           <w:rFonts w:ascii="Times New Roman" w:hAnsi="Times New Roman" w:cs="Times New Roman"/>
@@ -1574,20 +1666,20 @@
         </w:rPr>
         <w:t xml:space="preserve">95% confidence intervals across </w:t>
       </w:r>
-      <w:commentRangeStart w:id="7"/>
+      <w:commentRangeStart w:id="21"/>
       <w:r>
         <w:rPr>
           <w:rFonts w:ascii="Times New Roman" w:eastAsiaTheme="minorEastAsia" w:hAnsi="Times New Roman" w:cs="Times New Roman"/>
         </w:rPr>
         <w:t>1000</w:t>
       </w:r>
-      <w:commentRangeEnd w:id="7"/>
+      <w:commentRangeEnd w:id="21"/>
       <w:r>
         <w:rPr>
           <w:rStyle w:val="CommentReference"/>
           <w:rFonts w:ascii="Times New Roman" w:hAnsi="Times New Roman" w:cs="Times New Roman"/>
         </w:rPr>
-        <w:commentReference w:id="7"/>
+        <w:commentReference w:id="21"/>
       </w:r>
       <w:r>
         <w:rPr>
@@ -1595,7 +1687,7 @@
         </w:rPr>
         <w:t xml:space="preserve"> replicates</w:t>
       </w:r>
-      <w:bookmarkEnd w:id="6"/>
+      <w:bookmarkEnd w:id="20"/>
       <w:r>
         <w:rPr>
           <w:rFonts w:ascii="Times New Roman" w:eastAsiaTheme="minorEastAsia" w:hAnsi="Times New Roman" w:cs="Times New Roman"/>
@@ -2289,7 +2381,7 @@
         </w:rPr>
         <w:t xml:space="preserve">. (B) </w:t>
       </w:r>
-      <w:bookmarkStart w:id="8" w:name="_Hlk138694391"/>
+      <w:bookmarkStart w:id="22" w:name="_Hlk138694391"/>
       <w:r>
         <w:rPr>
           <w:rFonts w:ascii="Times New Roman" w:eastAsiaTheme="minorEastAsia" w:hAnsi="Times New Roman" w:cs="Times New Roman"/>
@@ -2331,7 +2423,7 @@
         </w:rPr>
         <w:t xml:space="preserve">. </w:t>
       </w:r>
-      <w:bookmarkEnd w:id="8"/>
+      <w:bookmarkEnd w:id="22"/>
       <w:r>
         <w:rPr>
           <w:rFonts w:ascii="Times New Roman" w:eastAsiaTheme="minorEastAsia" w:hAnsi="Times New Roman" w:cs="Times New Roman"/>
@@ -2545,6 +2637,7 @@
       <w:pPr>
         <w:jc w:val="both"/>
         <w:rPr>
+          <w:del w:id="23" w:author="O'Sullivan, Ronan James" w:date="2023-07-11T11:35:00Z"/>
           <w:rFonts w:ascii="Times New Roman" w:eastAsiaTheme="minorEastAsia" w:hAnsi="Times New Roman" w:cs="Times New Roman"/>
           <w:iCs/>
         </w:rPr>
@@ -2554,6 +2647,7 @@
       <w:pPr>
         <w:jc w:val="both"/>
         <w:rPr>
+          <w:del w:id="24" w:author="O'Sullivan, Ronan James" w:date="2023-07-11T11:35:00Z"/>
           <w:rFonts w:ascii="Times New Roman" w:eastAsiaTheme="minorEastAsia" w:hAnsi="Times New Roman" w:cs="Times New Roman"/>
           <w:iCs/>
         </w:rPr>
@@ -2563,18 +2657,20 @@
       <w:pPr>
         <w:jc w:val="both"/>
         <w:rPr>
+          <w:del w:id="25" w:author="O'Sullivan, Ronan James" w:date="2023-07-11T11:35:00Z"/>
           <w:rFonts w:ascii="Times New Roman" w:eastAsiaTheme="minorEastAsia" w:hAnsi="Times New Roman" w:cs="Times New Roman"/>
           <w:iCs/>
         </w:rPr>
       </w:pPr>
-      <w:r>
-        <w:rPr>
-          <w:rFonts w:ascii="Times New Roman" w:eastAsiaTheme="minorEastAsia" w:hAnsi="Times New Roman" w:cs="Times New Roman"/>
-          <w:iCs/>
-        </w:rPr>
-        <w:lastRenderedPageBreak/>
-        <w:t>Figure 4</w:t>
-      </w:r>
+      <w:del w:id="26" w:author="O'Sullivan, Ronan James" w:date="2023-07-11T11:35:00Z">
+        <w:r>
+          <w:rPr>
+            <w:rFonts w:ascii="Times New Roman" w:eastAsiaTheme="minorEastAsia" w:hAnsi="Times New Roman" w:cs="Times New Roman"/>
+            <w:iCs/>
+          </w:rPr>
+          <w:delText>Figure 4</w:delText>
+        </w:r>
+      </w:del>
     </w:p>
     <w:p>
       <w:pPr>
@@ -2653,7 +2749,29 @@
         <w:rPr>
           <w:rFonts w:ascii="Times New Roman" w:hAnsi="Times New Roman" w:cs="Times New Roman"/>
         </w:rPr>
-        <w:t xml:space="preserve">Fig.4: Results of one-off intrusion simulations set 2. Mean and </w:t>
+        <w:t xml:space="preserve">Fig.4: Results of </w:t>
+      </w:r>
+      <w:del w:id="27" w:author="O'Sullivan, Ronan James" w:date="2023-07-11T11:36:00Z">
+        <w:r>
+          <w:rPr>
+            <w:rFonts w:ascii="Times New Roman" w:hAnsi="Times New Roman" w:cs="Times New Roman"/>
+          </w:rPr>
+          <w:delText xml:space="preserve">one-off </w:delText>
+        </w:r>
+      </w:del>
+      <w:ins w:id="28" w:author="O'Sullivan, Ronan James" w:date="2023-07-11T11:36:00Z">
+        <w:r>
+          <w:rPr>
+            <w:rFonts w:ascii="Times New Roman" w:hAnsi="Times New Roman" w:cs="Times New Roman"/>
+          </w:rPr>
+          <w:t xml:space="preserve">acute </w:t>
+        </w:r>
+      </w:ins>
+      <w:r>
+        <w:rPr>
+          <w:rFonts w:ascii="Times New Roman" w:hAnsi="Times New Roman" w:cs="Times New Roman"/>
+        </w:rPr>
+        <w:t xml:space="preserve">intrusion simulations set 2. Mean and </w:t>
       </w:r>
       <w:r>
         <w:rPr>
@@ -2661,20 +2779,20 @@
         </w:rPr>
         <w:t xml:space="preserve">95% confidence intervals across </w:t>
       </w:r>
-      <w:commentRangeStart w:id="9"/>
+      <w:commentRangeStart w:id="29"/>
       <w:r>
         <w:rPr>
           <w:rFonts w:ascii="Times New Roman" w:eastAsiaTheme="minorEastAsia" w:hAnsi="Times New Roman" w:cs="Times New Roman"/>
         </w:rPr>
         <w:t>1000</w:t>
       </w:r>
-      <w:commentRangeEnd w:id="9"/>
+      <w:commentRangeEnd w:id="29"/>
       <w:r>
         <w:rPr>
           <w:rStyle w:val="CommentReference"/>
           <w:rFonts w:ascii="Times New Roman" w:hAnsi="Times New Roman" w:cs="Times New Roman"/>
         </w:rPr>
-        <w:commentReference w:id="9"/>
+        <w:commentReference w:id="29"/>
       </w:r>
       <w:r>
         <w:rPr>
@@ -3389,12 +3507,15 @@
           <w:rFonts w:ascii="Times New Roman" w:hAnsi="Times New Roman" w:cs="Times New Roman"/>
         </w:rPr>
       </w:pPr>
-      <w:r>
-        <w:rPr>
-          <w:rFonts w:ascii="Times New Roman" w:hAnsi="Times New Roman" w:cs="Times New Roman"/>
-        </w:rPr>
-        <w:t>Figure 5</w:t>
-      </w:r>
+      <w:del w:id="30" w:author="O'Sullivan, Ronan James" w:date="2023-07-11T11:41:00Z">
+        <w:r>
+          <w:rPr>
+            <w:rFonts w:ascii="Times New Roman" w:hAnsi="Times New Roman" w:cs="Times New Roman"/>
+          </w:rPr>
+          <w:lastRenderedPageBreak/>
+          <w:delText>Figure 5</w:delText>
+        </w:r>
+      </w:del>
     </w:p>
     <w:p>
       <w:pPr>
@@ -3408,7 +3529,6 @@
           <w:rFonts w:ascii="Times New Roman" w:hAnsi="Times New Roman" w:cs="Times New Roman"/>
           <w:noProof/>
         </w:rPr>
-        <w:lastRenderedPageBreak/>
         <w:drawing>
           <wp:inline distT="0" distB="0" distL="0" distR="0" wp14:anchorId="3A9E0700" wp14:editId="2517D830">
             <wp:extent cx="4372172" cy="4355377"/>
@@ -3479,7 +3599,35 @@
         <w:rPr>
           <w:rFonts w:ascii="Times New Roman" w:hAnsi="Times New Roman" w:cs="Times New Roman"/>
         </w:rPr>
-        <w:t>: Results of continuous intrusion simulations set 1. Prior to intrusion in generation 2</w:t>
+        <w:t xml:space="preserve">: Results of </w:t>
+      </w:r>
+      <w:del w:id="31" w:author="O'Sullivan, Ronan James" w:date="2023-07-11T12:17:00Z">
+        <w:r>
+          <w:rPr>
+            <w:rFonts w:ascii="Times New Roman" w:hAnsi="Times New Roman" w:cs="Times New Roman"/>
+          </w:rPr>
+          <w:delText xml:space="preserve">continuous </w:delText>
+        </w:r>
+      </w:del>
+      <w:ins w:id="32" w:author="O'Sullivan, Ronan James" w:date="2023-07-11T12:17:00Z">
+        <w:r>
+          <w:rPr>
+            <w:rFonts w:ascii="Times New Roman" w:hAnsi="Times New Roman" w:cs="Times New Roman"/>
+          </w:rPr>
+          <w:t>chronic</w:t>
+        </w:r>
+        <w:r>
+          <w:rPr>
+            <w:rFonts w:ascii="Times New Roman" w:hAnsi="Times New Roman" w:cs="Times New Roman"/>
+          </w:rPr>
+          <w:t xml:space="preserve"> </w:t>
+        </w:r>
+      </w:ins>
+      <w:r>
+        <w:rPr>
+          <w:rFonts w:ascii="Times New Roman" w:hAnsi="Times New Roman" w:cs="Times New Roman"/>
+        </w:rPr>
+        <w:t>intrusion simulations set 1. Prior to intrusion in generation 2</w:t>
       </w:r>
       <w:r>
         <w:rPr>
@@ -3586,20 +3734,20 @@
         </w:rPr>
         <w:t xml:space="preserve">95% confidence intervals across </w:t>
       </w:r>
-      <w:commentRangeStart w:id="10"/>
+      <w:commentRangeStart w:id="33"/>
       <w:r>
         <w:rPr>
           <w:rFonts w:ascii="Times New Roman" w:eastAsiaTheme="minorEastAsia" w:hAnsi="Times New Roman" w:cs="Times New Roman"/>
         </w:rPr>
         <w:t>1000</w:t>
       </w:r>
-      <w:commentRangeEnd w:id="10"/>
+      <w:commentRangeEnd w:id="33"/>
       <w:r>
         <w:rPr>
           <w:rStyle w:val="CommentReference"/>
           <w:rFonts w:ascii="Times New Roman" w:hAnsi="Times New Roman" w:cs="Times New Roman"/>
         </w:rPr>
-        <w:commentReference w:id="10"/>
+        <w:commentReference w:id="33"/>
       </w:r>
       <w:r>
         <w:rPr>
@@ -4048,18 +4196,21 @@
           <w:rFonts w:ascii="Times New Roman" w:eastAsiaTheme="minorEastAsia" w:hAnsi="Times New Roman" w:cs="Times New Roman"/>
         </w:rPr>
       </w:pPr>
-      <w:r>
-        <w:rPr>
-          <w:rFonts w:ascii="Times New Roman" w:eastAsiaTheme="minorEastAsia" w:hAnsi="Times New Roman" w:cs="Times New Roman"/>
-        </w:rPr>
-        <w:t xml:space="preserve">Figure </w:t>
-      </w:r>
-      <w:r>
-        <w:rPr>
-          <w:rFonts w:ascii="Times New Roman" w:eastAsiaTheme="minorEastAsia" w:hAnsi="Times New Roman" w:cs="Times New Roman"/>
-        </w:rPr>
-        <w:t>6</w:t>
-      </w:r>
+      <w:del w:id="34" w:author="O'Sullivan, Ronan James" w:date="2023-07-11T12:17:00Z">
+        <w:r>
+          <w:rPr>
+            <w:rFonts w:ascii="Times New Roman" w:eastAsiaTheme="minorEastAsia" w:hAnsi="Times New Roman" w:cs="Times New Roman"/>
+          </w:rPr>
+          <w:lastRenderedPageBreak/>
+          <w:delText xml:space="preserve">Figure </w:delText>
+        </w:r>
+        <w:r>
+          <w:rPr>
+            <w:rFonts w:ascii="Times New Roman" w:eastAsiaTheme="minorEastAsia" w:hAnsi="Times New Roman" w:cs="Times New Roman"/>
+          </w:rPr>
+          <w:delText>6</w:delText>
+        </w:r>
+      </w:del>
     </w:p>
     <w:p>
       <w:pPr>
@@ -4075,7 +4226,6 @@
           <w:iCs/>
           <w:noProof/>
         </w:rPr>
-        <w:lastRenderedPageBreak/>
         <w:drawing>
           <wp:inline distT="0" distB="0" distL="0" distR="0" wp14:anchorId="126A0DEC" wp14:editId="70CEAA29">
             <wp:extent cx="4462052" cy="4444912"/>
@@ -4146,7 +4296,35 @@
         <w:rPr>
           <w:rFonts w:ascii="Times New Roman" w:hAnsi="Times New Roman" w:cs="Times New Roman"/>
         </w:rPr>
-        <w:t xml:space="preserve">: Results of continuous intrusion simulations set 2. Prior to intrusion in generation 20, the wild population has a </w:t>
+        <w:t xml:space="preserve">: Results of </w:t>
+      </w:r>
+      <w:del w:id="35" w:author="O'Sullivan, Ronan James" w:date="2023-07-11T12:17:00Z">
+        <w:r>
+          <w:rPr>
+            <w:rFonts w:ascii="Times New Roman" w:hAnsi="Times New Roman" w:cs="Times New Roman"/>
+          </w:rPr>
+          <w:delText xml:space="preserve">continuous </w:delText>
+        </w:r>
+      </w:del>
+      <w:ins w:id="36" w:author="O'Sullivan, Ronan James" w:date="2023-07-11T12:17:00Z">
+        <w:r>
+          <w:rPr>
+            <w:rFonts w:ascii="Times New Roman" w:hAnsi="Times New Roman" w:cs="Times New Roman"/>
+          </w:rPr>
+          <w:t>chronic</w:t>
+        </w:r>
+        <w:r>
+          <w:rPr>
+            <w:rFonts w:ascii="Times New Roman" w:hAnsi="Times New Roman" w:cs="Times New Roman"/>
+          </w:rPr>
+          <w:t xml:space="preserve"> </w:t>
+        </w:r>
+      </w:ins>
+      <w:r>
+        <w:rPr>
+          <w:rFonts w:ascii="Times New Roman" w:hAnsi="Times New Roman" w:cs="Times New Roman"/>
+        </w:rPr>
+        <w:t xml:space="preserve">intrusion simulations set 2. Prior to intrusion in generation 20, the wild population has a </w:t>
       </w:r>
       <m:oMath>
         <m:r>
@@ -4229,26 +4407,33 @@
         </w:rPr>
         <w:t xml:space="preserve">95% confidence intervals across </w:t>
       </w:r>
-      <w:commentRangeStart w:id="11"/>
+      <w:commentRangeStart w:id="37"/>
       <w:r>
         <w:rPr>
           <w:rFonts w:ascii="Times New Roman" w:eastAsiaTheme="minorEastAsia" w:hAnsi="Times New Roman" w:cs="Times New Roman"/>
         </w:rPr>
         <w:t>1000</w:t>
       </w:r>
-      <w:commentRangeEnd w:id="11"/>
+      <w:commentRangeEnd w:id="37"/>
       <w:r>
         <w:rPr>
           <w:rStyle w:val="CommentReference"/>
           <w:rFonts w:ascii="Times New Roman" w:hAnsi="Times New Roman" w:cs="Times New Roman"/>
         </w:rPr>
-        <w:commentReference w:id="11"/>
-      </w:r>
-      <w:r>
-        <w:rPr>
-          <w:rFonts w:ascii="Times New Roman" w:eastAsiaTheme="minorEastAsia" w:hAnsi="Times New Roman" w:cs="Times New Roman"/>
-        </w:rPr>
-        <w:t xml:space="preserve"> replicates) are shown: red = intruders competitively inferior to locals; green = intruders competitively equal </w:t>
+        <w:commentReference w:id="37"/>
+      </w:r>
+      <w:r>
+        <w:rPr>
+          <w:rFonts w:ascii="Times New Roman" w:eastAsiaTheme="minorEastAsia" w:hAnsi="Times New Roman" w:cs="Times New Roman"/>
+        </w:rPr>
+        <w:t xml:space="preserve"> replicates) are shown</w:t>
+      </w:r>
+      <w:commentRangeStart w:id="38"/>
+      <w:r>
+        <w:rPr>
+          <w:rFonts w:ascii="Times New Roman" w:eastAsiaTheme="minorEastAsia" w:hAnsi="Times New Roman" w:cs="Times New Roman"/>
+        </w:rPr>
+        <w:t xml:space="preserve">: red = intruders competitively inferior to locals; green = intruders competitively equal </w:t>
       </w:r>
       <w:r>
         <w:rPr>
@@ -4260,7 +4445,20 @@
         <w:rPr>
           <w:rFonts w:ascii="Times New Roman" w:eastAsiaTheme="minorEastAsia" w:hAnsi="Times New Roman" w:cs="Times New Roman"/>
         </w:rPr>
-        <w:t xml:space="preserve">intruders competitively superior to locals. </w:t>
+        <w:t>intruders competitively superior to locals</w:t>
+      </w:r>
+      <w:commentRangeEnd w:id="38"/>
+      <w:r>
+        <w:rPr>
+          <w:rStyle w:val="CommentReference"/>
+        </w:rPr>
+        <w:commentReference w:id="38"/>
+      </w:r>
+      <w:r>
+        <w:rPr>
+          <w:rFonts w:ascii="Times New Roman" w:eastAsiaTheme="minorEastAsia" w:hAnsi="Times New Roman" w:cs="Times New Roman"/>
+        </w:rPr>
+        <w:t xml:space="preserve">. </w:t>
       </w:r>
       <w:r>
         <w:rPr>
@@ -4583,7 +4781,7 @@
 
 <file path=word/comments.xml><?xml version="1.0" encoding="utf-8"?>
 <w:comments xmlns:wpc="http://schemas.microsoft.com/office/word/2010/wordprocessingCanvas" xmlns:cx="http://schemas.microsoft.com/office/drawing/2014/chartex" xmlns:cx1="http://schemas.microsoft.com/office/drawing/2015/9/8/chartex" xmlns:cx2="http://schemas.microsoft.com/office/drawing/2015/10/21/chartex" xmlns:cx3="http://schemas.microsoft.com/office/drawing/2016/5/9/chartex" xmlns:cx4="http://schemas.microsoft.com/office/drawing/2016/5/10/chartex" xmlns:cx5="http://schemas.microsoft.com/office/drawing/2016/5/11/chartex" xmlns:cx6="http://schemas.microsoft.com/office/drawing/2016/5/12/chartex" xmlns:cx7="http://schemas.microsoft.com/office/drawing/2016/5/13/chartex" xmlns:cx8="http://schemas.microsoft.com/office/drawing/2016/5/14/chartex" xmlns:mc="http://schemas.openxmlformats.org/markup-compatibility/2006" xmlns:aink="http://schemas.microsoft.com/office/drawing/2016/ink" xmlns:am3d="http://schemas.microsoft.com/office/drawing/2017/model3d" xmlns:o="urn:schemas-microsoft-com:office:office" xmlns:r="http://schemas.openxmlformats.org/officeDocument/2006/relationships" xmlns:m="http://schemas.openxmlformats.org/officeDocument/2006/math" xmlns:v="urn:schemas-microsoft-com:vml" xmlns:wp14="http://schemas.microsoft.com/office/word/2010/wordprocessingDrawing" xmlns:wp="http://schemas.openxmlformats.org/drawingml/2006/wordprocessingDrawing" xmlns:w10="urn:schemas-microsoft-com:office:word" xmlns:w="http://schemas.openxmlformats.org/wordprocessingml/2006/main" xmlns:w14="http://schemas.microsoft.com/office/word/2010/wordml" xmlns:w15="http://schemas.microsoft.com/office/word/2012/wordml" xmlns:w16cid="http://schemas.microsoft.com/office/word/2016/wordml/cid" xmlns:w16se="http://schemas.microsoft.com/office/word/2015/wordml/symex" xmlns:wpg="http://schemas.microsoft.com/office/word/2010/wordprocessingGroup" xmlns:wpi="http://schemas.microsoft.com/office/word/2010/wordprocessingInk" xmlns:wne="http://schemas.microsoft.com/office/word/2006/wordml" xmlns:wps="http://schemas.microsoft.com/office/word/2010/wordprocessingShape" mc:Ignorable="w14 w15 w16se w16cid wp14">
-  <w:comment w:id="0" w:author="O'Sullivan, Ronan James" w:date="2023-07-03T13:16:00Z" w:initials="ORJ">
+  <w:comment w:id="2" w:author="O'Sullivan, Ronan James" w:date="2023-07-03T13:16:00Z" w:initials="ORJ">
     <w:p>
       <w:pPr>
         <w:pStyle w:val="CommentText"/>
@@ -4626,11 +4824,9 @@
       <w:r>
         <w:t>!</w:t>
       </w:r>
-      <w:bookmarkStart w:id="1" w:name="_GoBack"/>
-      <w:bookmarkEnd w:id="1"/>
     </w:p>
   </w:comment>
-  <w:comment w:id="3" w:author="Thomas Reed" w:date="2023-06-21T10:40:00Z" w:initials="TR">
+  <w:comment w:id="4" w:author="Thomas Reed" w:date="2023-06-21T10:40:00Z" w:initials="TR">
     <w:p>
       <w:pPr>
         <w:pStyle w:val="CommentText"/>
@@ -4651,7 +4847,7 @@
       </w:r>
     </w:p>
   </w:comment>
-  <w:comment w:id="4" w:author="O'Sullivan, Ronan James" w:date="2023-07-03T13:20:00Z" w:initials="ORJ">
+  <w:comment w:id="7" w:author="O'Sullivan, Ronan James" w:date="2023-07-03T13:20:00Z" w:initials="ORJ">
     <w:p>
       <w:pPr>
         <w:pStyle w:val="CommentText"/>
@@ -4676,7 +4872,7 @@
       </w:r>
     </w:p>
   </w:comment>
-  <w:comment w:id="5" w:author="Thomas Reed" w:date="2023-06-21T10:40:00Z" w:initials="TR">
+  <w:comment w:id="8" w:author="Thomas Reed" w:date="2023-06-21T10:40:00Z" w:initials="TR">
     <w:p>
       <w:pPr>
         <w:pStyle w:val="CommentText"/>
@@ -4697,7 +4893,7 @@
       </w:r>
     </w:p>
   </w:comment>
-  <w:comment w:id="7" w:author="Thomas Reed" w:date="2023-06-21T10:40:00Z" w:initials="TR">
+  <w:comment w:id="13" w:author="O'Sullivan, Ronan James" w:date="2023-07-11T11:16:00Z" w:initials="ORJ">
     <w:p>
       <w:pPr>
         <w:pStyle w:val="CommentText"/>
@@ -4708,6 +4904,22 @@
         </w:rPr>
         <w:annotationRef/>
       </w:r>
+      <w:r>
+        <w:t xml:space="preserve">I find this interesting and I vaguely remember us discussing whether to include/exclude populations that went extinct. Can you remember the rationale? To me, looking at just those populations that survived makes sense with respect to our main topic (eco-evolutionary dynamics of evolutionary rescue). But I also see the flip side that looking at what dynamics lead to extinction could also be interesting (assuming it’s not entirely random). But maybe the extinction dynamics are a different paper since this one is already pretty full + has a different scope. </w:t>
+      </w:r>
+    </w:p>
+  </w:comment>
+  <w:comment w:id="21" w:author="Thomas Reed" w:date="2023-06-21T10:40:00Z" w:initials="TR">
+    <w:p>
+      <w:pPr>
+        <w:pStyle w:val="CommentText"/>
+      </w:pPr>
+      <w:r>
+        <w:rPr>
+          <w:rStyle w:val="CommentReference"/>
+        </w:rPr>
+        <w:annotationRef/>
+      </w:r>
       <w:proofErr w:type="gramStart"/>
       <w:r>
         <w:t>Actually</w:t>
@@ -4718,7 +4930,7 @@
       </w:r>
     </w:p>
   </w:comment>
-  <w:comment w:id="9" w:author="Thomas Reed" w:date="2023-06-21T10:40:00Z" w:initials="TR">
+  <w:comment w:id="29" w:author="Thomas Reed" w:date="2023-06-21T10:40:00Z" w:initials="TR">
     <w:p>
       <w:pPr>
         <w:pStyle w:val="CommentText"/>
@@ -4739,7 +4951,7 @@
       </w:r>
     </w:p>
   </w:comment>
-  <w:comment w:id="10" w:author="Thomas Reed" w:date="2023-06-21T10:40:00Z" w:initials="TR">
+  <w:comment w:id="33" w:author="Thomas Reed" w:date="2023-06-21T10:40:00Z" w:initials="TR">
     <w:p>
       <w:pPr>
         <w:pStyle w:val="CommentText"/>
@@ -4760,7 +4972,7 @@
       </w:r>
     </w:p>
   </w:comment>
-  <w:comment w:id="11" w:author="Thomas Reed" w:date="2023-06-21T10:40:00Z" w:initials="TR">
+  <w:comment w:id="37" w:author="Thomas Reed" w:date="2023-06-21T10:40:00Z" w:initials="TR">
     <w:p>
       <w:pPr>
         <w:pStyle w:val="CommentText"/>
@@ -4779,6 +4991,27 @@
       <w:r>
         <w:t xml:space="preserve"> currently just 20 reps, but will crank this up to 1000 eventually</w:t>
       </w:r>
+    </w:p>
+  </w:comment>
+  <w:comment w:id="38" w:author="O'Sullivan, Ronan James" w:date="2023-07-11T12:18:00Z" w:initials="ORJ">
+    <w:p>
+      <w:pPr>
+        <w:pStyle w:val="CommentText"/>
+      </w:pPr>
+      <w:r>
+        <w:rPr>
+          <w:rStyle w:val="CommentReference"/>
+        </w:rPr>
+        <w:annotationRef/>
+      </w:r>
+      <w:r>
+        <w:t xml:space="preserve">This is easier to read rather than having the text + the trait inequalities. </w:t>
+      </w:r>
+      <w:r>
+        <w:t xml:space="preserve">I’d favour this layout for all of the figure captions. </w:t>
+      </w:r>
+      <w:bookmarkStart w:id="39" w:name="_GoBack"/>
+      <w:bookmarkEnd w:id="39"/>
     </w:p>
   </w:comment>
 </w:comments>
@@ -4790,10 +5023,12 @@
   <w15:commentEx w15:paraId="3800DBA5" w15:done="0"/>
   <w15:commentEx w15:paraId="6ED9F25A" w15:done="0"/>
   <w15:commentEx w15:paraId="5B90F008" w15:done="0"/>
+  <w15:commentEx w15:paraId="541562AA" w15:done="0"/>
   <w15:commentEx w15:paraId="7232AEEB" w15:done="0"/>
   <w15:commentEx w15:paraId="7E312120" w15:done="0"/>
   <w15:commentEx w15:paraId="5ACED359" w15:done="0"/>
   <w15:commentEx w15:paraId="6CEE7729" w15:done="0"/>
+  <w15:commentEx w15:paraId="5EB41313" w15:done="0"/>
 </w15:commentsEx>
 </file>
 
@@ -4814,10 +5049,12 @@
   <w16cid:commentId w16cid:paraId="3800DBA5" w16cid:durableId="283D5216"/>
   <w16cid:commentId w16cid:paraId="6ED9F25A" w16cid:durableId="284D49A1"/>
   <w16cid:commentId w16cid:paraId="5B90F008" w16cid:durableId="283E7A48"/>
+  <w16cid:commentId w16cid:paraId="541562AA" w16cid:durableId="2857B8A9"/>
   <w16cid:commentId w16cid:paraId="7232AEEB" w16cid:durableId="284016E5"/>
   <w16cid:commentId w16cid:paraId="7E312120" w16cid:durableId="2843D9FF"/>
   <w16cid:commentId w16cid:paraId="5ACED359" w16cid:durableId="28457042"/>
   <w16cid:commentId w16cid:paraId="6CEE7729" w16cid:durableId="28457720"/>
+  <w16cid:commentId w16cid:paraId="5EB41313" w16cid:durableId="2857C712"/>
 </w16cid:commentsIds>
 </file>
 
@@ -5365,6 +5602,16 @@
       <w:szCs w:val="18"/>
     </w:rPr>
   </w:style>
+  <w:style w:type="paragraph" w:styleId="Revision">
+    <w:name w:val="Revision"/>
+    <w:hidden/>
+    <w:uiPriority w:val="99"/>
+    <w:semiHidden/>
+    <w:rsid w:val="00011739"/>
+    <w:pPr>
+      <w:spacing w:after="0" w:line="240" w:lineRule="auto"/>
+    </w:pPr>
+  </w:style>
 </w:styles>
 </file>
 
@@ -5668,7 +5915,7 @@
 </file>
 
 <file path=customXml/itemProps1.xml><?xml version="1.0" encoding="utf-8"?>
-<ds:datastoreItem xmlns:ds="http://schemas.openxmlformats.org/officeDocument/2006/customXml" ds:itemID="{9CF8486D-7A00-4CF1-BED0-D34BB99E49A2}">
+<ds:datastoreItem xmlns:ds="http://schemas.openxmlformats.org/officeDocument/2006/customXml" ds:itemID="{03850FB4-18B7-456A-B50A-30305C949198}">
   <ds:schemaRefs>
     <ds:schemaRef ds:uri="http://schemas.openxmlformats.org/officeDocument/2006/bibliography"/>
   </ds:schemaRefs>

</xml_diff>